<commit_message>
Update doc, queries layout
</commit_message>
<xml_diff>
--- a/doc/graph_app_sample.docx
+++ b/doc/graph_app_sample.docx
@@ -13,22 +13,20 @@
         <w:rPr>
           <w:lang w:val="en-US"/>
         </w:rPr>
-        <w:t>Graph based apps</w:t>
-      </w:r>
-      <w:r>
-        <w:rPr>
-          <w:lang w:val="en-US"/>
-        </w:rPr>
-        <w:t xml:space="preserve"> with dynamic </w:t>
-      </w:r>
-      <w:proofErr w:type="gramStart"/>
-      <w:r>
-        <w:rPr>
-          <w:lang w:val="en-US"/>
-        </w:rPr>
-        <w:t>models</w:t>
-      </w:r>
-      <w:proofErr w:type="gramEnd"/>
+        <w:t>Neo4j</w:t>
+      </w:r>
+      <w:r>
+        <w:rPr>
+          <w:lang w:val="en-US"/>
+        </w:rPr>
+        <w:t xml:space="preserve"> based apps</w:t>
+      </w:r>
+      <w:r>
+        <w:rPr>
+          <w:lang w:val="en-US"/>
+        </w:rPr>
+        <w:t xml:space="preserve"> with dynamic models</w:t>
+      </w:r>
       <w:r>
         <w:rPr>
           <w:lang w:val="en-US"/>
@@ -145,7 +143,6 @@
           <w:lang w:val="en-US"/>
         </w:rPr>
       </w:pPr>
-      <w:proofErr w:type="spellStart"/>
       <w:r>
         <w:rPr>
           <w:lang w:val="en-US"/>
@@ -162,80 +159,27 @@
         <w:rPr>
           <w:lang w:val="en-US"/>
         </w:rPr>
-        <w:t>emoryPropertyName</w:t>
-      </w:r>
-      <w:proofErr w:type="spellEnd"/>
-      <w:r>
-        <w:rPr>
-          <w:lang w:val="en-US"/>
-        </w:rPr>
-        <w:t xml:space="preserve"> = </w:t>
-      </w:r>
-      <w:proofErr w:type="spellStart"/>
-      <w:r>
-        <w:rPr>
-          <w:lang w:val="en-US"/>
-        </w:rPr>
-        <w:t>mySerializedObject.</w:t>
-      </w:r>
-      <w:proofErr w:type="gramStart"/>
-      <w:r>
-        <w:rPr>
-          <w:lang w:val="en-US"/>
-        </w:rPr>
-        <w:t>serializedPropertyName</w:t>
-      </w:r>
-      <w:proofErr w:type="spellEnd"/>
-      <w:r>
-        <w:rPr>
-          <w:lang w:val="en-US"/>
-        </w:rPr>
-        <w:t>;</w:t>
-      </w:r>
-      <w:proofErr w:type="gramEnd"/>
-    </w:p>
-    <w:p>
-      <w:pPr>
-        <w:rPr>
-          <w:lang w:val="en-US"/>
-        </w:rPr>
-      </w:pPr>
-      <w:proofErr w:type="spellStart"/>
-      <w:r>
-        <w:rPr>
-          <w:lang w:val="en-US"/>
-        </w:rPr>
-        <w:t>myViewObject.viewPropertyName</w:t>
-      </w:r>
-      <w:proofErr w:type="spellEnd"/>
-      <w:r>
-        <w:rPr>
-          <w:lang w:val="en-US"/>
-        </w:rPr>
-        <w:t xml:space="preserve"> = </w:t>
-      </w:r>
-      <w:proofErr w:type="spellStart"/>
-      <w:r>
-        <w:rPr>
-          <w:lang w:val="en-US"/>
-        </w:rPr>
-        <w:t>myMemoryObject.</w:t>
-      </w:r>
-      <w:proofErr w:type="gramStart"/>
-      <w:r>
-        <w:rPr>
-          <w:lang w:val="en-US"/>
-        </w:rPr>
-        <w:t>memoryPropertyName</w:t>
-      </w:r>
-      <w:proofErr w:type="spellEnd"/>
-      <w:r>
-        <w:rPr>
-          <w:lang w:val="en-US"/>
-        </w:rPr>
-        <w:t>;</w:t>
-      </w:r>
-      <w:proofErr w:type="gramEnd"/>
+        <w:t>emoryPropertyName = mySerializedObject.</w:t>
+      </w:r>
+      <w:r>
+        <w:rPr>
+          <w:lang w:val="en-US"/>
+        </w:rPr>
+        <w:t>serializedPropertyName;</w:t>
+      </w:r>
+    </w:p>
+    <w:p>
+      <w:pPr>
+        <w:rPr>
+          <w:lang w:val="en-US"/>
+        </w:rPr>
+      </w:pPr>
+      <w:r>
+        <w:rPr>
+          <w:lang w:val="en-US"/>
+        </w:rPr>
+        <w:t>myViewObject.viewPropertyName = myMemoryObject.memoryPropertyName;</w:t>
+      </w:r>
     </w:p>
     <w:p>
       <w:pPr>
@@ -260,21 +204,7 @@
         <w:rPr>
           <w:lang w:val="en-US"/>
         </w:rPr>
-        <w:t xml:space="preserve">Which means that the </w:t>
-      </w:r>
-      <w:proofErr w:type="spellStart"/>
-      <w:r>
-        <w:rPr>
-          <w:lang w:val="en-US"/>
-        </w:rPr>
-        <w:t>syncronisation</w:t>
-      </w:r>
-      <w:proofErr w:type="spellEnd"/>
-      <w:r>
-        <w:rPr>
-          <w:lang w:val="en-US"/>
-        </w:rPr>
-        <w:t xml:space="preserve"> between the different entities are based on a static key value system.</w:t>
+        <w:t>Which means that the syncronisation between the different entities are based on a static key value system.</w:t>
       </w:r>
     </w:p>
     <w:p>
@@ -423,19 +353,11 @@
           <w:lang w:val="en-US"/>
         </w:rPr>
       </w:pPr>
-      <w:proofErr w:type="gramStart"/>
-      <w:r>
-        <w:rPr>
-          <w:lang w:val="en-US"/>
-        </w:rPr>
-        <w:t>Here’s</w:t>
-      </w:r>
-      <w:proofErr w:type="gramEnd"/>
-      <w:r>
-        <w:rPr>
-          <w:lang w:val="en-US"/>
-        </w:rPr>
-        <w:t xml:space="preserve"> the schema of our graph database</w:t>
+      <w:r>
+        <w:rPr>
+          <w:lang w:val="en-US"/>
+        </w:rPr>
+        <w:t>Here’s the schema of our graph database</w:t>
       </w:r>
     </w:p>
     <w:p>
@@ -546,21 +468,7 @@
         <w:rPr>
           <w:lang w:val="en-US"/>
         </w:rPr>
-        <w:t xml:space="preserve">Key (properties: name, </w:t>
-      </w:r>
-      <w:proofErr w:type="spellStart"/>
-      <w:r>
-        <w:rPr>
-          <w:lang w:val="en-US"/>
-        </w:rPr>
-        <w:t>isArray</w:t>
-      </w:r>
-      <w:proofErr w:type="spellEnd"/>
-      <w:r>
-        <w:rPr>
-          <w:lang w:val="en-US"/>
-        </w:rPr>
-        <w:t>)</w:t>
+        <w:t>Key (properties: name, isArray)</w:t>
       </w:r>
     </w:p>
     <w:p>
@@ -592,14 +500,12 @@
           <w:lang w:val="en-US"/>
         </w:rPr>
       </w:pPr>
-      <w:proofErr w:type="spellStart"/>
       <w:r>
         <w:rPr>
           <w:lang w:val="en-US"/>
         </w:rPr>
         <w:t>KeyValuePair</w:t>
       </w:r>
-      <w:proofErr w:type="spellEnd"/>
     </w:p>
     <w:p>
       <w:pPr>
@@ -847,16 +753,8 @@
         <w:rPr>
           <w:lang w:val="en-US"/>
         </w:rPr>
-        <w:t xml:space="preserve">Instances define a collection of </w:t>
-      </w:r>
-      <w:proofErr w:type="spellStart"/>
-      <w:r>
-        <w:rPr>
-          <w:lang w:val="en-US"/>
-        </w:rPr>
-        <w:t>KeyValuePair</w:t>
-      </w:r>
-      <w:proofErr w:type="spellEnd"/>
+        <w:t>Instances define a collection of KeyValuePair</w:t>
+      </w:r>
     </w:p>
     <w:p>
       <w:pPr>
@@ -869,19 +767,11 @@
           <w:lang w:val="en-US"/>
         </w:rPr>
       </w:pPr>
-      <w:proofErr w:type="spellStart"/>
-      <w:r>
-        <w:rPr>
-          <w:lang w:val="en-US"/>
-        </w:rPr>
-        <w:t>KeyValuePair</w:t>
-      </w:r>
-      <w:proofErr w:type="spellEnd"/>
-      <w:r>
-        <w:rPr>
-          <w:lang w:val="en-US"/>
-        </w:rPr>
-        <w:t xml:space="preserve"> is mapping a specific Key to a specific Instance</w:t>
+      <w:r>
+        <w:rPr>
+          <w:lang w:val="en-US"/>
+        </w:rPr>
+        <w:t>KeyValuePair is mapping a specific Key to a specific Instance</w:t>
       </w:r>
     </w:p>
     <w:p>
@@ -1110,16 +1000,14 @@
         <w:rPr>
           <w:lang w:val="en-US"/>
         </w:rPr>
-        <w:t xml:space="preserve">using the </w:t>
-      </w:r>
-      <w:proofErr w:type="spellStart"/>
-      <w:r>
-        <w:rPr>
-          <w:lang w:val="en-US"/>
-        </w:rPr>
-        <w:t>ModelService</w:t>
-      </w:r>
-      <w:proofErr w:type="spellEnd"/>
+        <w:t xml:space="preserve">with the database </w:t>
+      </w:r>
+      <w:r>
+        <w:rPr>
+          <w:lang w:val="en-US"/>
+        </w:rPr>
+        <w:t>using the ModelService</w:t>
+      </w:r>
       <w:r>
         <w:rPr>
           <w:lang w:val="en-US"/>
@@ -1199,21 +1087,7 @@
         <w:rPr>
           <w:lang w:val="en-US"/>
         </w:rPr>
-        <w:t xml:space="preserve">That service </w:t>
-      </w:r>
-      <w:proofErr w:type="gramStart"/>
-      <w:r>
-        <w:rPr>
-          <w:lang w:val="en-US"/>
-        </w:rPr>
-        <w:t>is able to</w:t>
-      </w:r>
-      <w:proofErr w:type="gramEnd"/>
-      <w:r>
-        <w:rPr>
-          <w:lang w:val="en-US"/>
-        </w:rPr>
-        <w:t>:</w:t>
+        <w:t>That service is able to:</w:t>
       </w:r>
     </w:p>
     <w:p>
@@ -1231,21 +1105,7 @@
         <w:rPr>
           <w:lang w:val="en-US"/>
         </w:rPr>
-        <w:t xml:space="preserve">Update the database according to a collection of </w:t>
-      </w:r>
-      <w:proofErr w:type="spellStart"/>
-      <w:r>
-        <w:rPr>
-          <w:lang w:val="en-US"/>
-        </w:rPr>
-        <w:t>DBModel</w:t>
-      </w:r>
-      <w:proofErr w:type="spellEnd"/>
-      <w:r>
-        <w:rPr>
-          <w:lang w:val="en-US"/>
-        </w:rPr>
-        <w:t xml:space="preserve"> objects</w:t>
+        <w:t>Update the database according to a collection of DBModel objects</w:t>
       </w:r>
     </w:p>
     <w:p>
@@ -1385,44 +1245,14 @@
         <w:rPr>
           <w:lang w:val="en-US"/>
         </w:rPr>
-        <w:t xml:space="preserve"> other information like a </w:t>
-      </w:r>
-      <w:proofErr w:type="spellStart"/>
-      <w:r>
-        <w:rPr>
-          <w:lang w:val="en-US"/>
-        </w:rPr>
-        <w:t>creationDate</w:t>
-      </w:r>
-      <w:proofErr w:type="spellEnd"/>
-      <w:r>
-        <w:rPr>
-          <w:lang w:val="en-US"/>
-        </w:rPr>
-        <w:t xml:space="preserve">, </w:t>
-      </w:r>
-      <w:proofErr w:type="spellStart"/>
-      <w:r>
-        <w:rPr>
-          <w:lang w:val="en-US"/>
-        </w:rPr>
-        <w:t>lastUpdate</w:t>
-      </w:r>
-      <w:proofErr w:type="spellEnd"/>
-      <w:r>
-        <w:rPr>
-          <w:lang w:val="en-US"/>
-        </w:rPr>
-        <w:t xml:space="preserve">, </w:t>
-      </w:r>
-      <w:proofErr w:type="spellStart"/>
-      <w:r>
-        <w:rPr>
-          <w:lang w:val="en-US"/>
-        </w:rPr>
-        <w:t>etc</w:t>
-      </w:r>
-      <w:proofErr w:type="spellEnd"/>
+        <w:t xml:space="preserve"> other information like a creationDate, lastUpdate</w:t>
+      </w:r>
+      <w:r>
+        <w:rPr>
+          <w:lang w:val="en-US"/>
+        </w:rPr>
+        <w:t>, etc</w:t>
+      </w:r>
       <w:r>
         <w:rPr>
           <w:lang w:val="en-US"/>
@@ -1478,42 +1308,18 @@
           <w:lang w:val="en-US"/>
         </w:rPr>
       </w:pPr>
-      <w:proofErr w:type="spellStart"/>
       <w:r>
         <w:rPr>
           <w:lang w:val="en-US"/>
         </w:rPr>
         <w:t>buildSample</w:t>
       </w:r>
-      <w:proofErr w:type="spellEnd"/>
-      <w:r>
-        <w:rPr>
-          <w:lang w:val="en-US"/>
-        </w:rPr>
-        <w:t xml:space="preserve">: This will update the Database model using the private methods </w:t>
-      </w:r>
-      <w:proofErr w:type="spellStart"/>
-      <w:r>
-        <w:rPr>
-          <w:lang w:val="en-US"/>
-        </w:rPr>
-        <w:t>createOrUpdateDBModels</w:t>
-      </w:r>
-      <w:proofErr w:type="spellEnd"/>
-      <w:r>
-        <w:rPr>
-          <w:lang w:val="en-US"/>
-        </w:rPr>
-        <w:t xml:space="preserve"> and </w:t>
-      </w:r>
-      <w:proofErr w:type="spellStart"/>
-      <w:r>
-        <w:rPr>
-          <w:lang w:val="en-US"/>
-        </w:rPr>
-        <w:t>clearUnusedObjects</w:t>
-      </w:r>
-      <w:proofErr w:type="spellEnd"/>
+      <w:r>
+        <w:rPr>
+          <w:lang w:val="en-US"/>
+        </w:rPr>
+        <w:t>: This will update the Database model using the private methods createOrUpdateDBModels and clearUnusedObjects</w:t>
+      </w:r>
       <w:r>
         <w:rPr>
           <w:lang w:val="en-US"/>
@@ -1532,20 +1338,12 @@
           <w:lang w:val="en-US"/>
         </w:rPr>
       </w:pPr>
-      <w:proofErr w:type="spellStart"/>
       <w:r>
         <w:rPr>
           <w:lang w:val="en-US"/>
         </w:rPr>
         <w:lastRenderedPageBreak/>
-        <w:t>getInstances</w:t>
-      </w:r>
-      <w:proofErr w:type="spellEnd"/>
-      <w:r>
-        <w:rPr>
-          <w:lang w:val="en-US"/>
-        </w:rPr>
-        <w:t xml:space="preserve"> will take a model name and will retrieve the instances for that model</w:t>
+        <w:t>getInstances will take a model name and will retrieve the instances for that model</w:t>
       </w:r>
     </w:p>
     <w:p>
@@ -1573,39 +1371,17 @@
           <w:lang w:val="en-US"/>
         </w:rPr>
       </w:pPr>
-      <w:proofErr w:type="spellStart"/>
-      <w:r>
-        <w:rPr>
-          <w:lang w:val="en-US"/>
-        </w:rPr>
-        <w:t>createOrUpdateDBModels</w:t>
-      </w:r>
-      <w:proofErr w:type="spellEnd"/>
-      <w:r>
-        <w:rPr>
-          <w:lang w:val="en-US"/>
-        </w:rPr>
-        <w:t xml:space="preserve"> </w:t>
-      </w:r>
-      <w:r>
-        <w:rPr>
-          <w:lang w:val="en-US"/>
-        </w:rPr>
-        <w:t xml:space="preserve">will be used to update the data structure of our project using a </w:t>
-      </w:r>
-      <w:proofErr w:type="spellStart"/>
-      <w:r>
-        <w:rPr>
-          <w:lang w:val="en-US"/>
-        </w:rPr>
-        <w:t>DBModel</w:t>
-      </w:r>
-      <w:proofErr w:type="spellEnd"/>
-      <w:r>
-        <w:rPr>
-          <w:lang w:val="en-US"/>
-        </w:rPr>
-        <w:t xml:space="preserve"> collection as an input</w:t>
+      <w:r>
+        <w:rPr>
+          <w:lang w:val="en-US"/>
+        </w:rPr>
+        <w:t xml:space="preserve">createOrUpdateDBModels </w:t>
+      </w:r>
+      <w:r>
+        <w:rPr>
+          <w:lang w:val="en-US"/>
+        </w:rPr>
+        <w:t>will be used to update the data structure of our project using a DBModel collection as an input</w:t>
       </w:r>
     </w:p>
     <w:p>
@@ -1619,14 +1395,12 @@
           <w:lang w:val="en-US"/>
         </w:rPr>
       </w:pPr>
-      <w:proofErr w:type="spellStart"/>
       <w:r>
         <w:rPr>
           <w:lang w:val="en-US"/>
         </w:rPr>
         <w:t>clearUnusedObjects</w:t>
       </w:r>
-      <w:proofErr w:type="spellEnd"/>
       <w:r>
         <w:rPr>
           <w:lang w:val="en-US"/>
@@ -1650,21 +1424,19 @@
         <w:rPr>
           <w:lang w:val="en-US"/>
         </w:rPr>
-        <w:t xml:space="preserve"> were defined once and </w:t>
-      </w:r>
-      <w:proofErr w:type="gramStart"/>
-      <w:r>
-        <w:rPr>
-          <w:lang w:val="en-US"/>
-        </w:rPr>
-        <w:t>won’t</w:t>
-      </w:r>
-      <w:proofErr w:type="gramEnd"/>
-      <w:r>
-        <w:rPr>
-          <w:lang w:val="en-US"/>
-        </w:rPr>
-        <w:t xml:space="preserve"> be updated during the exploration. They</w:t>
+        <w:t xml:space="preserve"> were defined once and won’t be updated during the </w:t>
+      </w:r>
+      <w:r>
+        <w:rPr>
+          <w:lang w:val="en-US"/>
+        </w:rPr>
+        <w:t>experimentation</w:t>
+      </w:r>
+      <w:r>
+        <w:rPr>
+          <w:lang w:val="en-US"/>
+        </w:rPr>
+        <w:t>. They</w:t>
       </w:r>
       <w:r>
         <w:rPr>
@@ -1675,35 +1447,6 @@
     </w:p>
     <w:p>
       <w:pPr>
-        <w:pStyle w:val="Heading1"/>
-        <w:rPr>
-          <w:lang w:val="en-US"/>
-        </w:rPr>
-      </w:pPr>
-      <w:proofErr w:type="gramStart"/>
-      <w:r>
-        <w:rPr>
-          <w:lang w:val="en-US"/>
-        </w:rPr>
-        <w:t>Let’s</w:t>
-      </w:r>
-      <w:proofErr w:type="gramEnd"/>
-      <w:r>
-        <w:rPr>
-          <w:lang w:val="en-US"/>
-        </w:rPr>
-        <w:t xml:space="preserve"> build a simple Movie application</w:t>
-      </w:r>
-    </w:p>
-    <w:p>
-      <w:pPr>
-        <w:rPr>
-          <w:lang w:val="en-US"/>
-        </w:rPr>
-      </w:pPr>
-    </w:p>
-    <w:p>
-      <w:pPr>
         <w:pStyle w:val="Heading2"/>
         <w:rPr>
           <w:lang w:val="en-US"/>
@@ -1728,7 +1471,7 @@
           <w:lang w:val="en-US"/>
         </w:rPr>
         <w:drawing>
-          <wp:inline distT="0" distB="0" distL="0" distR="0" wp14:anchorId="50F76BA5" wp14:editId="1C388CEB">
+          <wp:inline distT="0" distB="0" distL="0" distR="0" wp14:anchorId="2CE5192A" wp14:editId="6C032424">
             <wp:extent cx="3998595" cy="2599690"/>
             <wp:effectExtent l="0" t="0" r="1905" b="0"/>
             <wp:docPr id="18" name="Picture 18"/>
@@ -1787,70 +1530,35 @@
         <w:rPr>
           <w:lang w:val="en-US"/>
         </w:rPr>
-        <w:t xml:space="preserve">The application will run the </w:t>
-      </w:r>
-      <w:proofErr w:type="spellStart"/>
-      <w:r>
-        <w:rPr>
-          <w:lang w:val="en-US"/>
-        </w:rPr>
-        <w:t>ModelService.buildSample</w:t>
-      </w:r>
-      <w:proofErr w:type="spellEnd"/>
-      <w:r>
-        <w:rPr>
-          <w:lang w:val="en-US"/>
-        </w:rPr>
-        <w:t>() application once, when launching</w:t>
-      </w:r>
-      <w:r>
-        <w:rPr>
-          <w:lang w:val="en-US"/>
-        </w:rPr>
-        <w:t>.</w:t>
-      </w:r>
-    </w:p>
-    <w:p>
-      <w:pPr>
-        <w:rPr>
-          <w:lang w:val="en-US"/>
-        </w:rPr>
-      </w:pPr>
-      <w:r>
-        <w:rPr>
-          <w:lang w:val="en-US"/>
-        </w:rPr>
-        <w:t xml:space="preserve">The </w:t>
-      </w:r>
-      <w:proofErr w:type="spellStart"/>
-      <w:r>
-        <w:rPr>
-          <w:lang w:val="en-US"/>
-        </w:rPr>
-        <w:t>buildSample</w:t>
-      </w:r>
-      <w:proofErr w:type="spellEnd"/>
-      <w:r>
-        <w:rPr>
-          <w:lang w:val="en-US"/>
-        </w:rPr>
-        <w:t xml:space="preserve"> code is detailed below:</w:t>
-      </w:r>
-    </w:p>
-    <w:p>
-      <w:pPr>
-        <w:rPr>
-          <w:lang w:val="en-US"/>
-        </w:rPr>
-      </w:pPr>
-      <w:r>
-        <w:rPr>
-          <w:noProof/>
-          <w:lang w:val="en-US"/>
-        </w:rPr>
-        <w:lastRenderedPageBreak/>
+        <w:t>The application will run the ModelService.buildSample() application once, when launching.</w:t>
+      </w:r>
+    </w:p>
+    <w:p>
+      <w:pPr>
+        <w:rPr>
+          <w:lang w:val="en-US"/>
+        </w:rPr>
+      </w:pPr>
+      <w:r>
+        <w:rPr>
+          <w:lang w:val="en-US"/>
+        </w:rPr>
+        <w:t>The buildSample code is detailed below:</w:t>
+      </w:r>
+    </w:p>
+    <w:p>
+      <w:pPr>
+        <w:rPr>
+          <w:lang w:val="en-US"/>
+        </w:rPr>
+      </w:pPr>
+      <w:r>
+        <w:rPr>
+          <w:noProof/>
+          <w:lang w:val="en-US"/>
+        </w:rPr>
         <w:drawing>
-          <wp:inline distT="0" distB="0" distL="0" distR="0" wp14:anchorId="753915DD" wp14:editId="7898D09B">
+          <wp:inline distT="0" distB="0" distL="0" distR="0" wp14:anchorId="4F8E68A5" wp14:editId="25516D9E">
             <wp:extent cx="5302250" cy="3664585"/>
             <wp:effectExtent l="0" t="0" r="0" b="0"/>
             <wp:docPr id="13" name="Picture 13"/>
@@ -1909,54 +1617,21 @@
         <w:rPr>
           <w:lang w:val="en-US"/>
         </w:rPr>
-        <w:t xml:space="preserve">It calls </w:t>
-      </w:r>
-      <w:proofErr w:type="spellStart"/>
-      <w:r>
-        <w:rPr>
-          <w:lang w:val="en-US"/>
-        </w:rPr>
-        <w:t>createOrUpdateDBModels</w:t>
-      </w:r>
-      <w:proofErr w:type="spellEnd"/>
-      <w:r>
-        <w:rPr>
-          <w:lang w:val="en-US"/>
-        </w:rPr>
-        <w:t xml:space="preserve"> method which will run a cypher query to the database providing the models then it calls </w:t>
-      </w:r>
-      <w:proofErr w:type="spellStart"/>
-      <w:r>
-        <w:rPr>
-          <w:lang w:val="en-US"/>
-        </w:rPr>
-        <w:t>clearUnusedObjects</w:t>
-      </w:r>
-      <w:proofErr w:type="spellEnd"/>
-      <w:r>
-        <w:rPr>
-          <w:lang w:val="en-US"/>
-        </w:rPr>
-        <w:t xml:space="preserve"> that will clean the database</w:t>
-      </w:r>
-      <w:r>
-        <w:rPr>
-          <w:lang w:val="en-US"/>
-        </w:rPr>
-        <w:t>.</w:t>
-      </w:r>
-    </w:p>
-    <w:p>
-      <w:pPr>
-        <w:rPr>
-          <w:lang w:val="en-US"/>
-        </w:rPr>
-      </w:pPr>
-      <w:r>
-        <w:rPr>
-          <w:lang w:val="en-US"/>
-        </w:rPr>
-        <w:t>The changes of the 2 queries are aggregated and logged so we can track what are the changes made to the database</w:t>
+        <w:lastRenderedPageBreak/>
+        <w:t>It calls createOrUpdateDBModels method which will run a cypher query to the database providing the models then it calls clearUnusedObjects that will clean the database.</w:t>
+      </w:r>
+    </w:p>
+    <w:p>
+      <w:pPr>
+        <w:rPr>
+          <w:lang w:val="en-US"/>
+        </w:rPr>
+      </w:pPr>
+      <w:r>
+        <w:rPr>
+          <w:lang w:val="en-US"/>
+        </w:rPr>
+        <w:t>The changes of the 2 queries are aggregated and logged so we can track what are the changes made to the database.</w:t>
       </w:r>
     </w:p>
     <w:p>
@@ -1984,7 +1659,7 @@
           <w:lang w:val="en-US"/>
         </w:rPr>
         <w:drawing>
-          <wp:inline distT="0" distB="0" distL="0" distR="0" wp14:anchorId="32CDA53A" wp14:editId="0DD330DA">
+          <wp:inline distT="0" distB="0" distL="0" distR="0" wp14:anchorId="3FE6FA8D" wp14:editId="1B26B6E3">
             <wp:extent cx="2872740" cy="1003300"/>
             <wp:effectExtent l="0" t="0" r="3810" b="6350"/>
             <wp:docPr id="14" name="Picture 14"/>
@@ -2069,41 +1744,62 @@
         <w:rPr>
           <w:lang w:val="en-US"/>
         </w:rPr>
-        <w:t xml:space="preserve">The </w:t>
-      </w:r>
-      <w:proofErr w:type="spellStart"/>
-      <w:proofErr w:type="gramStart"/>
-      <w:r>
-        <w:rPr>
-          <w:lang w:val="en-US"/>
-        </w:rPr>
-        <w:t>buildsample</w:t>
-      </w:r>
-      <w:proofErr w:type="spellEnd"/>
-      <w:r>
-        <w:rPr>
-          <w:lang w:val="en-US"/>
-        </w:rPr>
-        <w:t>(</w:t>
-      </w:r>
-      <w:proofErr w:type="gramEnd"/>
-      <w:r>
-        <w:rPr>
-          <w:lang w:val="en-US"/>
-        </w:rPr>
-        <w:t>)</w:t>
-      </w:r>
-      <w:r>
-        <w:rPr>
-          <w:lang w:val="en-US"/>
-        </w:rPr>
-        <w:t xml:space="preserve"> method will apply that model to the Graph database and log the </w:t>
-      </w:r>
-      <w:r>
-        <w:rPr>
-          <w:lang w:val="en-US"/>
-        </w:rPr>
-        <w:t>effective changes in the database</w:t>
+        <w:t>The buildsample method will apply that model to the Graph database and log the effective changes in the database.</w:t>
+      </w:r>
+    </w:p>
+    <w:p>
+      <w:pPr>
+        <w:rPr>
+          <w:lang w:val="en-US"/>
+        </w:rPr>
+      </w:pPr>
+    </w:p>
+    <w:p>
+      <w:pPr>
+        <w:pStyle w:val="Heading1"/>
+        <w:rPr>
+          <w:lang w:val="en-US"/>
+        </w:rPr>
+      </w:pPr>
+      <w:r>
+        <w:rPr>
+          <w:lang w:val="en-US"/>
+        </w:rPr>
+        <w:t>Let’s build a simple Movie application</w:t>
+      </w:r>
+    </w:p>
+    <w:p>
+      <w:pPr>
+        <w:rPr>
+          <w:lang w:val="en-US"/>
+        </w:rPr>
+      </w:pPr>
+    </w:p>
+    <w:p>
+      <w:pPr>
+        <w:pStyle w:val="Heading2"/>
+        <w:rPr>
+          <w:lang w:val="en-US"/>
+        </w:rPr>
+      </w:pPr>
+      <w:r>
+        <w:rPr>
+          <w:lang w:val="en-US"/>
+        </w:rPr>
+        <w:t>Displaying the movies</w:t>
+      </w:r>
+    </w:p>
+    <w:p>
+      <w:pPr>
+        <w:rPr>
+          <w:lang w:val="en-US"/>
+        </w:rPr>
+      </w:pPr>
+      <w:r>
+        <w:rPr>
+          <w:lang w:val="en-US"/>
+        </w:rPr>
+        <w:t>We want to display a list of movies and we created a simple Movie interface that represents a movie which is defined by its title</w:t>
       </w:r>
       <w:r>
         <w:rPr>
@@ -2123,47 +1819,6 @@
         <w:rPr>
           <w:lang w:val="en-US"/>
         </w:rPr>
-        <w:t>Displaying the movies</w:t>
-      </w:r>
-    </w:p>
-    <w:p>
-      <w:pPr>
-        <w:rPr>
-          <w:lang w:val="en-US"/>
-        </w:rPr>
-      </w:pPr>
-    </w:p>
-    <w:p>
-      <w:pPr>
-        <w:rPr>
-          <w:lang w:val="en-US"/>
-        </w:rPr>
-      </w:pPr>
-      <w:r>
-        <w:rPr>
-          <w:lang w:val="en-US"/>
-        </w:rPr>
-        <w:t>We want to display a list of movies and we created a simple Movie interface that represents a movie which is defined by its title</w:t>
-      </w:r>
-      <w:r>
-        <w:rPr>
-          <w:lang w:val="en-US"/>
-        </w:rPr>
-        <w:t>.</w:t>
-      </w:r>
-    </w:p>
-    <w:p>
-      <w:pPr>
-        <w:pStyle w:val="Heading2"/>
-        <w:rPr>
-          <w:lang w:val="en-US"/>
-        </w:rPr>
-      </w:pPr>
-      <w:r>
-        <w:rPr>
-          <w:lang w:val="en-US"/>
-        </w:rPr>
-        <w:lastRenderedPageBreak/>
         <w:t>Adding Movie model</w:t>
       </w:r>
     </w:p>
@@ -2231,34 +1886,21 @@
         <w:rPr>
           <w:lang w:val="en-US"/>
         </w:rPr>
-        <w:t xml:space="preserve">We create then a </w:t>
-      </w:r>
-      <w:proofErr w:type="spellStart"/>
-      <w:r>
-        <w:rPr>
-          <w:lang w:val="en-US"/>
-        </w:rPr>
-        <w:t>MovieListComponent</w:t>
-      </w:r>
-      <w:proofErr w:type="spellEnd"/>
-      <w:r>
-        <w:rPr>
-          <w:lang w:val="en-US"/>
-        </w:rPr>
-        <w:t>:</w:t>
-      </w:r>
-    </w:p>
-    <w:p>
-      <w:pPr>
-        <w:rPr>
-          <w:lang w:val="en-US"/>
-        </w:rPr>
-      </w:pPr>
-      <w:r>
-        <w:rPr>
-          <w:noProof/>
-          <w:lang w:val="en-US"/>
-        </w:rPr>
+        <w:t>We create then a MovieListComponent:</w:t>
+      </w:r>
+    </w:p>
+    <w:p>
+      <w:pPr>
+        <w:rPr>
+          <w:lang w:val="en-US"/>
+        </w:rPr>
+      </w:pPr>
+      <w:r>
+        <w:rPr>
+          <w:noProof/>
+          <w:lang w:val="en-US"/>
+        </w:rPr>
+        <w:lastRenderedPageBreak/>
         <w:drawing>
           <wp:inline distT="0" distB="0" distL="0" distR="0" wp14:anchorId="0D6DE49D" wp14:editId="4BE80ECF">
             <wp:extent cx="5731510" cy="4031615"/>
@@ -2393,33 +2035,24 @@
           <w:lang w:val="en-US"/>
         </w:rPr>
       </w:pPr>
-      <w:proofErr w:type="gramStart"/>
-      <w:r>
-        <w:rPr>
-          <w:lang w:val="en-US"/>
-        </w:rPr>
-        <w:t>Let’s</w:t>
-      </w:r>
-      <w:proofErr w:type="gramEnd"/>
-      <w:r>
-        <w:rPr>
-          <w:lang w:val="en-US"/>
-        </w:rPr>
-        <w:t xml:space="preserve"> update the sample like this:</w:t>
-      </w:r>
-    </w:p>
-    <w:p>
-      <w:pPr>
-        <w:rPr>
-          <w:lang w:val="en-US"/>
-        </w:rPr>
-      </w:pPr>
-      <w:r>
-        <w:rPr>
-          <w:noProof/>
-          <w:lang w:val="en-US"/>
-        </w:rPr>
-        <w:lastRenderedPageBreak/>
+      <w:r>
+        <w:rPr>
+          <w:lang w:val="en-US"/>
+        </w:rPr>
+        <w:t>Let’s update the sample like this:</w:t>
+      </w:r>
+    </w:p>
+    <w:p>
+      <w:pPr>
+        <w:rPr>
+          <w:lang w:val="en-US"/>
+        </w:rPr>
+      </w:pPr>
+      <w:r>
+        <w:rPr>
+          <w:noProof/>
+          <w:lang w:val="en-US"/>
+        </w:rPr>
         <w:drawing>
           <wp:inline distT="0" distB="0" distL="0" distR="0" wp14:anchorId="03DFF7A3" wp14:editId="2A780BA0">
             <wp:extent cx="5095470" cy="2088107"/>
@@ -2482,6 +2115,12 @@
         </w:rPr>
         <w:t>This tells the system, that we want a Model named ‘Movie’, containing the key named ‘title’ and having 2 instances ‘m1’ and ‘m2’ configured with ‘The Matrix’ and ‘Harry Potter’ as a title</w:t>
       </w:r>
+      <w:r>
+        <w:rPr>
+          <w:lang w:val="en-US"/>
+        </w:rPr>
+        <w:t>.</w:t>
+      </w:r>
     </w:p>
     <w:p>
       <w:pPr>
@@ -2495,6 +2134,7 @@
         <w:rPr>
           <w:lang w:val="en-US"/>
         </w:rPr>
+        <w:lastRenderedPageBreak/>
         <w:t>When looking into the logs, the first time the application is launched after having update the sample, we will see the following logs:</w:t>
       </w:r>
     </w:p>
@@ -2656,47 +2296,38 @@
         </w:rPr>
         <w:t xml:space="preserve">This is because of the </w:t>
       </w:r>
-      <w:proofErr w:type="spellStart"/>
       <w:r>
         <w:rPr>
           <w:lang w:val="en-US"/>
         </w:rPr>
         <w:t>createOrUpdateDBModels</w:t>
       </w:r>
-      <w:proofErr w:type="spellEnd"/>
-      <w:r>
-        <w:rPr>
-          <w:lang w:val="en-US"/>
-        </w:rPr>
-        <w:t xml:space="preserve"> is not </w:t>
-      </w:r>
-      <w:proofErr w:type="spellStart"/>
-      <w:r>
-        <w:rPr>
-          <w:lang w:val="en-US"/>
-        </w:rPr>
-        <w:t>incremential</w:t>
-      </w:r>
-      <w:proofErr w:type="spellEnd"/>
-      <w:r>
-        <w:rPr>
-          <w:lang w:val="en-US"/>
-        </w:rPr>
-        <w:t xml:space="preserve"> but </w:t>
-      </w:r>
-      <w:proofErr w:type="spellStart"/>
-      <w:r>
-        <w:rPr>
-          <w:lang w:val="en-US"/>
-        </w:rPr>
-        <w:t>differiental</w:t>
-      </w:r>
-      <w:proofErr w:type="spellEnd"/>
-      <w:r>
-        <w:rPr>
-          <w:lang w:val="en-US"/>
-        </w:rPr>
-        <w:t xml:space="preserve"> (the query will be detailed later).</w:t>
+      <w:r>
+        <w:rPr>
+          <w:lang w:val="en-US"/>
+        </w:rPr>
+        <w:t xml:space="preserve"> is not incremential but differiental (the query will be detailed later).</w:t>
+      </w:r>
+    </w:p>
+    <w:p>
+      <w:pPr>
+        <w:keepNext/>
+        <w:keepLines/>
+        <w:rPr>
+          <w:lang w:val="en-US"/>
+        </w:rPr>
+      </w:pPr>
+      <w:r>
+        <w:rPr>
+          <w:lang w:val="en-US"/>
+        </w:rPr>
+        <w:t xml:space="preserve">NOTE: </w:t>
+      </w:r>
+      <w:r>
+        <w:rPr>
+          <w:lang w:val="en-US"/>
+        </w:rPr>
+        <w:t>In the real life we probably never declare DBModel objects manually, but this is convenient for a simple experimentation.</w:t>
       </w:r>
     </w:p>
     <w:p>
@@ -2799,14 +2430,12 @@
           <w:lang w:val="en-US"/>
         </w:rPr>
       </w:pPr>
-      <w:proofErr w:type="gramStart"/>
       <w:r>
         <w:rPr>
           <w:lang w:val="en-US"/>
         </w:rPr>
         <w:t>Let’s</w:t>
       </w:r>
-      <w:proofErr w:type="gramEnd"/>
       <w:r>
         <w:rPr>
           <w:lang w:val="en-US"/>
@@ -2942,14 +2571,12 @@
           <w:lang w:val="en-US"/>
         </w:rPr>
       </w:pPr>
-      <w:proofErr w:type="spellStart"/>
       <w:r>
         <w:rPr>
           <w:lang w:val="en-US"/>
         </w:rPr>
         <w:t>KeyValuePair</w:t>
       </w:r>
-      <w:proofErr w:type="spellEnd"/>
     </w:p>
     <w:p>
       <w:pPr>
@@ -3386,21 +3013,7 @@
         <w:rPr>
           <w:lang w:val="en-US"/>
         </w:rPr>
-        <w:t xml:space="preserve">And a </w:t>
-      </w:r>
-      <w:proofErr w:type="spellStart"/>
-      <w:r>
-        <w:rPr>
-          <w:lang w:val="en-US"/>
-        </w:rPr>
-        <w:t>PersonComponent</w:t>
-      </w:r>
-      <w:proofErr w:type="spellEnd"/>
-      <w:r>
-        <w:rPr>
-          <w:lang w:val="en-US"/>
-        </w:rPr>
-        <w:t>:</w:t>
+        <w:t>And a PersonComponent:</w:t>
       </w:r>
     </w:p>
     <w:p>
@@ -3657,21 +3270,7 @@
         <w:rPr>
           <w:lang w:val="en-US"/>
         </w:rPr>
-        <w:t xml:space="preserve">We can then improve the </w:t>
-      </w:r>
-      <w:proofErr w:type="spellStart"/>
-      <w:r>
-        <w:rPr>
-          <w:lang w:val="en-US"/>
-        </w:rPr>
-        <w:t>MovieListComponent</w:t>
-      </w:r>
-      <w:proofErr w:type="spellEnd"/>
-      <w:r>
-        <w:rPr>
-          <w:lang w:val="en-US"/>
-        </w:rPr>
-        <w:t xml:space="preserve"> template:</w:t>
+        <w:t>We can then improve the MovieListComponent template:</w:t>
       </w:r>
     </w:p>
     <w:p>
@@ -3922,35 +3521,7 @@
         <w:rPr>
           <w:lang w:val="en-US"/>
         </w:rPr>
-        <w:t xml:space="preserve">Because of the separation between models, keys and instances it is </w:t>
-      </w:r>
-      <w:proofErr w:type="gramStart"/>
-      <w:r>
-        <w:rPr>
-          <w:lang w:val="en-US"/>
-        </w:rPr>
-        <w:t>quiet</w:t>
-      </w:r>
-      <w:proofErr w:type="gramEnd"/>
-      <w:r>
-        <w:rPr>
-          <w:lang w:val="en-US"/>
-        </w:rPr>
-        <w:t xml:space="preserve"> easy to update the model </w:t>
-      </w:r>
-      <w:proofErr w:type="spellStart"/>
-      <w:r>
-        <w:rPr>
-          <w:lang w:val="en-US"/>
-        </w:rPr>
-        <w:t>diffentialy</w:t>
-      </w:r>
-      <w:proofErr w:type="spellEnd"/>
-      <w:r>
-        <w:rPr>
-          <w:lang w:val="en-US"/>
-        </w:rPr>
-        <w:t>, adding keys, and linking the node together.</w:t>
+        <w:t>Because of the separation between models, keys and instances it is quiet easy to update the model diffentialy, adding keys, and linking the node together.</w:t>
       </w:r>
     </w:p>
     <w:p>
@@ -4356,27 +3927,13 @@
         <w:rPr>
           <w:lang w:val="en-US"/>
         </w:rPr>
-        <w:t xml:space="preserve">’ </w:t>
-      </w:r>
-      <w:proofErr w:type="gramStart"/>
-      <w:r>
-        <w:rPr>
-          <w:lang w:val="en-US"/>
-        </w:rPr>
-        <w:t xml:space="preserve">properties </w:t>
-      </w:r>
-      <w:r>
-        <w:rPr>
-          <w:lang w:val="en-US"/>
-        </w:rPr>
-        <w:t>,</w:t>
-      </w:r>
-      <w:proofErr w:type="gramEnd"/>
-      <w:r>
-        <w:rPr>
-          <w:lang w:val="en-US"/>
-        </w:rPr>
-        <w:t xml:space="preserve"> and changing the ‘actors’ properties to ‘roles’</w:t>
+        <w:t xml:space="preserve">’ properties </w:t>
+      </w:r>
+      <w:r>
+        <w:rPr>
+          <w:lang w:val="en-US"/>
+        </w:rPr>
+        <w:t>, and changing the ‘actors’ properties to ‘roles’</w:t>
       </w:r>
       <w:r>
         <w:rPr>
@@ -4489,21 +4046,7 @@
         <w:rPr>
           <w:lang w:val="en-US"/>
         </w:rPr>
-        <w:t xml:space="preserve">With a </w:t>
-      </w:r>
-      <w:proofErr w:type="spellStart"/>
-      <w:r>
-        <w:rPr>
-          <w:lang w:val="en-US"/>
-        </w:rPr>
-        <w:t>RoleListComponent</w:t>
-      </w:r>
-      <w:proofErr w:type="spellEnd"/>
-      <w:r>
-        <w:rPr>
-          <w:lang w:val="en-US"/>
-        </w:rPr>
-        <w:t>:</w:t>
+        <w:t>With a RoleListComponent:</w:t>
       </w:r>
     </w:p>
     <w:p>
@@ -4737,21 +4280,7 @@
         <w:rPr>
           <w:lang w:val="en-US"/>
         </w:rPr>
-        <w:t xml:space="preserve">And the </w:t>
-      </w:r>
-      <w:proofErr w:type="spellStart"/>
-      <w:r>
-        <w:rPr>
-          <w:lang w:val="en-US"/>
-        </w:rPr>
-        <w:t>MovieListComponent</w:t>
-      </w:r>
-      <w:proofErr w:type="spellEnd"/>
-      <w:r>
-        <w:rPr>
-          <w:lang w:val="en-US"/>
-        </w:rPr>
-        <w:t xml:space="preserve"> template will be:</w:t>
+        <w:t>And the MovieListComponent template will be:</w:t>
       </w:r>
     </w:p>
     <w:p>
@@ -4981,21 +4510,7 @@
         <w:rPr>
           <w:lang w:val="en-US"/>
         </w:rPr>
-        <w:t xml:space="preserve">Some nodes and relationships were deleted: because the ‘actors’ properties </w:t>
-      </w:r>
-      <w:proofErr w:type="gramStart"/>
-      <w:r>
-        <w:rPr>
-          <w:lang w:val="en-US"/>
-        </w:rPr>
-        <w:t>is</w:t>
-      </w:r>
-      <w:proofErr w:type="gramEnd"/>
-      <w:r>
-        <w:rPr>
-          <w:lang w:val="en-US"/>
-        </w:rPr>
-        <w:t xml:space="preserve"> not used</w:t>
+        <w:t>Some nodes and relationships were deleted: because the ‘actors’ properties is not used</w:t>
       </w:r>
       <w:r>
         <w:rPr>
@@ -5208,21 +4723,7 @@
         <w:rPr>
           <w:lang w:val="en-US"/>
         </w:rPr>
-        <w:t xml:space="preserve"> the entire graph beginning to become a little confusing, </w:t>
-      </w:r>
-      <w:proofErr w:type="gramStart"/>
-      <w:r>
-        <w:rPr>
-          <w:lang w:val="en-US"/>
-        </w:rPr>
-        <w:t>let’s</w:t>
-      </w:r>
-      <w:proofErr w:type="gramEnd"/>
-      <w:r>
-        <w:rPr>
-          <w:lang w:val="en-US"/>
-        </w:rPr>
-        <w:t xml:space="preserve"> focus on some </w:t>
+        <w:t xml:space="preserve"> the entire graph beginning to become a little confusing, let’s focus on some </w:t>
       </w:r>
       <w:r>
         <w:rPr>
@@ -5463,19 +4964,11 @@
           <w:lang w:val="en-US"/>
         </w:rPr>
       </w:pPr>
-      <w:proofErr w:type="gramStart"/>
-      <w:r>
-        <w:rPr>
-          <w:lang w:val="en-US"/>
-        </w:rPr>
-        <w:t>Let’s</w:t>
-      </w:r>
-      <w:proofErr w:type="gramEnd"/>
-      <w:r>
-        <w:rPr>
-          <w:lang w:val="en-US"/>
-        </w:rPr>
-        <w:t xml:space="preserve"> have a look at Keanu Reeves now:</w:t>
+      <w:r>
+        <w:rPr>
+          <w:lang w:val="en-US"/>
+        </w:rPr>
+        <w:t>Let’s have a look at Keanu Reeves now:</w:t>
       </w:r>
     </w:p>
     <w:p>
@@ -5658,21 +5151,7 @@
           <w:lang w:val="en-US"/>
         </w:rPr>
         <w:lastRenderedPageBreak/>
-        <w:t xml:space="preserve">The Model, Key, </w:t>
-      </w:r>
-      <w:proofErr w:type="spellStart"/>
-      <w:r>
-        <w:rPr>
-          <w:lang w:val="en-US"/>
-        </w:rPr>
-        <w:t>KeyValuePair</w:t>
-      </w:r>
-      <w:proofErr w:type="spellEnd"/>
-      <w:r>
-        <w:rPr>
-          <w:lang w:val="en-US"/>
-        </w:rPr>
-        <w:t xml:space="preserve">, Instance system allows us to </w:t>
+        <w:t xml:space="preserve">The Model, Key, KeyValuePair, Instance system allows us to </w:t>
       </w:r>
       <w:r>
         <w:rPr>
@@ -5705,19 +5184,11 @@
           <w:lang w:val="en-US"/>
         </w:rPr>
       </w:pPr>
-      <w:proofErr w:type="gramStart"/>
-      <w:r>
-        <w:rPr>
-          <w:lang w:val="en-US"/>
-        </w:rPr>
-        <w:t>Let’s</w:t>
-      </w:r>
-      <w:proofErr w:type="gramEnd"/>
-      <w:r>
-        <w:rPr>
-          <w:lang w:val="en-US"/>
-        </w:rPr>
-        <w:t xml:space="preserve"> explore now how we can extend our model.</w:t>
+      <w:r>
+        <w:rPr>
+          <w:lang w:val="en-US"/>
+        </w:rPr>
+        <w:t>Let’s explore now how we can extend our model.</w:t>
       </w:r>
     </w:p>
     <w:p>
@@ -5850,21 +5321,7 @@
         <w:rPr>
           <w:lang w:val="en-US"/>
         </w:rPr>
-        <w:t xml:space="preserve">This will allow us to create a </w:t>
-      </w:r>
-      <w:proofErr w:type="spellStart"/>
-      <w:r>
-        <w:rPr>
-          <w:lang w:val="en-US"/>
-        </w:rPr>
-        <w:t>BookListComponent</w:t>
-      </w:r>
-      <w:proofErr w:type="spellEnd"/>
-      <w:r>
-        <w:rPr>
-          <w:lang w:val="en-US"/>
-        </w:rPr>
-        <w:t>:</w:t>
+        <w:t>This will allow us to create a BookListComponent:</w:t>
       </w:r>
     </w:p>
     <w:p>
@@ -5999,21 +5456,7 @@
         <w:rPr>
           <w:lang w:val="en-US"/>
         </w:rPr>
-        <w:t xml:space="preserve">And a </w:t>
-      </w:r>
-      <w:proofErr w:type="spellStart"/>
-      <w:r>
-        <w:rPr>
-          <w:lang w:val="en-US"/>
-        </w:rPr>
-        <w:t>MediaListComponent</w:t>
-      </w:r>
-      <w:proofErr w:type="spellEnd"/>
-      <w:r>
-        <w:rPr>
-          <w:lang w:val="en-US"/>
-        </w:rPr>
-        <w:t>:</w:t>
+        <w:t>And a MediaListComponent:</w:t>
       </w:r>
     </w:p>
     <w:p>
@@ -6162,21 +5605,7 @@
         <w:rPr>
           <w:lang w:val="en-US"/>
         </w:rPr>
-        <w:t xml:space="preserve">We added some buttons in the </w:t>
-      </w:r>
-      <w:proofErr w:type="spellStart"/>
-      <w:r>
-        <w:rPr>
-          <w:lang w:val="en-US"/>
-        </w:rPr>
-        <w:t>TopBarComponent</w:t>
-      </w:r>
-      <w:proofErr w:type="spellEnd"/>
-      <w:r>
-        <w:rPr>
-          <w:lang w:val="en-US"/>
-        </w:rPr>
-        <w:t xml:space="preserve"> template with different routes:</w:t>
+        <w:t>We added some buttons in the TopBarComponent template with different routes:</w:t>
       </w:r>
     </w:p>
     <w:p>
@@ -6722,21 +6151,7 @@
         <w:rPr>
           <w:lang w:val="en-US"/>
         </w:rPr>
-        <w:t xml:space="preserve">Note that the objects have been retrieved with the query </w:t>
-      </w:r>
-      <w:proofErr w:type="spellStart"/>
-      <w:r>
-        <w:rPr>
-          <w:lang w:val="en-US"/>
-        </w:rPr>
-        <w:t>getInstances</w:t>
-      </w:r>
-      <w:proofErr w:type="spellEnd"/>
-      <w:r>
-        <w:rPr>
-          <w:lang w:val="en-US"/>
-        </w:rPr>
-        <w:t>, and the unique change in the query was the name of the model. Because the relation between models are described in the database the method can retrieve the appropriate objects for each model just knowing the model name.</w:t>
+        <w:t>Note that the objects have been retrieved with the query getInstances, and the unique change in the query was the name of the model. Because the relation between models are described in the database the method can retrieve the appropriate objects for each model just knowing the model name.</w:t>
       </w:r>
     </w:p>
     <w:p>
@@ -6914,19 +6329,11 @@
           <w:lang w:val="en-US"/>
         </w:rPr>
       </w:pPr>
-      <w:proofErr w:type="gramStart"/>
-      <w:r>
-        <w:rPr>
-          <w:lang w:val="en-US"/>
-        </w:rPr>
-        <w:t>Let’s</w:t>
-      </w:r>
-      <w:proofErr w:type="gramEnd"/>
-      <w:r>
-        <w:rPr>
-          <w:lang w:val="en-US"/>
-        </w:rPr>
-        <w:t xml:space="preserve"> say that we have another app, displaying some ‘Items’ that are defined by their ‘name’.</w:t>
+      <w:r>
+        <w:rPr>
+          <w:lang w:val="en-US"/>
+        </w:rPr>
+        <w:t>Let’s say that we have another app, displaying some ‘Items’ that are defined by their ‘name’.</w:t>
       </w:r>
     </w:p>
     <w:p>
@@ -7033,21 +6440,7 @@
         <w:rPr>
           <w:lang w:val="en-US"/>
         </w:rPr>
-        <w:t xml:space="preserve">With an </w:t>
-      </w:r>
-      <w:proofErr w:type="spellStart"/>
-      <w:r>
-        <w:rPr>
-          <w:lang w:val="en-US"/>
-        </w:rPr>
-        <w:t>ItemListComponent</w:t>
-      </w:r>
-      <w:proofErr w:type="spellEnd"/>
-      <w:r>
-        <w:rPr>
-          <w:lang w:val="en-US"/>
-        </w:rPr>
-        <w:t>:</w:t>
+        <w:t>With an ItemListComponent:</w:t>
       </w:r>
     </w:p>
     <w:p>
@@ -7196,21 +6589,7 @@
         <w:rPr>
           <w:lang w:val="en-US"/>
         </w:rPr>
-        <w:t xml:space="preserve">Then we add a navigation button to the </w:t>
-      </w:r>
-      <w:proofErr w:type="spellStart"/>
-      <w:r>
-        <w:rPr>
-          <w:lang w:val="en-US"/>
-        </w:rPr>
-        <w:t>TopBar</w:t>
-      </w:r>
-      <w:proofErr w:type="spellEnd"/>
-      <w:r>
-        <w:rPr>
-          <w:lang w:val="en-US"/>
-        </w:rPr>
-        <w:t>:</w:t>
+        <w:t>Then we add a navigation button to the TopBar:</w:t>
       </w:r>
     </w:p>
     <w:p>
@@ -7373,21 +6752,7 @@
         <w:rPr>
           <w:lang w:val="en-US"/>
         </w:rPr>
-        <w:t xml:space="preserve">As there is no change in the other models, we just need to add the ‘Item’ concept in our </w:t>
-      </w:r>
-      <w:proofErr w:type="spellStart"/>
-      <w:r>
-        <w:rPr>
-          <w:lang w:val="en-US"/>
-        </w:rPr>
-        <w:t>DBModel</w:t>
-      </w:r>
-      <w:proofErr w:type="spellEnd"/>
-      <w:r>
-        <w:rPr>
-          <w:lang w:val="en-US"/>
-        </w:rPr>
-        <w:t xml:space="preserve"> collection</w:t>
+        <w:t>As there is no change in the other models, we just need to add the ‘Item’ concept in our DBModel collection</w:t>
       </w:r>
     </w:p>
     <w:p>
@@ -7811,21 +7176,7 @@
         <w:rPr>
           <w:lang w:val="en-US"/>
         </w:rPr>
-        <w:t xml:space="preserve">By </w:t>
-      </w:r>
-      <w:proofErr w:type="spellStart"/>
-      <w:r>
-        <w:rPr>
-          <w:lang w:val="en-US"/>
-        </w:rPr>
-        <w:t>exemple</w:t>
-      </w:r>
-      <w:proofErr w:type="spellEnd"/>
-      <w:r>
-        <w:rPr>
-          <w:lang w:val="en-US"/>
-        </w:rPr>
-        <w:t xml:space="preserve"> Harry Potter is a movie title or a character.</w:t>
+        <w:t>By exemple Harry Potter is a movie title or a character.</w:t>
       </w:r>
     </w:p>
     <w:p>
@@ -7847,19 +7198,11 @@
           <w:lang w:val="en-US"/>
         </w:rPr>
       </w:pPr>
-      <w:proofErr w:type="gramStart"/>
-      <w:r>
-        <w:rPr>
-          <w:lang w:val="en-US"/>
-        </w:rPr>
-        <w:t>Let’s</w:t>
-      </w:r>
-      <w:proofErr w:type="gramEnd"/>
-      <w:r>
-        <w:rPr>
-          <w:lang w:val="en-US"/>
-        </w:rPr>
-        <w:t xml:space="preserve"> create a Date model containing the keys ‘year’, ‘month’, ‘day’</w:t>
+      <w:r>
+        <w:rPr>
+          <w:lang w:val="en-US"/>
+        </w:rPr>
+        <w:t>Let’s create a Date model containing the keys ‘year’, ‘month’, ‘day’</w:t>
       </w:r>
     </w:p>
     <w:p>
@@ -7886,21 +7229,7 @@
         <w:rPr>
           <w:lang w:val="en-US"/>
         </w:rPr>
-        <w:t xml:space="preserve">We will create first an interface </w:t>
-      </w:r>
-      <w:proofErr w:type="spellStart"/>
-      <w:r>
-        <w:rPr>
-          <w:lang w:val="en-US"/>
-        </w:rPr>
-        <w:t>DBDate</w:t>
-      </w:r>
-      <w:proofErr w:type="spellEnd"/>
-      <w:r>
-        <w:rPr>
-          <w:lang w:val="en-US"/>
-        </w:rPr>
-        <w:t xml:space="preserve"> model:</w:t>
+        <w:t>We will create first an interface DBDate model:</w:t>
       </w:r>
     </w:p>
     <w:p>
@@ -7974,21 +7303,7 @@
         <w:rPr>
           <w:lang w:val="en-US"/>
         </w:rPr>
-        <w:t>And add a ‘dob’ property to Person model and ‘</w:t>
-      </w:r>
-      <w:proofErr w:type="spellStart"/>
-      <w:r>
-        <w:rPr>
-          <w:lang w:val="en-US"/>
-        </w:rPr>
-        <w:t>releaseDate</w:t>
-      </w:r>
-      <w:proofErr w:type="spellEnd"/>
-      <w:r>
-        <w:rPr>
-          <w:lang w:val="en-US"/>
-        </w:rPr>
-        <w:t xml:space="preserve">’ to </w:t>
+        <w:t xml:space="preserve">And add a ‘dob’ property to Person model and ‘releaseDate’ to </w:t>
       </w:r>
       <w:r>
         <w:rPr>
@@ -8129,21 +7444,7 @@
         <w:rPr>
           <w:lang w:val="en-US"/>
         </w:rPr>
-        <w:t xml:space="preserve">We will then create a </w:t>
-      </w:r>
-      <w:proofErr w:type="spellStart"/>
-      <w:r>
-        <w:rPr>
-          <w:lang w:val="en-US"/>
-        </w:rPr>
-        <w:t>MediaComponent</w:t>
-      </w:r>
-      <w:proofErr w:type="spellEnd"/>
-      <w:r>
-        <w:rPr>
-          <w:lang w:val="en-US"/>
-        </w:rPr>
-        <w:t>:</w:t>
+        <w:t>We will then create a MediaComponent:</w:t>
       </w:r>
     </w:p>
     <w:p>
@@ -8292,49 +7593,7 @@
         <w:rPr>
           <w:lang w:val="en-US"/>
         </w:rPr>
-        <w:t xml:space="preserve">And use the template in the </w:t>
-      </w:r>
-      <w:proofErr w:type="spellStart"/>
-      <w:r>
-        <w:rPr>
-          <w:lang w:val="en-US"/>
-        </w:rPr>
-        <w:t>MediaListComponent</w:t>
-      </w:r>
-      <w:proofErr w:type="spellEnd"/>
-      <w:r>
-        <w:rPr>
-          <w:lang w:val="en-US"/>
-        </w:rPr>
-        <w:t xml:space="preserve">, </w:t>
-      </w:r>
-      <w:proofErr w:type="spellStart"/>
-      <w:r>
-        <w:rPr>
-          <w:lang w:val="en-US"/>
-        </w:rPr>
-        <w:t>BookListComponent</w:t>
-      </w:r>
-      <w:proofErr w:type="spellEnd"/>
-      <w:r>
-        <w:rPr>
-          <w:lang w:val="en-US"/>
-        </w:rPr>
-        <w:t xml:space="preserve"> and </w:t>
-      </w:r>
-      <w:proofErr w:type="spellStart"/>
-      <w:r>
-        <w:rPr>
-          <w:lang w:val="en-US"/>
-        </w:rPr>
-        <w:t>MovieListComponent</w:t>
-      </w:r>
-      <w:proofErr w:type="spellEnd"/>
-      <w:r>
-        <w:rPr>
-          <w:lang w:val="en-US"/>
-        </w:rPr>
-        <w:t xml:space="preserve"> templates:</w:t>
+        <w:t>And use the template in the MediaListComponent, BookListComponent and MovieListComponent templates:</w:t>
       </w:r>
     </w:p>
     <w:p>
@@ -8530,21 +7789,7 @@
         <w:rPr>
           <w:lang w:val="en-US"/>
         </w:rPr>
-        <w:t xml:space="preserve">We will also update the </w:t>
-      </w:r>
-      <w:proofErr w:type="spellStart"/>
-      <w:r>
-        <w:rPr>
-          <w:lang w:val="en-US"/>
-        </w:rPr>
-        <w:t>PersonComponent</w:t>
-      </w:r>
-      <w:proofErr w:type="spellEnd"/>
-      <w:r>
-        <w:rPr>
-          <w:lang w:val="en-US"/>
-        </w:rPr>
-        <w:t>:</w:t>
+        <w:t>We will also update the PersonComponent:</w:t>
       </w:r>
     </w:p>
     <w:p>
@@ -8988,13 +8233,2540 @@
         <w:rPr>
           <w:lang w:val="en-US"/>
         </w:rPr>
-        <w:t>We can find a correlation between a day of birth and the release  of a movie</w:t>
+        <w:t>We can find a correlation between a day of birth and the release of a movie</w:t>
       </w:r>
       <w:r>
         <w:rPr>
           <w:lang w:val="en-US"/>
         </w:rPr>
         <w:t>.</w:t>
+      </w:r>
+    </w:p>
+    <w:p>
+      <w:pPr>
+        <w:rPr>
+          <w:lang w:val="en-US"/>
+        </w:rPr>
+      </w:pPr>
+      <w:r>
+        <w:rPr>
+          <w:lang w:val="en-US"/>
+        </w:rPr>
+        <w:t xml:space="preserve">The good thing having primitives as node instead as properties is that the objects of the database will define relationships by value that will be very useful when you’ll want to analyze or search your database. You can start from a Key, a Model or an Instance, you’ll always find </w:t>
+      </w:r>
+      <w:r>
+        <w:rPr>
+          <w:lang w:val="en-US"/>
+        </w:rPr>
+        <w:t>all the object related to the node at a few hops.</w:t>
+      </w:r>
+    </w:p>
+    <w:p>
+      <w:pPr>
+        <w:rPr>
+          <w:lang w:val="en-US"/>
+        </w:rPr>
+      </w:pPr>
+      <w:r>
+        <w:rPr>
+          <w:lang w:val="en-US"/>
+        </w:rPr>
+        <w:lastRenderedPageBreak/>
+        <w:t>Now that we have explored some typical application development use cases, let’s have a look at the queries of the ModelService.</w:t>
+      </w:r>
+    </w:p>
+    <w:p>
+      <w:pPr>
+        <w:pStyle w:val="Heading1"/>
+        <w:rPr>
+          <w:lang w:val="en-US"/>
+        </w:rPr>
+      </w:pPr>
+      <w:r>
+        <w:rPr>
+          <w:lang w:val="en-US"/>
+        </w:rPr>
+        <w:t>Queries in details</w:t>
+      </w:r>
+    </w:p>
+    <w:p>
+      <w:pPr>
+        <w:pStyle w:val="Heading2"/>
+        <w:rPr>
+          <w:lang w:val="en-US"/>
+        </w:rPr>
+      </w:pPr>
+      <w:r>
+        <w:rPr>
+          <w:lang w:val="en-US"/>
+        </w:rPr>
+        <w:t>Instances retrieval</w:t>
+      </w:r>
+      <w:r>
+        <w:rPr>
+          <w:lang w:val="en-US"/>
+        </w:rPr>
+        <w:t xml:space="preserve"> query</w:t>
+      </w:r>
+    </w:p>
+    <w:p>
+      <w:pPr>
+        <w:rPr>
+          <w:lang w:val="en-US"/>
+        </w:rPr>
+      </w:pPr>
+      <w:r>
+        <w:rPr>
+          <w:lang w:val="en-US"/>
+        </w:rPr>
+        <w:t>The ModelService has a method getInstances that will:</w:t>
+      </w:r>
+    </w:p>
+    <w:p>
+      <w:pPr>
+        <w:pStyle w:val="ListParagraph"/>
+        <w:numPr>
+          <w:ilvl w:val="0"/>
+          <w:numId w:val="1"/>
+        </w:numPr>
+        <w:rPr>
+          <w:lang w:val="en-US"/>
+        </w:rPr>
+      </w:pPr>
+      <w:r>
+        <w:rPr>
+          <w:lang w:val="en-US"/>
+        </w:rPr>
+        <w:t>Query all the instances of a specific model using a cypher query that will return json objects. The query can optionnaly filtered by instance id</w:t>
+      </w:r>
+    </w:p>
+    <w:p>
+      <w:pPr>
+        <w:pStyle w:val="ListParagraph"/>
+        <w:numPr>
+          <w:ilvl w:val="0"/>
+          <w:numId w:val="1"/>
+        </w:numPr>
+        <w:rPr>
+          <w:lang w:val="en-US"/>
+        </w:rPr>
+      </w:pPr>
+      <w:r>
+        <w:rPr>
+          <w:lang w:val="en-US"/>
+        </w:rPr>
+        <w:t>Transform json objects into Instances object that will contain the instance meta data and its object representation</w:t>
+      </w:r>
+    </w:p>
+    <w:p>
+      <w:pPr>
+        <w:pStyle w:val="Heading3"/>
+        <w:rPr>
+          <w:lang w:val="en-US"/>
+        </w:rPr>
+      </w:pPr>
+      <w:r>
+        <w:rPr>
+          <w:lang w:val="en-US"/>
+        </w:rPr>
+        <w:t>Cypher query</w:t>
+      </w:r>
+    </w:p>
+    <w:p>
+      <w:pPr>
+        <w:rPr>
+          <w:lang w:val="en-US"/>
+        </w:rPr>
+      </w:pPr>
+      <w:r>
+        <w:rPr>
+          <w:lang w:val="en-US"/>
+        </w:rPr>
+        <w:t>Here’s the code of the query</w:t>
+      </w:r>
+      <w:r>
+        <w:rPr>
+          <w:lang w:val="en-US"/>
+        </w:rPr>
+        <w:t>:</w:t>
+      </w:r>
+    </w:p>
+    <w:p>
+      <w:pPr>
+        <w:rPr>
+          <w:lang w:val="en-US"/>
+        </w:rPr>
+      </w:pPr>
+      <w:r>
+        <w:rPr>
+          <w:noProof/>
+          <w:lang w:val="en-US"/>
+        </w:rPr>
+        <w:drawing>
+          <wp:inline distT="0" distB="0" distL="0" distR="0" wp14:anchorId="33B11334" wp14:editId="7E275001">
+            <wp:extent cx="5677535" cy="3698240"/>
+            <wp:effectExtent l="0" t="0" r="0" b="0"/>
+            <wp:docPr id="2" name="Picture 2"/>
+            <wp:cNvGraphicFramePr>
+              <a:graphicFrameLocks xmlns:a="http://schemas.openxmlformats.org/drawingml/2006/main" noChangeAspect="1"/>
+            </wp:cNvGraphicFramePr>
+            <a:graphic xmlns:a="http://schemas.openxmlformats.org/drawingml/2006/main">
+              <a:graphicData uri="http://schemas.openxmlformats.org/drawingml/2006/picture">
+                <pic:pic xmlns:pic="http://schemas.openxmlformats.org/drawingml/2006/picture">
+                  <pic:nvPicPr>
+                    <pic:cNvPr id="0" name="Picture 2"/>
+                    <pic:cNvPicPr>
+                      <a:picLocks noChangeAspect="1" noChangeArrowheads="1"/>
+                    </pic:cNvPicPr>
+                  </pic:nvPicPr>
+                  <pic:blipFill>
+                    <a:blip r:embed="rId76">
+                      <a:extLst>
+                        <a:ext uri="{28A0092B-C50C-407E-A947-70E740481C1C}">
+                          <a14:useLocalDpi xmlns:a14="http://schemas.microsoft.com/office/drawing/2010/main" val="0"/>
+                        </a:ext>
+                      </a:extLst>
+                    </a:blip>
+                    <a:srcRect/>
+                    <a:stretch>
+                      <a:fillRect/>
+                    </a:stretch>
+                  </pic:blipFill>
+                  <pic:spPr bwMode="auto">
+                    <a:xfrm>
+                      <a:off x="0" y="0"/>
+                      <a:ext cx="5677535" cy="3698240"/>
+                    </a:xfrm>
+                    <a:prstGeom prst="rect">
+                      <a:avLst/>
+                    </a:prstGeom>
+                    <a:noFill/>
+                    <a:ln>
+                      <a:noFill/>
+                    </a:ln>
+                  </pic:spPr>
+                </pic:pic>
+              </a:graphicData>
+            </a:graphic>
+          </wp:inline>
+        </w:drawing>
+      </w:r>
+    </w:p>
+    <w:p>
+      <w:pPr>
+        <w:pStyle w:val="Heading4"/>
+        <w:rPr>
+          <w:lang w:val="en-US"/>
+        </w:rPr>
+      </w:pPr>
+      <w:r>
+        <w:rPr>
+          <w:lang w:val="en-US"/>
+        </w:rPr>
+        <w:t>Getting the keys</w:t>
+      </w:r>
+    </w:p>
+    <w:p>
+      <w:pPr>
+        <w:rPr>
+          <w:lang w:val="en-US"/>
+        </w:rPr>
+      </w:pPr>
+      <w:r>
+        <w:rPr>
+          <w:lang w:val="en-US"/>
+        </w:rPr>
+        <w:t>The query first tries to reach the model by its name (the parameter of the query)</w:t>
+      </w:r>
+    </w:p>
+    <w:p>
+      <w:pPr>
+        <w:rPr>
+          <w:lang w:val="en-US"/>
+        </w:rPr>
+      </w:pPr>
+      <w:r>
+        <w:rPr>
+          <w:lang w:val="en-US"/>
+        </w:rPr>
+        <w:t xml:space="preserve">It looks then for the keys defined by the model and the keys defined by </w:t>
+      </w:r>
+      <w:r>
+        <w:rPr>
+          <w:lang w:val="en-US"/>
+        </w:rPr>
+        <w:t xml:space="preserve">the parent models (if they exist) and uses those keys a unique collection named </w:t>
+      </w:r>
+      <w:r>
+        <w:rPr>
+          <w:lang w:val="en-US"/>
+        </w:rPr>
+        <w:t>‘</w:t>
+      </w:r>
+      <w:r>
+        <w:rPr>
+          <w:lang w:val="en-US"/>
+        </w:rPr>
+        <w:t>key</w:t>
+      </w:r>
+      <w:r>
+        <w:rPr>
+          <w:lang w:val="en-US"/>
+        </w:rPr>
+        <w:t>’</w:t>
+      </w:r>
+      <w:r>
+        <w:rPr>
+          <w:lang w:val="en-US"/>
+        </w:rPr>
+        <w:t>.</w:t>
+      </w:r>
+    </w:p>
+    <w:p>
+      <w:pPr>
+        <w:rPr>
+          <w:lang w:val="en-US"/>
+        </w:rPr>
+      </w:pPr>
+      <w:r>
+        <w:rPr>
+          <w:lang w:val="en-US"/>
+        </w:rPr>
+        <w:t xml:space="preserve">Example: </w:t>
+      </w:r>
+      <w:r>
+        <w:rPr>
+          <w:lang w:val="en-US"/>
+        </w:rPr>
+        <w:t>A ‘Book’ model will have ‘author’ key from book and ‘title’ key from the ‘Media’ model because ‘Book’ extends ‘Media’</w:t>
+      </w:r>
+      <w:r>
+        <w:rPr>
+          <w:lang w:val="en-US"/>
+        </w:rPr>
+        <w:t>.</w:t>
+      </w:r>
+    </w:p>
+    <w:p>
+      <w:pPr>
+        <w:rPr>
+          <w:lang w:val="en-US"/>
+        </w:rPr>
+      </w:pPr>
+      <w:r>
+        <w:rPr>
+          <w:noProof/>
+          <w:lang w:val="en-US"/>
+        </w:rPr>
+        <w:lastRenderedPageBreak/>
+        <w:drawing>
+          <wp:inline distT="0" distB="0" distL="0" distR="0" wp14:anchorId="128BA9BE" wp14:editId="20677942">
+            <wp:extent cx="4926965" cy="1235075"/>
+            <wp:effectExtent l="0" t="0" r="6985" b="3175"/>
+            <wp:docPr id="5" name="Picture 5"/>
+            <wp:cNvGraphicFramePr>
+              <a:graphicFrameLocks xmlns:a="http://schemas.openxmlformats.org/drawingml/2006/main" noChangeAspect="1"/>
+            </wp:cNvGraphicFramePr>
+            <a:graphic xmlns:a="http://schemas.openxmlformats.org/drawingml/2006/main">
+              <a:graphicData uri="http://schemas.openxmlformats.org/drawingml/2006/picture">
+                <pic:pic xmlns:pic="http://schemas.openxmlformats.org/drawingml/2006/picture">
+                  <pic:nvPicPr>
+                    <pic:cNvPr id="0" name="Picture 5"/>
+                    <pic:cNvPicPr>
+                      <a:picLocks noChangeAspect="1" noChangeArrowheads="1"/>
+                    </pic:cNvPicPr>
+                  </pic:nvPicPr>
+                  <pic:blipFill>
+                    <a:blip r:embed="rId77">
+                      <a:extLst>
+                        <a:ext uri="{28A0092B-C50C-407E-A947-70E740481C1C}">
+                          <a14:useLocalDpi xmlns:a14="http://schemas.microsoft.com/office/drawing/2010/main" val="0"/>
+                        </a:ext>
+                      </a:extLst>
+                    </a:blip>
+                    <a:srcRect/>
+                    <a:stretch>
+                      <a:fillRect/>
+                    </a:stretch>
+                  </pic:blipFill>
+                  <pic:spPr bwMode="auto">
+                    <a:xfrm>
+                      <a:off x="0" y="0"/>
+                      <a:ext cx="4926965" cy="1235075"/>
+                    </a:xfrm>
+                    <a:prstGeom prst="rect">
+                      <a:avLst/>
+                    </a:prstGeom>
+                    <a:noFill/>
+                    <a:ln>
+                      <a:noFill/>
+                    </a:ln>
+                  </pic:spPr>
+                </pic:pic>
+              </a:graphicData>
+            </a:graphic>
+          </wp:inline>
+        </w:drawing>
+      </w:r>
+    </w:p>
+    <w:p>
+      <w:pPr>
+        <w:pStyle w:val="Heading4"/>
+        <w:rPr>
+          <w:lang w:val="en-US"/>
+        </w:rPr>
+      </w:pPr>
+      <w:r>
+        <w:rPr>
+          <w:lang w:val="en-US"/>
+        </w:rPr>
+        <w:t>Getting the instances</w:t>
+      </w:r>
+    </w:p>
+    <w:p>
+      <w:pPr>
+        <w:rPr>
+          <w:lang w:val="en-US"/>
+        </w:rPr>
+      </w:pPr>
+      <w:r>
+        <w:rPr>
+          <w:lang w:val="en-US"/>
+        </w:rPr>
+        <w:t>With the model and all its keys, the query search for eventual equivalent model then for all the models extending them. The model, the equivalents and their children are gathered in a single collection</w:t>
+      </w:r>
+      <w:r>
+        <w:rPr>
+          <w:lang w:val="en-US"/>
+        </w:rPr>
+        <w:t xml:space="preserve"> </w:t>
+      </w:r>
+      <w:r>
+        <w:rPr>
+          <w:lang w:val="en-US"/>
+        </w:rPr>
+        <w:t>a as model</w:t>
+      </w:r>
+      <w:r>
+        <w:rPr>
+          <w:lang w:val="en-US"/>
+        </w:rPr>
+        <w:t>.</w:t>
+      </w:r>
+    </w:p>
+    <w:p>
+      <w:pPr>
+        <w:rPr>
+          <w:lang w:val="en-US"/>
+        </w:rPr>
+      </w:pPr>
+      <w:r>
+        <w:rPr>
+          <w:lang w:val="en-US"/>
+        </w:rPr>
+        <w:t xml:space="preserve">Example: an ‘Item’ model is equivalent to ‘Media’ and ‘Media’ is extended by ‘Book’ and ‘Movie’. These 4 models will be considered now as </w:t>
+      </w:r>
+      <w:r>
+        <w:rPr>
+          <w:lang w:val="en-US"/>
+        </w:rPr>
+        <w:t>‘</w:t>
+      </w:r>
+      <w:r>
+        <w:rPr>
+          <w:lang w:val="en-US"/>
+        </w:rPr>
+        <w:t>model</w:t>
+      </w:r>
+      <w:r>
+        <w:rPr>
+          <w:lang w:val="en-US"/>
+        </w:rPr>
+        <w:t>’</w:t>
+      </w:r>
+      <w:r>
+        <w:rPr>
+          <w:lang w:val="en-US"/>
+        </w:rPr>
+        <w:t>.</w:t>
+      </w:r>
+    </w:p>
+    <w:p>
+      <w:pPr>
+        <w:rPr>
+          <w:lang w:val="en-US"/>
+        </w:rPr>
+      </w:pPr>
+      <w:r>
+        <w:rPr>
+          <w:lang w:val="en-US"/>
+        </w:rPr>
+        <w:t>The query can then get all the instances of the models</w:t>
+      </w:r>
+    </w:p>
+    <w:p>
+      <w:pPr>
+        <w:rPr>
+          <w:lang w:val="en-US"/>
+        </w:rPr>
+      </w:pPr>
+      <w:r>
+        <w:rPr>
+          <w:noProof/>
+          <w:lang w:val="en-US"/>
+        </w:rPr>
+        <w:drawing>
+          <wp:inline distT="0" distB="0" distL="0" distR="0" wp14:anchorId="6E2DEE6F" wp14:editId="29D4A3C3">
+            <wp:extent cx="5302250" cy="1692275"/>
+            <wp:effectExtent l="0" t="0" r="0" b="3175"/>
+            <wp:docPr id="7" name="Picture 7"/>
+            <wp:cNvGraphicFramePr>
+              <a:graphicFrameLocks xmlns:a="http://schemas.openxmlformats.org/drawingml/2006/main" noChangeAspect="1"/>
+            </wp:cNvGraphicFramePr>
+            <a:graphic xmlns:a="http://schemas.openxmlformats.org/drawingml/2006/main">
+              <a:graphicData uri="http://schemas.openxmlformats.org/drawingml/2006/picture">
+                <pic:pic xmlns:pic="http://schemas.openxmlformats.org/drawingml/2006/picture">
+                  <pic:nvPicPr>
+                    <pic:cNvPr id="0" name="Picture 6"/>
+                    <pic:cNvPicPr>
+                      <a:picLocks noChangeAspect="1" noChangeArrowheads="1"/>
+                    </pic:cNvPicPr>
+                  </pic:nvPicPr>
+                  <pic:blipFill>
+                    <a:blip r:embed="rId78">
+                      <a:extLst>
+                        <a:ext uri="{28A0092B-C50C-407E-A947-70E740481C1C}">
+                          <a14:useLocalDpi xmlns:a14="http://schemas.microsoft.com/office/drawing/2010/main" val="0"/>
+                        </a:ext>
+                      </a:extLst>
+                    </a:blip>
+                    <a:srcRect/>
+                    <a:stretch>
+                      <a:fillRect/>
+                    </a:stretch>
+                  </pic:blipFill>
+                  <pic:spPr bwMode="auto">
+                    <a:xfrm>
+                      <a:off x="0" y="0"/>
+                      <a:ext cx="5302250" cy="1692275"/>
+                    </a:xfrm>
+                    <a:prstGeom prst="rect">
+                      <a:avLst/>
+                    </a:prstGeom>
+                    <a:noFill/>
+                    <a:ln>
+                      <a:noFill/>
+                    </a:ln>
+                  </pic:spPr>
+                </pic:pic>
+              </a:graphicData>
+            </a:graphic>
+          </wp:inline>
+        </w:drawing>
+      </w:r>
+    </w:p>
+    <w:p>
+      <w:pPr>
+        <w:pStyle w:val="Heading4"/>
+        <w:rPr>
+          <w:lang w:val="en-US"/>
+        </w:rPr>
+      </w:pPr>
+      <w:r>
+        <w:rPr>
+          <w:lang w:val="en-US"/>
+        </w:rPr>
+        <w:t>Getting the key/value pairs</w:t>
+      </w:r>
+    </w:p>
+    <w:p>
+      <w:pPr>
+        <w:rPr>
+          <w:lang w:val="en-US"/>
+        </w:rPr>
+      </w:pPr>
+      <w:r>
+        <w:rPr>
+          <w:lang w:val="en-US"/>
+        </w:rPr>
+        <w:t>The query will search for the KeyValuePair nodes of each instances that are related to a model key. It will also search for the KeyValuePair that might be equivalent to a  model key.</w:t>
+      </w:r>
+    </w:p>
+    <w:p>
+      <w:pPr>
+        <w:rPr>
+          <w:lang w:val="en-US"/>
+        </w:rPr>
+      </w:pPr>
+      <w:r>
+        <w:rPr>
+          <w:lang w:val="en-US"/>
+        </w:rPr>
+        <w:t xml:space="preserve">Example: ‘Item’ model </w:t>
+      </w:r>
+      <w:r>
+        <w:rPr>
+          <w:lang w:val="en-US"/>
+        </w:rPr>
+        <w:t>will have instances from ‘Book’, ‘Movie’, ‘Media’ and ‘Item’. ‘Item’ has the key ‘name’, but ‘name’ being equivalent to ‘title’, the query will gather all the KeyValuePair from the instances of ‘Book’, ‘Movie’, ‘Media’, or ‘Item’ that are related to ‘name’ or ‘title’</w:t>
+      </w:r>
+    </w:p>
+    <w:p>
+      <w:pPr>
+        <w:rPr>
+          <w:lang w:val="en-US"/>
+        </w:rPr>
+      </w:pPr>
+      <w:r>
+        <w:rPr>
+          <w:lang w:val="en-US"/>
+        </w:rPr>
+        <w:t>The KeyValuePair will be gathered as ‘kvps’</w:t>
+      </w:r>
+    </w:p>
+    <w:p>
+      <w:pPr>
+        <w:rPr>
+          <w:lang w:val="en-US"/>
+        </w:rPr>
+      </w:pPr>
+      <w:r>
+        <w:rPr>
+          <w:noProof/>
+          <w:lang w:val="en-US"/>
+        </w:rPr>
+        <w:drawing>
+          <wp:inline distT="0" distB="0" distL="0" distR="0" wp14:anchorId="2BB14D7A" wp14:editId="1DD1D02E">
+            <wp:extent cx="5725160" cy="628015"/>
+            <wp:effectExtent l="0" t="0" r="8890" b="635"/>
+            <wp:docPr id="8" name="Picture 8"/>
+            <wp:cNvGraphicFramePr>
+              <a:graphicFrameLocks xmlns:a="http://schemas.openxmlformats.org/drawingml/2006/main" noChangeAspect="1"/>
+            </wp:cNvGraphicFramePr>
+            <a:graphic xmlns:a="http://schemas.openxmlformats.org/drawingml/2006/main">
+              <a:graphicData uri="http://schemas.openxmlformats.org/drawingml/2006/picture">
+                <pic:pic xmlns:pic="http://schemas.openxmlformats.org/drawingml/2006/picture">
+                  <pic:nvPicPr>
+                    <pic:cNvPr id="0" name="Picture 7"/>
+                    <pic:cNvPicPr>
+                      <a:picLocks noChangeAspect="1" noChangeArrowheads="1"/>
+                    </pic:cNvPicPr>
+                  </pic:nvPicPr>
+                  <pic:blipFill>
+                    <a:blip r:embed="rId79">
+                      <a:extLst>
+                        <a:ext uri="{28A0092B-C50C-407E-A947-70E740481C1C}">
+                          <a14:useLocalDpi xmlns:a14="http://schemas.microsoft.com/office/drawing/2010/main" val="0"/>
+                        </a:ext>
+                      </a:extLst>
+                    </a:blip>
+                    <a:srcRect/>
+                    <a:stretch>
+                      <a:fillRect/>
+                    </a:stretch>
+                  </pic:blipFill>
+                  <pic:spPr bwMode="auto">
+                    <a:xfrm>
+                      <a:off x="0" y="0"/>
+                      <a:ext cx="5725160" cy="628015"/>
+                    </a:xfrm>
+                    <a:prstGeom prst="rect">
+                      <a:avLst/>
+                    </a:prstGeom>
+                    <a:noFill/>
+                    <a:ln>
+                      <a:noFill/>
+                    </a:ln>
+                  </pic:spPr>
+                </pic:pic>
+              </a:graphicData>
+            </a:graphic>
+          </wp:inline>
+        </w:drawing>
+      </w:r>
+    </w:p>
+    <w:p>
+      <w:pPr>
+        <w:pStyle w:val="Heading4"/>
+        <w:rPr>
+          <w:lang w:val="en-US"/>
+        </w:rPr>
+      </w:pPr>
+      <w:r>
+        <w:rPr>
+          <w:lang w:val="en-US"/>
+        </w:rPr>
+        <w:t>Getting the values</w:t>
+      </w:r>
+    </w:p>
+    <w:p>
+      <w:pPr>
+        <w:rPr>
+          <w:lang w:val="en-US"/>
+        </w:rPr>
+      </w:pPr>
+      <w:r>
+        <w:rPr>
+          <w:lang w:val="en-US"/>
+        </w:rPr>
+        <w:t xml:space="preserve">Now the query cand find the values associated to each KeyValuePair. It will also </w:t>
+      </w:r>
+      <w:r>
+        <w:rPr>
+          <w:lang w:val="en-US"/>
+        </w:rPr>
+        <w:t>try to find the model associated with each value. If there is a model the instance should be considered as a reference otherwise as primitive. An instance reference will be an object defining the instance id. A primitive will return its id property as a value.</w:t>
+      </w:r>
+    </w:p>
+    <w:p>
+      <w:pPr>
+        <w:rPr>
+          <w:lang w:val="en-US"/>
+        </w:rPr>
+      </w:pPr>
+      <w:r>
+        <w:rPr>
+          <w:lang w:val="en-US"/>
+        </w:rPr>
+        <w:t>Example: A ‘Book’ has a ‘title’ and an ‘author’. The instance ‘b1’ has a value for ‘title’ which not related to any model so it will return the id of the instance which is ‘Moby Dick’. It has also a value for ‘author’ which is related to the model ‘Person’ so it will return {id: ‘p1’} which is a reference to the instance ‘p1’.</w:t>
+      </w:r>
+    </w:p>
+    <w:p>
+      <w:pPr>
+        <w:rPr>
+          <w:lang w:val="en-US"/>
+        </w:rPr>
+      </w:pPr>
+      <w:r>
+        <w:rPr>
+          <w:noProof/>
+          <w:lang w:val="en-US"/>
+        </w:rPr>
+        <w:lastRenderedPageBreak/>
+        <w:drawing>
+          <wp:inline distT="0" distB="0" distL="0" distR="0" wp14:anchorId="7C8500CE" wp14:editId="23B8AE8B">
+            <wp:extent cx="5684520" cy="614045"/>
+            <wp:effectExtent l="0" t="0" r="0" b="0"/>
+            <wp:docPr id="9" name="Picture 9"/>
+            <wp:cNvGraphicFramePr>
+              <a:graphicFrameLocks xmlns:a="http://schemas.openxmlformats.org/drawingml/2006/main" noChangeAspect="1"/>
+            </wp:cNvGraphicFramePr>
+            <a:graphic xmlns:a="http://schemas.openxmlformats.org/drawingml/2006/main">
+              <a:graphicData uri="http://schemas.openxmlformats.org/drawingml/2006/picture">
+                <pic:pic xmlns:pic="http://schemas.openxmlformats.org/drawingml/2006/picture">
+                  <pic:nvPicPr>
+                    <pic:cNvPr id="0" name="Picture 8"/>
+                    <pic:cNvPicPr>
+                      <a:picLocks noChangeAspect="1" noChangeArrowheads="1"/>
+                    </pic:cNvPicPr>
+                  </pic:nvPicPr>
+                  <pic:blipFill>
+                    <a:blip r:embed="rId80">
+                      <a:extLst>
+                        <a:ext uri="{28A0092B-C50C-407E-A947-70E740481C1C}">
+                          <a14:useLocalDpi xmlns:a14="http://schemas.microsoft.com/office/drawing/2010/main" val="0"/>
+                        </a:ext>
+                      </a:extLst>
+                    </a:blip>
+                    <a:srcRect/>
+                    <a:stretch>
+                      <a:fillRect/>
+                    </a:stretch>
+                  </pic:blipFill>
+                  <pic:spPr bwMode="auto">
+                    <a:xfrm>
+                      <a:off x="0" y="0"/>
+                      <a:ext cx="5684520" cy="614045"/>
+                    </a:xfrm>
+                    <a:prstGeom prst="rect">
+                      <a:avLst/>
+                    </a:prstGeom>
+                    <a:noFill/>
+                    <a:ln>
+                      <a:noFill/>
+                    </a:ln>
+                  </pic:spPr>
+                </pic:pic>
+              </a:graphicData>
+            </a:graphic>
+          </wp:inline>
+        </w:drawing>
+      </w:r>
+    </w:p>
+    <w:p>
+      <w:pPr>
+        <w:pStyle w:val="Heading4"/>
+        <w:rPr>
+          <w:lang w:val="en-US"/>
+        </w:rPr>
+      </w:pPr>
+      <w:r>
+        <w:rPr>
+          <w:lang w:val="en-US"/>
+        </w:rPr>
+        <w:t>Formatting the result</w:t>
+      </w:r>
+    </w:p>
+    <w:p>
+      <w:pPr>
+        <w:rPr>
+          <w:lang w:val="en-US"/>
+        </w:rPr>
+      </w:pPr>
+      <w:r>
+        <w:rPr>
+          <w:lang w:val="en-US"/>
+        </w:rPr>
+        <w:t>The instances will be return as an array of json object containing:</w:t>
+      </w:r>
+    </w:p>
+    <w:p>
+      <w:pPr>
+        <w:pStyle w:val="ListParagraph"/>
+        <w:numPr>
+          <w:ilvl w:val="0"/>
+          <w:numId w:val="1"/>
+        </w:numPr>
+        <w:rPr>
+          <w:lang w:val="en-US"/>
+        </w:rPr>
+      </w:pPr>
+      <w:r>
+        <w:rPr>
+          <w:lang w:val="en-US"/>
+        </w:rPr>
+        <w:t>The instance meta data (containing the id and the model name of the instance)</w:t>
+      </w:r>
+    </w:p>
+    <w:p>
+      <w:pPr>
+        <w:pStyle w:val="ListParagraph"/>
+        <w:numPr>
+          <w:ilvl w:val="0"/>
+          <w:numId w:val="1"/>
+        </w:numPr>
+        <w:rPr>
+          <w:lang w:val="en-US"/>
+        </w:rPr>
+      </w:pPr>
+      <w:r>
+        <w:rPr>
+          <w:lang w:val="en-US"/>
+        </w:rPr>
+        <w:t>The instance properties: an array of object containing:</w:t>
+      </w:r>
+    </w:p>
+    <w:p>
+      <w:pPr>
+        <w:pStyle w:val="ListParagraph"/>
+        <w:numPr>
+          <w:ilvl w:val="1"/>
+          <w:numId w:val="1"/>
+        </w:numPr>
+        <w:rPr>
+          <w:lang w:val="en-US"/>
+        </w:rPr>
+      </w:pPr>
+      <w:r>
+        <w:rPr>
+          <w:lang w:val="en-US"/>
+        </w:rPr>
+        <w:t>The key identifier</w:t>
+      </w:r>
+    </w:p>
+    <w:p>
+      <w:pPr>
+        <w:pStyle w:val="ListParagraph"/>
+        <w:numPr>
+          <w:ilvl w:val="1"/>
+          <w:numId w:val="1"/>
+        </w:numPr>
+        <w:rPr>
+          <w:lang w:val="en-US"/>
+        </w:rPr>
+      </w:pPr>
+      <w:r>
+        <w:rPr>
+          <w:lang w:val="en-US"/>
+        </w:rPr>
+        <w:t>The original key identifier in case of key mapping between equivalent models</w:t>
+      </w:r>
+    </w:p>
+    <w:p>
+      <w:pPr>
+        <w:pStyle w:val="ListParagraph"/>
+        <w:numPr>
+          <w:ilvl w:val="1"/>
+          <w:numId w:val="1"/>
+        </w:numPr>
+        <w:rPr>
+          <w:lang w:val="en-US"/>
+        </w:rPr>
+      </w:pPr>
+      <w:r>
+        <w:rPr>
+          <w:lang w:val="en-US"/>
+        </w:rPr>
+        <w:t>The model in case the values are instance references</w:t>
+      </w:r>
+    </w:p>
+    <w:p>
+      <w:pPr>
+        <w:pStyle w:val="ListParagraph"/>
+        <w:numPr>
+          <w:ilvl w:val="1"/>
+          <w:numId w:val="1"/>
+        </w:numPr>
+        <w:rPr>
+          <w:lang w:val="en-US"/>
+        </w:rPr>
+      </w:pPr>
+      <w:r>
+        <w:rPr>
+          <w:lang w:val="en-US"/>
+        </w:rPr>
+        <w:t>The values</w:t>
+      </w:r>
+    </w:p>
+    <w:p>
+      <w:pPr>
+        <w:pStyle w:val="ListParagraph"/>
+        <w:numPr>
+          <w:ilvl w:val="1"/>
+          <w:numId w:val="1"/>
+        </w:numPr>
+        <w:rPr>
+          <w:lang w:val="en-US"/>
+        </w:rPr>
+      </w:pPr>
+      <w:r>
+        <w:rPr>
+          <w:lang w:val="en-US"/>
+        </w:rPr>
+        <w:t>The information if the key is an array or a single value</w:t>
+      </w:r>
+    </w:p>
+    <w:p>
+      <w:pPr>
+        <w:rPr>
+          <w:lang w:val="en-US"/>
+        </w:rPr>
+      </w:pPr>
+      <w:r>
+        <w:rPr>
+          <w:lang w:val="en-US"/>
+        </w:rPr>
+        <w:t>Here’s the code</w:t>
+      </w:r>
+    </w:p>
+    <w:p>
+      <w:pPr>
+        <w:rPr>
+          <w:lang w:val="en-US"/>
+        </w:rPr>
+      </w:pPr>
+      <w:r>
+        <w:rPr>
+          <w:noProof/>
+          <w:lang w:val="en-US"/>
+        </w:rPr>
+        <w:drawing>
+          <wp:inline distT="0" distB="0" distL="0" distR="0" wp14:anchorId="2F519652" wp14:editId="127C1134">
+            <wp:extent cx="5731510" cy="1617345"/>
+            <wp:effectExtent l="0" t="0" r="2540" b="1905"/>
+            <wp:docPr id="12" name="Picture 12"/>
+            <wp:cNvGraphicFramePr>
+              <a:graphicFrameLocks xmlns:a="http://schemas.openxmlformats.org/drawingml/2006/main" noChangeAspect="1"/>
+            </wp:cNvGraphicFramePr>
+            <a:graphic xmlns:a="http://schemas.openxmlformats.org/drawingml/2006/main">
+              <a:graphicData uri="http://schemas.openxmlformats.org/drawingml/2006/picture">
+                <pic:pic xmlns:pic="http://schemas.openxmlformats.org/drawingml/2006/picture">
+                  <pic:nvPicPr>
+                    <pic:cNvPr id="0" name="Picture 9"/>
+                    <pic:cNvPicPr>
+                      <a:picLocks noChangeAspect="1" noChangeArrowheads="1"/>
+                    </pic:cNvPicPr>
+                  </pic:nvPicPr>
+                  <pic:blipFill>
+                    <a:blip r:embed="rId81">
+                      <a:extLst>
+                        <a:ext uri="{28A0092B-C50C-407E-A947-70E740481C1C}">
+                          <a14:useLocalDpi xmlns:a14="http://schemas.microsoft.com/office/drawing/2010/main" val="0"/>
+                        </a:ext>
+                      </a:extLst>
+                    </a:blip>
+                    <a:srcRect/>
+                    <a:stretch>
+                      <a:fillRect/>
+                    </a:stretch>
+                  </pic:blipFill>
+                  <pic:spPr bwMode="auto">
+                    <a:xfrm>
+                      <a:off x="0" y="0"/>
+                      <a:ext cx="5731510" cy="1617345"/>
+                    </a:xfrm>
+                    <a:prstGeom prst="rect">
+                      <a:avLst/>
+                    </a:prstGeom>
+                    <a:noFill/>
+                    <a:ln>
+                      <a:noFill/>
+                    </a:ln>
+                  </pic:spPr>
+                </pic:pic>
+              </a:graphicData>
+            </a:graphic>
+          </wp:inline>
+        </w:drawing>
+      </w:r>
+    </w:p>
+    <w:p>
+      <w:pPr>
+        <w:rPr>
+          <w:lang w:val="en-US"/>
+        </w:rPr>
+      </w:pPr>
+      <w:r>
+        <w:rPr>
+          <w:lang w:val="en-US"/>
+        </w:rPr>
+        <w:t>In the application the result of the query is defined as collection of Record described as following:</w:t>
+      </w:r>
+    </w:p>
+    <w:p>
+      <w:pPr>
+        <w:rPr>
+          <w:lang w:val="en-US"/>
+        </w:rPr>
+      </w:pPr>
+      <w:r>
+        <w:rPr>
+          <w:noProof/>
+          <w:lang w:val="en-US"/>
+        </w:rPr>
+        <w:drawing>
+          <wp:inline distT="0" distB="0" distL="0" distR="0" wp14:anchorId="5177CA39" wp14:editId="7B95E018">
+            <wp:extent cx="5725160" cy="1910715"/>
+            <wp:effectExtent l="0" t="0" r="8890" b="0"/>
+            <wp:docPr id="20" name="Picture 20"/>
+            <wp:cNvGraphicFramePr>
+              <a:graphicFrameLocks xmlns:a="http://schemas.openxmlformats.org/drawingml/2006/main" noChangeAspect="1"/>
+            </wp:cNvGraphicFramePr>
+            <a:graphic xmlns:a="http://schemas.openxmlformats.org/drawingml/2006/main">
+              <a:graphicData uri="http://schemas.openxmlformats.org/drawingml/2006/picture">
+                <pic:pic xmlns:pic="http://schemas.openxmlformats.org/drawingml/2006/picture">
+                  <pic:nvPicPr>
+                    <pic:cNvPr id="0" name="Picture 11"/>
+                    <pic:cNvPicPr>
+                      <a:picLocks noChangeAspect="1" noChangeArrowheads="1"/>
+                    </pic:cNvPicPr>
+                  </pic:nvPicPr>
+                  <pic:blipFill>
+                    <a:blip r:embed="rId82">
+                      <a:extLst>
+                        <a:ext uri="{28A0092B-C50C-407E-A947-70E740481C1C}">
+                          <a14:useLocalDpi xmlns:a14="http://schemas.microsoft.com/office/drawing/2010/main" val="0"/>
+                        </a:ext>
+                      </a:extLst>
+                    </a:blip>
+                    <a:srcRect/>
+                    <a:stretch>
+                      <a:fillRect/>
+                    </a:stretch>
+                  </pic:blipFill>
+                  <pic:spPr bwMode="auto">
+                    <a:xfrm>
+                      <a:off x="0" y="0"/>
+                      <a:ext cx="5725160" cy="1910715"/>
+                    </a:xfrm>
+                    <a:prstGeom prst="rect">
+                      <a:avLst/>
+                    </a:prstGeom>
+                    <a:noFill/>
+                    <a:ln>
+                      <a:noFill/>
+                    </a:ln>
+                  </pic:spPr>
+                </pic:pic>
+              </a:graphicData>
+            </a:graphic>
+          </wp:inline>
+        </w:drawing>
+      </w:r>
+    </w:p>
+    <w:p>
+      <w:pPr>
+        <w:pStyle w:val="Heading3"/>
+        <w:rPr>
+          <w:lang w:val="en-US"/>
+        </w:rPr>
+      </w:pPr>
+      <w:r>
+        <w:rPr>
+          <w:lang w:val="en-US"/>
+        </w:rPr>
+        <w:t>getInstances method</w:t>
+      </w:r>
+    </w:p>
+    <w:p>
+      <w:pPr>
+        <w:rPr>
+          <w:lang w:val="en-US"/>
+        </w:rPr>
+      </w:pPr>
+      <w:r>
+        <w:rPr>
+          <w:lang w:val="en-US"/>
+        </w:rPr>
+        <w:t>In the ModelService, the method is defined as following:</w:t>
+      </w:r>
+    </w:p>
+    <w:p>
+      <w:pPr>
+        <w:rPr>
+          <w:lang w:val="en-US"/>
+        </w:rPr>
+      </w:pPr>
+      <w:r>
+        <w:rPr>
+          <w:noProof/>
+          <w:lang w:val="en-US"/>
+        </w:rPr>
+        <w:lastRenderedPageBreak/>
+        <w:drawing>
+          <wp:inline distT="0" distB="0" distL="0" distR="0" wp14:anchorId="783663AD" wp14:editId="329B1DD8">
+            <wp:extent cx="5731510" cy="6113780"/>
+            <wp:effectExtent l="0" t="0" r="2540" b="1270"/>
+            <wp:docPr id="36" name="Picture 36"/>
+            <wp:cNvGraphicFramePr>
+              <a:graphicFrameLocks xmlns:a="http://schemas.openxmlformats.org/drawingml/2006/main" noChangeAspect="1"/>
+            </wp:cNvGraphicFramePr>
+            <a:graphic xmlns:a="http://schemas.openxmlformats.org/drawingml/2006/main">
+              <a:graphicData uri="http://schemas.openxmlformats.org/drawingml/2006/picture">
+                <pic:pic xmlns:pic="http://schemas.openxmlformats.org/drawingml/2006/picture">
+                  <pic:nvPicPr>
+                    <pic:cNvPr id="0" name="Picture 12"/>
+                    <pic:cNvPicPr>
+                      <a:picLocks noChangeAspect="1" noChangeArrowheads="1"/>
+                    </pic:cNvPicPr>
+                  </pic:nvPicPr>
+                  <pic:blipFill>
+                    <a:blip r:embed="rId83">
+                      <a:extLst>
+                        <a:ext uri="{28A0092B-C50C-407E-A947-70E740481C1C}">
+                          <a14:useLocalDpi xmlns:a14="http://schemas.microsoft.com/office/drawing/2010/main" val="0"/>
+                        </a:ext>
+                      </a:extLst>
+                    </a:blip>
+                    <a:srcRect/>
+                    <a:stretch>
+                      <a:fillRect/>
+                    </a:stretch>
+                  </pic:blipFill>
+                  <pic:spPr bwMode="auto">
+                    <a:xfrm>
+                      <a:off x="0" y="0"/>
+                      <a:ext cx="5731510" cy="6113780"/>
+                    </a:xfrm>
+                    <a:prstGeom prst="rect">
+                      <a:avLst/>
+                    </a:prstGeom>
+                    <a:noFill/>
+                    <a:ln>
+                      <a:noFill/>
+                    </a:ln>
+                  </pic:spPr>
+                </pic:pic>
+              </a:graphicData>
+            </a:graphic>
+          </wp:inline>
+        </w:drawing>
+      </w:r>
+    </w:p>
+    <w:p>
+      <w:pPr>
+        <w:rPr>
+          <w:lang w:val="en-US"/>
+        </w:rPr>
+      </w:pPr>
+      <w:r>
+        <w:rPr>
+          <w:lang w:val="en-US"/>
+        </w:rPr>
+        <w:t>The method take</w:t>
+      </w:r>
+      <w:r>
+        <w:rPr>
+          <w:lang w:val="en-US"/>
+        </w:rPr>
+        <w:t>s</w:t>
+      </w:r>
+      <w:r>
+        <w:rPr>
+          <w:lang w:val="en-US"/>
+        </w:rPr>
+        <w:t xml:space="preserve"> 4 arguments:</w:t>
+      </w:r>
+    </w:p>
+    <w:p>
+      <w:pPr>
+        <w:pStyle w:val="ListParagraph"/>
+        <w:numPr>
+          <w:ilvl w:val="0"/>
+          <w:numId w:val="1"/>
+        </w:numPr>
+        <w:rPr>
+          <w:lang w:val="en-US"/>
+        </w:rPr>
+      </w:pPr>
+      <w:r>
+        <w:rPr>
+          <w:lang w:val="en-US"/>
+        </w:rPr>
+        <w:t>The model name</w:t>
+      </w:r>
+    </w:p>
+    <w:p>
+      <w:pPr>
+        <w:pStyle w:val="ListParagraph"/>
+        <w:numPr>
+          <w:ilvl w:val="0"/>
+          <w:numId w:val="1"/>
+        </w:numPr>
+        <w:rPr>
+          <w:lang w:val="en-US"/>
+        </w:rPr>
+      </w:pPr>
+      <w:r>
+        <w:rPr>
+          <w:lang w:val="en-US"/>
+        </w:rPr>
+        <w:t>An optional InstanceReference collection</w:t>
+      </w:r>
+      <w:r>
+        <w:rPr>
+          <w:lang w:val="en-US"/>
+        </w:rPr>
+        <w:t xml:space="preserve"> that can be used as a filter</w:t>
+      </w:r>
+    </w:p>
+    <w:p>
+      <w:pPr>
+        <w:pStyle w:val="ListParagraph"/>
+        <w:numPr>
+          <w:ilvl w:val="0"/>
+          <w:numId w:val="1"/>
+        </w:numPr>
+        <w:rPr>
+          <w:lang w:val="en-US"/>
+        </w:rPr>
+      </w:pPr>
+      <w:r>
+        <w:rPr>
+          <w:lang w:val="en-US"/>
+        </w:rPr>
+        <w:t>An optional recursive index that defines how many levels of instances should be extracted (0 means all). Example: A Movie is composed by a ‘title’ and ‘roles’. The ‘roles’ property has instances of ‘Role’ which have instance of ‘Person’ in ‘actor’ property, which has an instance of ‘Date’ as ‘dob’ property. If the recursiveDepth is equal to 0, the method will recursively call itself until it reaches only primitives. If it is equal to 1, it will only return the Instances references for the ‘roles’ and not the Role objects. If it is equal to 2, it will return the Movie with the Roles objects, but the actor will be an InstanceReference.</w:t>
+      </w:r>
+    </w:p>
+    <w:p>
+      <w:pPr>
+        <w:pStyle w:val="ListParagraph"/>
+        <w:numPr>
+          <w:ilvl w:val="0"/>
+          <w:numId w:val="1"/>
+        </w:numPr>
+        <w:rPr>
+          <w:lang w:val="en-US"/>
+        </w:rPr>
+      </w:pPr>
+      <w:r>
+        <w:rPr>
+          <w:lang w:val="en-US"/>
+        </w:rPr>
+        <w:t>The current recursive</w:t>
+      </w:r>
+      <w:r>
+        <w:rPr>
+          <w:lang w:val="en-US"/>
+        </w:rPr>
+        <w:t xml:space="preserve"> level</w:t>
+      </w:r>
+    </w:p>
+    <w:p>
+      <w:pPr>
+        <w:rPr>
+          <w:lang w:val="en-US"/>
+        </w:rPr>
+      </w:pPr>
+      <w:r>
+        <w:rPr>
+          <w:lang w:val="en-US"/>
+        </w:rPr>
+        <w:t>It calls the instances Record objects using the query described above adding optionally a filter for the instances with that line:</w:t>
+      </w:r>
+    </w:p>
+    <w:p>
+      <w:pPr>
+        <w:rPr>
+          <w:lang w:val="en-US"/>
+        </w:rPr>
+      </w:pPr>
+      <w:r>
+        <w:rPr>
+          <w:noProof/>
+          <w:lang w:val="en-US"/>
+        </w:rPr>
+        <w:lastRenderedPageBreak/>
+        <w:drawing>
+          <wp:inline distT="0" distB="0" distL="0" distR="0" wp14:anchorId="74451AA0" wp14:editId="1B2D93EA">
+            <wp:extent cx="2286000" cy="163830"/>
+            <wp:effectExtent l="0" t="0" r="0" b="7620"/>
+            <wp:docPr id="44" name="Picture 44"/>
+            <wp:cNvGraphicFramePr>
+              <a:graphicFrameLocks xmlns:a="http://schemas.openxmlformats.org/drawingml/2006/main" noChangeAspect="1"/>
+            </wp:cNvGraphicFramePr>
+            <a:graphic xmlns:a="http://schemas.openxmlformats.org/drawingml/2006/main">
+              <a:graphicData uri="http://schemas.openxmlformats.org/drawingml/2006/picture">
+                <pic:pic xmlns:pic="http://schemas.openxmlformats.org/drawingml/2006/picture">
+                  <pic:nvPicPr>
+                    <pic:cNvPr id="0" name="Picture 13"/>
+                    <pic:cNvPicPr>
+                      <a:picLocks noChangeAspect="1" noChangeArrowheads="1"/>
+                    </pic:cNvPicPr>
+                  </pic:nvPicPr>
+                  <pic:blipFill>
+                    <a:blip r:embed="rId84">
+                      <a:extLst>
+                        <a:ext uri="{28A0092B-C50C-407E-A947-70E740481C1C}">
+                          <a14:useLocalDpi xmlns:a14="http://schemas.microsoft.com/office/drawing/2010/main" val="0"/>
+                        </a:ext>
+                      </a:extLst>
+                    </a:blip>
+                    <a:srcRect/>
+                    <a:stretch>
+                      <a:fillRect/>
+                    </a:stretch>
+                  </pic:blipFill>
+                  <pic:spPr bwMode="auto">
+                    <a:xfrm>
+                      <a:off x="0" y="0"/>
+                      <a:ext cx="2286000" cy="163830"/>
+                    </a:xfrm>
+                    <a:prstGeom prst="rect">
+                      <a:avLst/>
+                    </a:prstGeom>
+                    <a:noFill/>
+                    <a:ln>
+                      <a:noFill/>
+                    </a:ln>
+                  </pic:spPr>
+                </pic:pic>
+              </a:graphicData>
+            </a:graphic>
+          </wp:inline>
+        </w:drawing>
+      </w:r>
+    </w:p>
+    <w:p>
+      <w:pPr>
+        <w:rPr>
+          <w:lang w:val="en-US"/>
+        </w:rPr>
+      </w:pPr>
+      <w:r>
+        <w:rPr>
+          <w:lang w:val="en-US"/>
+        </w:rPr>
+        <w:t>Then for each Record, it creates an instance object setting the properties of the object dynamically using the key and values properties of the KeyValuePair collection of the Record.properties.</w:t>
+      </w:r>
+    </w:p>
+    <w:p>
+      <w:pPr>
+        <w:rPr>
+          <w:lang w:val="en-US"/>
+        </w:rPr>
+      </w:pPr>
+      <w:r>
+        <w:rPr>
+          <w:lang w:val="en-US"/>
+        </w:rPr>
+        <w:t>It is using recursivity to optionnaly retrieve the complete objects.</w:t>
+      </w:r>
+    </w:p>
+    <w:p>
+      <w:pPr>
+        <w:rPr>
+          <w:lang w:val="en-US"/>
+        </w:rPr>
+      </w:pPr>
+      <w:r>
+        <w:rPr>
+          <w:lang w:val="en-US"/>
+        </w:rPr>
+        <w:t>It return</w:t>
+      </w:r>
+      <w:r>
+        <w:rPr>
+          <w:lang w:val="en-US"/>
+        </w:rPr>
+        <w:t>s</w:t>
+      </w:r>
+      <w:r>
+        <w:rPr>
+          <w:lang w:val="en-US"/>
+        </w:rPr>
+        <w:t xml:space="preserve"> the Instance collection that can then be used directly by the application components.</w:t>
+      </w:r>
+    </w:p>
+    <w:p>
+      <w:pPr>
+        <w:pStyle w:val="Heading2"/>
+        <w:rPr>
+          <w:lang w:val="en-US"/>
+        </w:rPr>
+      </w:pPr>
+      <w:r>
+        <w:rPr>
+          <w:lang w:val="en-US"/>
+        </w:rPr>
+        <w:t>Data Base update query</w:t>
+      </w:r>
+    </w:p>
+    <w:p>
+      <w:pPr>
+        <w:pStyle w:val="Heading3"/>
+        <w:rPr>
+          <w:lang w:val="en-US"/>
+        </w:rPr>
+      </w:pPr>
+      <w:r>
+        <w:rPr>
+          <w:lang w:val="en-US"/>
+        </w:rPr>
+        <w:t>Cypher query</w:t>
+      </w:r>
+    </w:p>
+    <w:p>
+      <w:pPr>
+        <w:rPr>
+          <w:lang w:val="en-US"/>
+        </w:rPr>
+      </w:pPr>
+      <w:r>
+        <w:rPr>
+          <w:lang w:val="en-US"/>
+        </w:rPr>
+        <w:t>The cypher query takes a DBModel array as parameter and update the database accordingly.</w:t>
+      </w:r>
+    </w:p>
+    <w:p>
+      <w:pPr>
+        <w:rPr>
+          <w:lang w:val="en-US"/>
+        </w:rPr>
+      </w:pPr>
+      <w:r>
+        <w:rPr>
+          <w:lang w:val="en-US"/>
+        </w:rPr>
+        <w:t>It removes the Model nodes and the relationships existing in the database and not in the DBModel objects and create the nodes and relationships that doesn’t exist in the database.</w:t>
+      </w:r>
+    </w:p>
+    <w:p>
+      <w:pPr>
+        <w:rPr>
+          <w:lang w:val="en-US"/>
+        </w:rPr>
+      </w:pPr>
+      <w:r>
+        <w:rPr>
+          <w:lang w:val="en-US"/>
+        </w:rPr>
+        <w:t>The query is quite long because it does a lot of thing. It was created more to be able how the structure can be updated using queries. I discovered cypher creating this project and I have to admit that I was amazed how the language is intuitive and allows to perform complex tasks in a single query.</w:t>
+      </w:r>
+    </w:p>
+    <w:p>
+      <w:pPr>
+        <w:rPr>
+          <w:lang w:val="en-US"/>
+        </w:rPr>
+      </w:pPr>
+      <w:r>
+        <w:rPr>
+          <w:lang w:val="en-US"/>
+        </w:rPr>
+        <w:t xml:space="preserve">IMPORTANT: To be able to perform a single query, I had to change the following setting in the </w:t>
+      </w:r>
+      <w:r>
+        <w:rPr>
+          <w:lang w:val="en-US"/>
+        </w:rPr>
+        <w:t>database and set it to true:</w:t>
+      </w:r>
+    </w:p>
+    <w:p>
+      <w:pPr>
+        <w:rPr>
+          <w:lang w:val="en-US"/>
+        </w:rPr>
+      </w:pPr>
+      <w:r>
+        <w:rPr>
+          <w:rFonts w:ascii="Helvetica" w:hAnsi="Helvetica" w:cs="Helvetica"/>
+          <w:color w:val="717172"/>
+          <w:sz w:val="21"/>
+          <w:szCs w:val="21"/>
+          <w:shd w:val="clear" w:color="auto" w:fill="FFFFFF"/>
+          <w:lang w:val="en-US"/>
+        </w:rPr>
+        <w:t>cypher.lenient_create_relationship</w:t>
+      </w:r>
+    </w:p>
+    <w:p>
+      <w:pPr>
+        <w:pStyle w:val="Heading4"/>
+        <w:rPr>
+          <w:lang w:val="en-US"/>
+        </w:rPr>
+      </w:pPr>
+      <w:r>
+        <w:rPr>
+          <w:lang w:val="en-US"/>
+        </w:rPr>
+        <w:t>Removing or Creating the Models</w:t>
+      </w:r>
+    </w:p>
+    <w:p>
+      <w:pPr>
+        <w:rPr>
+          <w:lang w:val="en-US"/>
+        </w:rPr>
+      </w:pPr>
+      <w:r>
+        <w:rPr>
+          <w:lang w:val="en-US"/>
+        </w:rPr>
+        <w:t>The query first looks for the Model objects existing in the database and not in the DBModel collection and remove them. Then it merges the Model objects using the name property of the node.</w:t>
+      </w:r>
+    </w:p>
+    <w:p>
+      <w:pPr>
+        <w:rPr>
+          <w:lang w:val="en-US"/>
+        </w:rPr>
+      </w:pPr>
+      <w:r>
+        <w:rPr>
+          <w:noProof/>
+          <w:lang w:val="en-US"/>
+        </w:rPr>
+        <w:drawing>
+          <wp:inline distT="0" distB="0" distL="0" distR="0" wp14:anchorId="37D40699" wp14:editId="2B347D25">
+            <wp:extent cx="5725160" cy="1624330"/>
+            <wp:effectExtent l="0" t="0" r="8890" b="0"/>
+            <wp:docPr id="67" name="Picture 67"/>
+            <wp:cNvGraphicFramePr>
+              <a:graphicFrameLocks xmlns:a="http://schemas.openxmlformats.org/drawingml/2006/main" noChangeAspect="1"/>
+            </wp:cNvGraphicFramePr>
+            <a:graphic xmlns:a="http://schemas.openxmlformats.org/drawingml/2006/main">
+              <a:graphicData uri="http://schemas.openxmlformats.org/drawingml/2006/picture">
+                <pic:pic xmlns:pic="http://schemas.openxmlformats.org/drawingml/2006/picture">
+                  <pic:nvPicPr>
+                    <pic:cNvPr id="0" name="Picture 16"/>
+                    <pic:cNvPicPr>
+                      <a:picLocks noChangeAspect="1" noChangeArrowheads="1"/>
+                    </pic:cNvPicPr>
+                  </pic:nvPicPr>
+                  <pic:blipFill>
+                    <a:blip r:embed="rId85">
+                      <a:extLst>
+                        <a:ext uri="{28A0092B-C50C-407E-A947-70E740481C1C}">
+                          <a14:useLocalDpi xmlns:a14="http://schemas.microsoft.com/office/drawing/2010/main" val="0"/>
+                        </a:ext>
+                      </a:extLst>
+                    </a:blip>
+                    <a:srcRect/>
+                    <a:stretch>
+                      <a:fillRect/>
+                    </a:stretch>
+                  </pic:blipFill>
+                  <pic:spPr bwMode="auto">
+                    <a:xfrm>
+                      <a:off x="0" y="0"/>
+                      <a:ext cx="5725160" cy="1624330"/>
+                    </a:xfrm>
+                    <a:prstGeom prst="rect">
+                      <a:avLst/>
+                    </a:prstGeom>
+                    <a:noFill/>
+                    <a:ln>
+                      <a:noFill/>
+                    </a:ln>
+                  </pic:spPr>
+                </pic:pic>
+              </a:graphicData>
+            </a:graphic>
+          </wp:inline>
+        </w:drawing>
+      </w:r>
+    </w:p>
+    <w:p>
+      <w:pPr>
+        <w:pStyle w:val="Heading4"/>
+        <w:rPr>
+          <w:lang w:val="en-US"/>
+        </w:rPr>
+      </w:pPr>
+      <w:r>
+        <w:rPr>
+          <w:lang w:val="en-US"/>
+        </w:rPr>
+        <w:t>Removing or Creating Equivalency relationships</w:t>
+      </w:r>
+    </w:p>
+    <w:p>
+      <w:pPr>
+        <w:rPr>
+          <w:lang w:val="en-US"/>
+        </w:rPr>
+      </w:pPr>
+      <w:r>
+        <w:rPr>
+          <w:lang w:val="en-US"/>
+        </w:rPr>
+        <w:t xml:space="preserve">The query first looks for the relationships that are not defined in the specification (the DBModel collection) and remove the relationships. It will then create the </w:t>
+      </w:r>
+      <w:r>
+        <w:rPr>
+          <w:lang w:val="en-US"/>
+        </w:rPr>
+        <w:t>[:IS_EQUIVALENT] relationship between the Model objects according to the specification</w:t>
+      </w:r>
+      <w:r>
+        <w:rPr>
+          <w:lang w:val="en-US"/>
+        </w:rPr>
+        <w:t>.</w:t>
+      </w:r>
+    </w:p>
+    <w:p>
+      <w:pPr>
+        <w:rPr>
+          <w:lang w:val="en-US"/>
+        </w:rPr>
+      </w:pPr>
+      <w:r>
+        <w:rPr>
+          <w:noProof/>
+          <w:lang w:val="en-US"/>
+        </w:rPr>
+        <w:drawing>
+          <wp:inline distT="0" distB="0" distL="0" distR="0" wp14:anchorId="78CECBA5" wp14:editId="7F58A86B">
+            <wp:extent cx="5731510" cy="852805"/>
+            <wp:effectExtent l="0" t="0" r="2540" b="4445"/>
+            <wp:docPr id="69" name="Picture 69"/>
+            <wp:cNvGraphicFramePr>
+              <a:graphicFrameLocks xmlns:a="http://schemas.openxmlformats.org/drawingml/2006/main" noChangeAspect="1"/>
+            </wp:cNvGraphicFramePr>
+            <a:graphic xmlns:a="http://schemas.openxmlformats.org/drawingml/2006/main">
+              <a:graphicData uri="http://schemas.openxmlformats.org/drawingml/2006/picture">
+                <pic:pic xmlns:pic="http://schemas.openxmlformats.org/drawingml/2006/picture">
+                  <pic:nvPicPr>
+                    <pic:cNvPr id="0" name="Picture 17"/>
+                    <pic:cNvPicPr>
+                      <a:picLocks noChangeAspect="1" noChangeArrowheads="1"/>
+                    </pic:cNvPicPr>
+                  </pic:nvPicPr>
+                  <pic:blipFill>
+                    <a:blip r:embed="rId86">
+                      <a:extLst>
+                        <a:ext uri="{28A0092B-C50C-407E-A947-70E740481C1C}">
+                          <a14:useLocalDpi xmlns:a14="http://schemas.microsoft.com/office/drawing/2010/main" val="0"/>
+                        </a:ext>
+                      </a:extLst>
+                    </a:blip>
+                    <a:srcRect/>
+                    <a:stretch>
+                      <a:fillRect/>
+                    </a:stretch>
+                  </pic:blipFill>
+                  <pic:spPr bwMode="auto">
+                    <a:xfrm>
+                      <a:off x="0" y="0"/>
+                      <a:ext cx="5731510" cy="852805"/>
+                    </a:xfrm>
+                    <a:prstGeom prst="rect">
+                      <a:avLst/>
+                    </a:prstGeom>
+                    <a:noFill/>
+                    <a:ln>
+                      <a:noFill/>
+                    </a:ln>
+                  </pic:spPr>
+                </pic:pic>
+              </a:graphicData>
+            </a:graphic>
+          </wp:inline>
+        </w:drawing>
+      </w:r>
+    </w:p>
+    <w:p>
+      <w:pPr>
+        <w:pStyle w:val="Heading4"/>
+        <w:rPr>
+          <w:lang w:val="en-US"/>
+        </w:rPr>
+      </w:pPr>
+      <w:r>
+        <w:rPr>
+          <w:lang w:val="en-US"/>
+        </w:rPr>
+        <w:lastRenderedPageBreak/>
+        <w:t>Creating Keys</w:t>
+      </w:r>
+      <w:r>
+        <w:rPr>
+          <w:lang w:val="en-US"/>
+        </w:rPr>
+        <w:t>, Types</w:t>
+      </w:r>
+      <w:r>
+        <w:rPr>
+          <w:lang w:val="en-US"/>
+        </w:rPr>
+        <w:t xml:space="preserve"> and Removing or Creating Equivalency relationships between </w:t>
+      </w:r>
+      <w:r>
+        <w:rPr>
+          <w:lang w:val="en-US"/>
+        </w:rPr>
+        <w:t>K</w:t>
+      </w:r>
+      <w:r>
+        <w:rPr>
+          <w:lang w:val="en-US"/>
+        </w:rPr>
+        <w:t>eys</w:t>
+      </w:r>
+    </w:p>
+    <w:p>
+      <w:pPr>
+        <w:rPr>
+          <w:lang w:val="en-US"/>
+        </w:rPr>
+      </w:pPr>
+      <w:r>
+        <w:rPr>
+          <w:lang w:val="en-US"/>
+        </w:rPr>
+        <w:t xml:space="preserve">The query creates then the Key nodes related to a model. It </w:t>
+      </w:r>
+      <w:r>
+        <w:rPr>
+          <w:lang w:val="en-US"/>
+        </w:rPr>
+        <w:t>merges the Type object for each key and remove or merge the [:IS_EQUIVALENT] relationships according to the specification. It creates then [:HAS_KEY] and [:HAS_TYPE] relationships that links models to keys and keys to types</w:t>
+      </w:r>
+    </w:p>
+    <w:p>
+      <w:pPr>
+        <w:rPr>
+          <w:lang w:val="en-US"/>
+        </w:rPr>
+      </w:pPr>
+      <w:r>
+        <w:rPr>
+          <w:noProof/>
+          <w:lang w:val="en-US"/>
+        </w:rPr>
+        <w:drawing>
+          <wp:inline distT="0" distB="0" distL="0" distR="0" wp14:anchorId="43E8E0EF" wp14:editId="20BC3D5D">
+            <wp:extent cx="5731510" cy="1728470"/>
+            <wp:effectExtent l="0" t="0" r="2540" b="5080"/>
+            <wp:docPr id="92" name="Picture 92"/>
+            <wp:cNvGraphicFramePr>
+              <a:graphicFrameLocks xmlns:a="http://schemas.openxmlformats.org/drawingml/2006/main" noChangeAspect="1"/>
+            </wp:cNvGraphicFramePr>
+            <a:graphic xmlns:a="http://schemas.openxmlformats.org/drawingml/2006/main">
+              <a:graphicData uri="http://schemas.openxmlformats.org/drawingml/2006/picture">
+                <pic:pic xmlns:pic="http://schemas.openxmlformats.org/drawingml/2006/picture">
+                  <pic:nvPicPr>
+                    <pic:cNvPr id="0" name="Picture 21"/>
+                    <pic:cNvPicPr>
+                      <a:picLocks noChangeAspect="1" noChangeArrowheads="1"/>
+                    </pic:cNvPicPr>
+                  </pic:nvPicPr>
+                  <pic:blipFill>
+                    <a:blip r:embed="rId87">
+                      <a:extLst>
+                        <a:ext uri="{28A0092B-C50C-407E-A947-70E740481C1C}">
+                          <a14:useLocalDpi xmlns:a14="http://schemas.microsoft.com/office/drawing/2010/main" val="0"/>
+                        </a:ext>
+                      </a:extLst>
+                    </a:blip>
+                    <a:srcRect/>
+                    <a:stretch>
+                      <a:fillRect/>
+                    </a:stretch>
+                  </pic:blipFill>
+                  <pic:spPr bwMode="auto">
+                    <a:xfrm>
+                      <a:off x="0" y="0"/>
+                      <a:ext cx="5731510" cy="1728470"/>
+                    </a:xfrm>
+                    <a:prstGeom prst="rect">
+                      <a:avLst/>
+                    </a:prstGeom>
+                    <a:noFill/>
+                    <a:ln>
+                      <a:noFill/>
+                    </a:ln>
+                  </pic:spPr>
+                </pic:pic>
+              </a:graphicData>
+            </a:graphic>
+          </wp:inline>
+        </w:drawing>
+      </w:r>
+    </w:p>
+    <w:p>
+      <w:pPr>
+        <w:pStyle w:val="Heading4"/>
+        <w:rPr>
+          <w:lang w:val="en-US"/>
+        </w:rPr>
+      </w:pPr>
+      <w:r>
+        <w:rPr>
+          <w:lang w:val="en-US"/>
+        </w:rPr>
+        <w:t>Updating Key and Model relationships</w:t>
+      </w:r>
+    </w:p>
+    <w:p>
+      <w:pPr>
+        <w:rPr>
+          <w:lang w:val="en-US"/>
+        </w:rPr>
+      </w:pPr>
+      <w:r>
+        <w:rPr>
+          <w:lang w:val="en-US"/>
+        </w:rPr>
+        <w:t xml:space="preserve">The query delete then the relationships that are not defined in the specification and create optionally the [:HAS_MODELTYPE] relationships between a key and its model when a key is related to another object. It removes then all the </w:t>
+      </w:r>
+      <w:r>
+        <w:rPr>
+          <w:lang w:val="en-US"/>
+        </w:rPr>
+        <w:t>[:HAS_KEY] relationships between model and keys that are not defined in the specification</w:t>
+      </w:r>
+    </w:p>
+    <w:p>
+      <w:pPr>
+        <w:rPr>
+          <w:lang w:val="en-US"/>
+        </w:rPr>
+      </w:pPr>
+      <w:r>
+        <w:rPr>
+          <w:noProof/>
+          <w:lang w:val="en-US"/>
+        </w:rPr>
+        <w:drawing>
+          <wp:inline distT="0" distB="0" distL="0" distR="0" wp14:anchorId="5F877C09" wp14:editId="7EDD3566">
+            <wp:extent cx="5731510" cy="1965325"/>
+            <wp:effectExtent l="0" t="0" r="2540" b="0"/>
+            <wp:docPr id="93" name="Picture 93"/>
+            <wp:cNvGraphicFramePr>
+              <a:graphicFrameLocks xmlns:a="http://schemas.openxmlformats.org/drawingml/2006/main" noChangeAspect="1"/>
+            </wp:cNvGraphicFramePr>
+            <a:graphic xmlns:a="http://schemas.openxmlformats.org/drawingml/2006/main">
+              <a:graphicData uri="http://schemas.openxmlformats.org/drawingml/2006/picture">
+                <pic:pic xmlns:pic="http://schemas.openxmlformats.org/drawingml/2006/picture">
+                  <pic:nvPicPr>
+                    <pic:cNvPr id="0" name="Picture 22"/>
+                    <pic:cNvPicPr>
+                      <a:picLocks noChangeAspect="1" noChangeArrowheads="1"/>
+                    </pic:cNvPicPr>
+                  </pic:nvPicPr>
+                  <pic:blipFill>
+                    <a:blip r:embed="rId88">
+                      <a:extLst>
+                        <a:ext uri="{28A0092B-C50C-407E-A947-70E740481C1C}">
+                          <a14:useLocalDpi xmlns:a14="http://schemas.microsoft.com/office/drawing/2010/main" val="0"/>
+                        </a:ext>
+                      </a:extLst>
+                    </a:blip>
+                    <a:srcRect/>
+                    <a:stretch>
+                      <a:fillRect/>
+                    </a:stretch>
+                  </pic:blipFill>
+                  <pic:spPr bwMode="auto">
+                    <a:xfrm>
+                      <a:off x="0" y="0"/>
+                      <a:ext cx="5731510" cy="1965325"/>
+                    </a:xfrm>
+                    <a:prstGeom prst="rect">
+                      <a:avLst/>
+                    </a:prstGeom>
+                    <a:noFill/>
+                    <a:ln>
+                      <a:noFill/>
+                    </a:ln>
+                  </pic:spPr>
+                </pic:pic>
+              </a:graphicData>
+            </a:graphic>
+          </wp:inline>
+        </w:drawing>
+      </w:r>
+    </w:p>
+    <w:p>
+      <w:pPr>
+        <w:pStyle w:val="Heading4"/>
+        <w:rPr>
+          <w:lang w:val="en-US"/>
+        </w:rPr>
+      </w:pPr>
+      <w:r>
+        <w:rPr>
+          <w:lang w:val="en-US"/>
+        </w:rPr>
+        <w:t>Merge Instance and Update Instance and Model relationships</w:t>
+      </w:r>
+    </w:p>
+    <w:p>
+      <w:pPr>
+        <w:rPr>
+          <w:lang w:val="en-US"/>
+        </w:rPr>
+      </w:pPr>
+      <w:r>
+        <w:rPr>
+          <w:lang w:val="en-US"/>
+        </w:rPr>
+        <w:t>The query then remove the relationships [:IS_INSTANCE_OF] that are not defined in the specification. Then merge Instance defined for each model and create the relationship between them.</w:t>
+      </w:r>
+    </w:p>
+    <w:p>
+      <w:pPr>
+        <w:rPr>
+          <w:lang w:val="en-US"/>
+        </w:rPr>
+      </w:pPr>
+      <w:r>
+        <w:rPr>
+          <w:noProof/>
+          <w:lang w:val="en-US"/>
+        </w:rPr>
+        <w:drawing>
+          <wp:inline distT="0" distB="0" distL="0" distR="0" wp14:anchorId="1FF22B98" wp14:editId="6B39DC58">
+            <wp:extent cx="5725160" cy="1856105"/>
+            <wp:effectExtent l="0" t="0" r="8890" b="0"/>
+            <wp:docPr id="94" name="Picture 94"/>
+            <wp:cNvGraphicFramePr>
+              <a:graphicFrameLocks xmlns:a="http://schemas.openxmlformats.org/drawingml/2006/main" noChangeAspect="1"/>
+            </wp:cNvGraphicFramePr>
+            <a:graphic xmlns:a="http://schemas.openxmlformats.org/drawingml/2006/main">
+              <a:graphicData uri="http://schemas.openxmlformats.org/drawingml/2006/picture">
+                <pic:pic xmlns:pic="http://schemas.openxmlformats.org/drawingml/2006/picture">
+                  <pic:nvPicPr>
+                    <pic:cNvPr id="0" name="Picture 23"/>
+                    <pic:cNvPicPr>
+                      <a:picLocks noChangeAspect="1" noChangeArrowheads="1"/>
+                    </pic:cNvPicPr>
+                  </pic:nvPicPr>
+                  <pic:blipFill>
+                    <a:blip r:embed="rId89">
+                      <a:extLst>
+                        <a:ext uri="{28A0092B-C50C-407E-A947-70E740481C1C}">
+                          <a14:useLocalDpi xmlns:a14="http://schemas.microsoft.com/office/drawing/2010/main" val="0"/>
+                        </a:ext>
+                      </a:extLst>
+                    </a:blip>
+                    <a:srcRect/>
+                    <a:stretch>
+                      <a:fillRect/>
+                    </a:stretch>
+                  </pic:blipFill>
+                  <pic:spPr bwMode="auto">
+                    <a:xfrm>
+                      <a:off x="0" y="0"/>
+                      <a:ext cx="5725160" cy="1856105"/>
+                    </a:xfrm>
+                    <a:prstGeom prst="rect">
+                      <a:avLst/>
+                    </a:prstGeom>
+                    <a:noFill/>
+                    <a:ln>
+                      <a:noFill/>
+                    </a:ln>
+                  </pic:spPr>
+                </pic:pic>
+              </a:graphicData>
+            </a:graphic>
+          </wp:inline>
+        </w:drawing>
+      </w:r>
+    </w:p>
+    <w:p>
+      <w:pPr>
+        <w:pStyle w:val="Heading4"/>
+        <w:rPr>
+          <w:lang w:val="en-US"/>
+        </w:rPr>
+      </w:pPr>
+      <w:r>
+        <w:rPr>
+          <w:lang w:val="en-US"/>
+        </w:rPr>
+        <w:lastRenderedPageBreak/>
+        <w:t>Updating Instance/KeyValuePair relationships and extends relationships between Model objects</w:t>
+      </w:r>
+    </w:p>
+    <w:p>
+      <w:pPr>
+        <w:rPr>
+          <w:lang w:val="en-US"/>
+        </w:rPr>
+      </w:pPr>
+      <w:r>
+        <w:rPr>
+          <w:lang w:val="en-US"/>
+        </w:rPr>
+        <w:t>The query continues removing unspecified relationships between the Instance and KeyValuePair nodes</w:t>
+      </w:r>
+      <w:r>
+        <w:rPr>
+          <w:lang w:val="en-US"/>
+        </w:rPr>
+        <w:t xml:space="preserve"> then update the [:EXTENDS] relationships between Model objects according to  the specification</w:t>
+      </w:r>
+    </w:p>
+    <w:p>
+      <w:pPr>
+        <w:rPr>
+          <w:lang w:val="en-US"/>
+        </w:rPr>
+      </w:pPr>
+      <w:r>
+        <w:rPr>
+          <w:noProof/>
+          <w:lang w:val="en-US"/>
+        </w:rPr>
+        <w:drawing>
+          <wp:inline distT="0" distB="0" distL="0" distR="0" wp14:anchorId="7CB460C0" wp14:editId="5421C260">
+            <wp:extent cx="5725160" cy="1617345"/>
+            <wp:effectExtent l="0" t="0" r="8890" b="1905"/>
+            <wp:docPr id="95" name="Picture 95"/>
+            <wp:cNvGraphicFramePr>
+              <a:graphicFrameLocks xmlns:a="http://schemas.openxmlformats.org/drawingml/2006/main" noChangeAspect="1"/>
+            </wp:cNvGraphicFramePr>
+            <a:graphic xmlns:a="http://schemas.openxmlformats.org/drawingml/2006/main">
+              <a:graphicData uri="http://schemas.openxmlformats.org/drawingml/2006/picture">
+                <pic:pic xmlns:pic="http://schemas.openxmlformats.org/drawingml/2006/picture">
+                  <pic:nvPicPr>
+                    <pic:cNvPr id="0" name="Picture 24"/>
+                    <pic:cNvPicPr>
+                      <a:picLocks noChangeAspect="1" noChangeArrowheads="1"/>
+                    </pic:cNvPicPr>
+                  </pic:nvPicPr>
+                  <pic:blipFill>
+                    <a:blip r:embed="rId90">
+                      <a:extLst>
+                        <a:ext uri="{28A0092B-C50C-407E-A947-70E740481C1C}">
+                          <a14:useLocalDpi xmlns:a14="http://schemas.microsoft.com/office/drawing/2010/main" val="0"/>
+                        </a:ext>
+                      </a:extLst>
+                    </a:blip>
+                    <a:srcRect/>
+                    <a:stretch>
+                      <a:fillRect/>
+                    </a:stretch>
+                  </pic:blipFill>
+                  <pic:spPr bwMode="auto">
+                    <a:xfrm>
+                      <a:off x="0" y="0"/>
+                      <a:ext cx="5725160" cy="1617345"/>
+                    </a:xfrm>
+                    <a:prstGeom prst="rect">
+                      <a:avLst/>
+                    </a:prstGeom>
+                    <a:noFill/>
+                    <a:ln>
+                      <a:noFill/>
+                    </a:ln>
+                  </pic:spPr>
+                </pic:pic>
+              </a:graphicData>
+            </a:graphic>
+          </wp:inline>
+        </w:drawing>
+      </w:r>
+    </w:p>
+    <w:p>
+      <w:pPr>
+        <w:pStyle w:val="Heading4"/>
+        <w:rPr>
+          <w:lang w:val="en-US"/>
+        </w:rPr>
+      </w:pPr>
+      <w:r>
+        <w:rPr>
+          <w:lang w:val="en-US"/>
+        </w:rPr>
+        <w:t>Merging Value Instances, KeyValuePair and updating relationships</w:t>
+      </w:r>
+    </w:p>
+    <w:p>
+      <w:pPr>
+        <w:rPr>
+          <w:lang w:val="en-US"/>
+        </w:rPr>
+      </w:pPr>
+      <w:r>
+        <w:rPr>
+          <w:lang w:val="en-US"/>
+        </w:rPr>
+        <w:t>Finally,</w:t>
+      </w:r>
+      <w:r>
+        <w:rPr>
+          <w:lang w:val="en-US"/>
+        </w:rPr>
+        <w:t xml:space="preserve"> the KeyValuePair / Value relationships are updated, merging the Instance by id.</w:t>
+      </w:r>
+    </w:p>
+    <w:p>
+      <w:pPr>
+        <w:rPr>
+          <w:lang w:val="en-US"/>
+        </w:rPr>
+      </w:pPr>
+      <w:r>
+        <w:rPr>
+          <w:noProof/>
+          <w:lang w:val="en-US"/>
+        </w:rPr>
+        <w:drawing>
+          <wp:inline distT="0" distB="0" distL="0" distR="0" wp14:anchorId="7EF22B59" wp14:editId="5ADFD869">
+            <wp:extent cx="5731510" cy="2449830"/>
+            <wp:effectExtent l="0" t="0" r="2540" b="7620"/>
+            <wp:docPr id="96" name="Picture 96"/>
+            <wp:cNvGraphicFramePr>
+              <a:graphicFrameLocks xmlns:a="http://schemas.openxmlformats.org/drawingml/2006/main" noChangeAspect="1"/>
+            </wp:cNvGraphicFramePr>
+            <a:graphic xmlns:a="http://schemas.openxmlformats.org/drawingml/2006/main">
+              <a:graphicData uri="http://schemas.openxmlformats.org/drawingml/2006/picture">
+                <pic:pic xmlns:pic="http://schemas.openxmlformats.org/drawingml/2006/picture">
+                  <pic:nvPicPr>
+                    <pic:cNvPr id="0" name="Picture 25"/>
+                    <pic:cNvPicPr>
+                      <a:picLocks noChangeAspect="1" noChangeArrowheads="1"/>
+                    </pic:cNvPicPr>
+                  </pic:nvPicPr>
+                  <pic:blipFill>
+                    <a:blip r:embed="rId91">
+                      <a:extLst>
+                        <a:ext uri="{28A0092B-C50C-407E-A947-70E740481C1C}">
+                          <a14:useLocalDpi xmlns:a14="http://schemas.microsoft.com/office/drawing/2010/main" val="0"/>
+                        </a:ext>
+                      </a:extLst>
+                    </a:blip>
+                    <a:srcRect/>
+                    <a:stretch>
+                      <a:fillRect/>
+                    </a:stretch>
+                  </pic:blipFill>
+                  <pic:spPr bwMode="auto">
+                    <a:xfrm>
+                      <a:off x="0" y="0"/>
+                      <a:ext cx="5731510" cy="2449830"/>
+                    </a:xfrm>
+                    <a:prstGeom prst="rect">
+                      <a:avLst/>
+                    </a:prstGeom>
+                    <a:noFill/>
+                    <a:ln>
+                      <a:noFill/>
+                    </a:ln>
+                  </pic:spPr>
+                </pic:pic>
+              </a:graphicData>
+            </a:graphic>
+          </wp:inline>
+        </w:drawing>
+      </w:r>
+    </w:p>
+    <w:p>
+      <w:pPr>
+        <w:pStyle w:val="Heading3"/>
+        <w:rPr>
+          <w:lang w:val="en-US"/>
+        </w:rPr>
+      </w:pPr>
+      <w:r>
+        <w:rPr>
+          <w:lang w:val="en-US"/>
+        </w:rPr>
+        <w:t>createOrUpdateDBModels method</w:t>
+      </w:r>
+    </w:p>
+    <w:p>
+      <w:pPr>
+        <w:rPr>
+          <w:lang w:val="en-US"/>
+        </w:rPr>
+      </w:pPr>
+      <w:r>
+        <w:rPr>
+          <w:lang w:val="en-US"/>
+        </w:rPr>
+        <w:t>The method simply the cypher query described above and return the update information from the server (number of node,labels,relationships created or deleted).</w:t>
+      </w:r>
+    </w:p>
+    <w:p>
+      <w:pPr>
+        <w:rPr>
+          <w:lang w:val="en-US"/>
+        </w:rPr>
+      </w:pPr>
+      <w:r>
+        <w:rPr>
+          <w:noProof/>
+          <w:lang w:val="en-US"/>
+        </w:rPr>
+        <w:drawing>
+          <wp:inline distT="0" distB="0" distL="0" distR="0" wp14:anchorId="05C4713A" wp14:editId="15FAF8B6">
+            <wp:extent cx="5725160" cy="2388235"/>
+            <wp:effectExtent l="0" t="0" r="8890" b="0"/>
+            <wp:docPr id="97" name="Picture 97"/>
+            <wp:cNvGraphicFramePr>
+              <a:graphicFrameLocks xmlns:a="http://schemas.openxmlformats.org/drawingml/2006/main" noChangeAspect="1"/>
+            </wp:cNvGraphicFramePr>
+            <a:graphic xmlns:a="http://schemas.openxmlformats.org/drawingml/2006/main">
+              <a:graphicData uri="http://schemas.openxmlformats.org/drawingml/2006/picture">
+                <pic:pic xmlns:pic="http://schemas.openxmlformats.org/drawingml/2006/picture">
+                  <pic:nvPicPr>
+                    <pic:cNvPr id="0" name="Picture 26"/>
+                    <pic:cNvPicPr>
+                      <a:picLocks noChangeAspect="1" noChangeArrowheads="1"/>
+                    </pic:cNvPicPr>
+                  </pic:nvPicPr>
+                  <pic:blipFill>
+                    <a:blip r:embed="rId92">
+                      <a:extLst>
+                        <a:ext uri="{28A0092B-C50C-407E-A947-70E740481C1C}">
+                          <a14:useLocalDpi xmlns:a14="http://schemas.microsoft.com/office/drawing/2010/main" val="0"/>
+                        </a:ext>
+                      </a:extLst>
+                    </a:blip>
+                    <a:srcRect/>
+                    <a:stretch>
+                      <a:fillRect/>
+                    </a:stretch>
+                  </pic:blipFill>
+                  <pic:spPr bwMode="auto">
+                    <a:xfrm>
+                      <a:off x="0" y="0"/>
+                      <a:ext cx="5725160" cy="2388235"/>
+                    </a:xfrm>
+                    <a:prstGeom prst="rect">
+                      <a:avLst/>
+                    </a:prstGeom>
+                    <a:noFill/>
+                    <a:ln>
+                      <a:noFill/>
+                    </a:ln>
+                  </pic:spPr>
+                </pic:pic>
+              </a:graphicData>
+            </a:graphic>
+          </wp:inline>
+        </w:drawing>
+      </w:r>
+    </w:p>
+    <w:p>
+      <w:pPr>
+        <w:pStyle w:val="Heading2"/>
+        <w:rPr>
+          <w:lang w:val="en-US"/>
+        </w:rPr>
+      </w:pPr>
+      <w:r>
+        <w:rPr>
+          <w:lang w:val="en-US"/>
+        </w:rPr>
+        <w:lastRenderedPageBreak/>
+        <w:t>Remove unused objects query</w:t>
+      </w:r>
+    </w:p>
+    <w:p>
+      <w:pPr>
+        <w:pStyle w:val="Heading3"/>
+        <w:rPr>
+          <w:lang w:val="en-US"/>
+        </w:rPr>
+      </w:pPr>
+      <w:r>
+        <w:rPr>
+          <w:lang w:val="en-US"/>
+        </w:rPr>
+        <w:t>Cypher query</w:t>
+      </w:r>
+    </w:p>
+    <w:p>
+      <w:pPr>
+        <w:rPr>
+          <w:lang w:val="en-US"/>
+        </w:rPr>
+      </w:pPr>
+      <w:r>
+        <w:rPr>
+          <w:lang w:val="en-US"/>
+        </w:rPr>
+        <w:t>The previous query might have removed some relationships and the database will have nodes that have no more meaning. That query ensures that every unwanted object is removed from the database.</w:t>
+      </w:r>
+    </w:p>
+    <w:p>
+      <w:pPr>
+        <w:rPr>
+          <w:lang w:val="en-US"/>
+        </w:rPr>
+      </w:pPr>
+      <w:r>
+        <w:rPr>
+          <w:lang w:val="en-US"/>
+        </w:rPr>
+        <w:t>The query removes:</w:t>
+      </w:r>
+    </w:p>
+    <w:p>
+      <w:pPr>
+        <w:pStyle w:val="ListParagraph"/>
+        <w:numPr>
+          <w:ilvl w:val="0"/>
+          <w:numId w:val="1"/>
+        </w:numPr>
+        <w:rPr>
+          <w:lang w:val="en-US"/>
+        </w:rPr>
+      </w:pPr>
+      <w:r>
+        <w:rPr>
+          <w:lang w:val="en-US"/>
+        </w:rPr>
+        <w:t>The KeyValuePair nodes that are not associated with any instance</w:t>
+      </w:r>
+    </w:p>
+    <w:p>
+      <w:pPr>
+        <w:pStyle w:val="ListParagraph"/>
+        <w:numPr>
+          <w:ilvl w:val="0"/>
+          <w:numId w:val="1"/>
+        </w:numPr>
+        <w:rPr>
+          <w:lang w:val="en-US"/>
+        </w:rPr>
+      </w:pPr>
+      <w:r>
+        <w:rPr>
+          <w:lang w:val="en-US"/>
+        </w:rPr>
+        <w:t>The Key nodes that are not referenced</w:t>
+      </w:r>
+    </w:p>
+    <w:p>
+      <w:pPr>
+        <w:pStyle w:val="ListParagraph"/>
+        <w:numPr>
+          <w:ilvl w:val="0"/>
+          <w:numId w:val="1"/>
+        </w:numPr>
+        <w:rPr>
+          <w:lang w:val="en-US"/>
+        </w:rPr>
+      </w:pPr>
+      <w:r>
+        <w:rPr>
+          <w:lang w:val="en-US"/>
+        </w:rPr>
+        <w:t>The Type nodes that are not referenced</w:t>
+      </w:r>
+    </w:p>
+    <w:p>
+      <w:pPr>
+        <w:pStyle w:val="ListParagraph"/>
+        <w:numPr>
+          <w:ilvl w:val="0"/>
+          <w:numId w:val="1"/>
+        </w:numPr>
+        <w:rPr>
+          <w:lang w:val="en-US"/>
+        </w:rPr>
+      </w:pPr>
+      <w:r>
+        <w:rPr>
+          <w:lang w:val="en-US"/>
+        </w:rPr>
+        <w:t>The Instance nodes that are not referenced</w:t>
+      </w:r>
+    </w:p>
+    <w:p>
+      <w:pPr>
+        <w:rPr>
+          <w:lang w:val="en-US"/>
+        </w:rPr>
+      </w:pPr>
+      <w:r>
+        <w:rPr>
+          <w:noProof/>
+          <w:lang w:val="en-US"/>
+        </w:rPr>
+        <w:drawing>
+          <wp:inline distT="0" distB="0" distL="0" distR="0" wp14:anchorId="7E872B07" wp14:editId="3DA66158">
+            <wp:extent cx="5725160" cy="1958340"/>
+            <wp:effectExtent l="0" t="0" r="8890" b="3810"/>
+            <wp:docPr id="99" name="Picture 99"/>
+            <wp:cNvGraphicFramePr>
+              <a:graphicFrameLocks xmlns:a="http://schemas.openxmlformats.org/drawingml/2006/main" noChangeAspect="1"/>
+            </wp:cNvGraphicFramePr>
+            <a:graphic xmlns:a="http://schemas.openxmlformats.org/drawingml/2006/main">
+              <a:graphicData uri="http://schemas.openxmlformats.org/drawingml/2006/picture">
+                <pic:pic xmlns:pic="http://schemas.openxmlformats.org/drawingml/2006/picture">
+                  <pic:nvPicPr>
+                    <pic:cNvPr id="0" name="Picture 28"/>
+                    <pic:cNvPicPr>
+                      <a:picLocks noChangeAspect="1" noChangeArrowheads="1"/>
+                    </pic:cNvPicPr>
+                  </pic:nvPicPr>
+                  <pic:blipFill>
+                    <a:blip r:embed="rId93">
+                      <a:extLst>
+                        <a:ext uri="{28A0092B-C50C-407E-A947-70E740481C1C}">
+                          <a14:useLocalDpi xmlns:a14="http://schemas.microsoft.com/office/drawing/2010/main" val="0"/>
+                        </a:ext>
+                      </a:extLst>
+                    </a:blip>
+                    <a:srcRect/>
+                    <a:stretch>
+                      <a:fillRect/>
+                    </a:stretch>
+                  </pic:blipFill>
+                  <pic:spPr bwMode="auto">
+                    <a:xfrm>
+                      <a:off x="0" y="0"/>
+                      <a:ext cx="5725160" cy="1958340"/>
+                    </a:xfrm>
+                    <a:prstGeom prst="rect">
+                      <a:avLst/>
+                    </a:prstGeom>
+                    <a:noFill/>
+                    <a:ln>
+                      <a:noFill/>
+                    </a:ln>
+                  </pic:spPr>
+                </pic:pic>
+              </a:graphicData>
+            </a:graphic>
+          </wp:inline>
+        </w:drawing>
+      </w:r>
+    </w:p>
+    <w:p>
+      <w:pPr>
+        <w:pStyle w:val="Heading3"/>
+        <w:rPr>
+          <w:lang w:val="en-US"/>
+        </w:rPr>
+      </w:pPr>
+      <w:r>
+        <w:rPr>
+          <w:lang w:val="en-US"/>
+        </w:rPr>
+        <w:t>clearUnusedObjects</w:t>
+      </w:r>
+      <w:r>
+        <w:rPr>
+          <w:lang w:val="en-US"/>
+        </w:rPr>
+        <w:t xml:space="preserve"> method</w:t>
+      </w:r>
+    </w:p>
+    <w:p>
+      <w:pPr>
+        <w:rPr>
+          <w:lang w:val="en-US"/>
+        </w:rPr>
+      </w:pPr>
+      <w:r>
+        <w:rPr>
+          <w:lang w:val="en-US"/>
+        </w:rPr>
+        <w:t>In the ModelService the method is simply calling the cypher query described above returning the counters.</w:t>
+      </w:r>
+    </w:p>
+    <w:p>
+      <w:pPr>
+        <w:rPr>
+          <w:lang w:val="en-US"/>
+        </w:rPr>
+      </w:pPr>
+      <w:r>
+        <w:rPr>
+          <w:noProof/>
+        </w:rPr>
+        <w:drawing>
+          <wp:inline distT="0" distB="0" distL="0" distR="0" wp14:anchorId="78E69073" wp14:editId="70C6F4B7">
+            <wp:extent cx="5356860" cy="2435860"/>
+            <wp:effectExtent l="0" t="0" r="0" b="2540"/>
+            <wp:docPr id="100" name="Picture 100"/>
+            <wp:cNvGraphicFramePr>
+              <a:graphicFrameLocks xmlns:a="http://schemas.openxmlformats.org/drawingml/2006/main" noChangeAspect="1"/>
+            </wp:cNvGraphicFramePr>
+            <a:graphic xmlns:a="http://schemas.openxmlformats.org/drawingml/2006/main">
+              <a:graphicData uri="http://schemas.openxmlformats.org/drawingml/2006/picture">
+                <pic:pic xmlns:pic="http://schemas.openxmlformats.org/drawingml/2006/picture">
+                  <pic:nvPicPr>
+                    <pic:cNvPr id="0" name="Picture 29"/>
+                    <pic:cNvPicPr>
+                      <a:picLocks noChangeAspect="1" noChangeArrowheads="1"/>
+                    </pic:cNvPicPr>
+                  </pic:nvPicPr>
+                  <pic:blipFill>
+                    <a:blip r:embed="rId94">
+                      <a:extLst>
+                        <a:ext uri="{28A0092B-C50C-407E-A947-70E740481C1C}">
+                          <a14:useLocalDpi xmlns:a14="http://schemas.microsoft.com/office/drawing/2010/main" val="0"/>
+                        </a:ext>
+                      </a:extLst>
+                    </a:blip>
+                    <a:srcRect/>
+                    <a:stretch>
+                      <a:fillRect/>
+                    </a:stretch>
+                  </pic:blipFill>
+                  <pic:spPr bwMode="auto">
+                    <a:xfrm>
+                      <a:off x="0" y="0"/>
+                      <a:ext cx="5356860" cy="2435860"/>
+                    </a:xfrm>
+                    <a:prstGeom prst="rect">
+                      <a:avLst/>
+                    </a:prstGeom>
+                    <a:noFill/>
+                    <a:ln>
+                      <a:noFill/>
+                    </a:ln>
+                  </pic:spPr>
+                </pic:pic>
+              </a:graphicData>
+            </a:graphic>
+          </wp:inline>
+        </w:drawing>
       </w:r>
     </w:p>
     <w:p>
@@ -9045,7 +10817,7 @@
         <w:rFonts w:ascii="Calibri" w:eastAsiaTheme="minorHAnsi" w:hAnsi="Calibri" w:cs="Calibri" w:hint="default"/>
       </w:rPr>
     </w:lvl>
-    <w:lvl w:ilvl="1" w:tplc="040C0003" w:tentative="1">
+    <w:lvl w:ilvl="1" w:tplc="040C0003">
       <w:start w:val="1"/>
       <w:numFmt w:val="bullet"/>
       <w:lvlText w:val="o"/>
@@ -9271,6 +11043,7 @@
     <w:lsdException w:name="HTML Sample" w:semiHidden="1" w:unhideWhenUsed="1"/>
     <w:lsdException w:name="HTML Typewriter" w:semiHidden="1" w:unhideWhenUsed="1"/>
     <w:lsdException w:name="HTML Variable" w:semiHidden="1" w:unhideWhenUsed="1"/>
+    <w:lsdException w:name="Normal Table" w:semiHidden="1" w:unhideWhenUsed="1"/>
     <w:lsdException w:name="annotation subject" w:semiHidden="1" w:unhideWhenUsed="1"/>
     <w:lsdException w:name="No List" w:semiHidden="1" w:unhideWhenUsed="1"/>
     <w:lsdException w:name="Outline List 1" w:semiHidden="1" w:unhideWhenUsed="1"/>
@@ -9317,8 +11090,10 @@
     <w:lsdException w:name="Table Subtle 2" w:semiHidden="1" w:unhideWhenUsed="1"/>
     <w:lsdException w:name="Table Web 1" w:semiHidden="1" w:unhideWhenUsed="1"/>
     <w:lsdException w:name="Table Web 2" w:semiHidden="1" w:unhideWhenUsed="1"/>
+    <w:lsdException w:name="Table Web 3" w:semiHidden="1" w:unhideWhenUsed="1"/>
     <w:lsdException w:name="Balloon Text" w:semiHidden="1" w:unhideWhenUsed="1"/>
     <w:lsdException w:name="Table Grid" w:uiPriority="39"/>
+    <w:lsdException w:name="Table Theme" w:semiHidden="1" w:unhideWhenUsed="1"/>
     <w:lsdException w:name="Placeholder Text" w:semiHidden="1"/>
     <w:lsdException w:name="No Spacing" w:uiPriority="1" w:qFormat="1"/>
     <w:lsdException w:name="Light Shading" w:uiPriority="60"/>
@@ -9587,6 +11362,50 @@
       <w:szCs w:val="26"/>
     </w:rPr>
   </w:style>
+  <w:style w:type="paragraph" w:styleId="Heading3">
+    <w:name w:val="heading 3"/>
+    <w:basedOn w:val="Normal"/>
+    <w:next w:val="Normal"/>
+    <w:link w:val="Heading3Char"/>
+    <w:uiPriority w:val="9"/>
+    <w:unhideWhenUsed/>
+    <w:qFormat/>
+    <w:rsid w:val="0081462B"/>
+    <w:pPr>
+      <w:keepNext/>
+      <w:keepLines/>
+      <w:spacing w:before="40" w:after="0"/>
+      <w:outlineLvl w:val="2"/>
+    </w:pPr>
+    <w:rPr>
+      <w:rFonts w:asciiTheme="majorHAnsi" w:eastAsiaTheme="majorEastAsia" w:hAnsiTheme="majorHAnsi" w:cstheme="majorBidi"/>
+      <w:color w:val="1F3763" w:themeColor="accent1" w:themeShade="7F"/>
+      <w:sz w:val="24"/>
+      <w:szCs w:val="24"/>
+    </w:rPr>
+  </w:style>
+  <w:style w:type="paragraph" w:styleId="Heading4">
+    <w:name w:val="heading 4"/>
+    <w:basedOn w:val="Normal"/>
+    <w:next w:val="Normal"/>
+    <w:link w:val="Heading4Char"/>
+    <w:uiPriority w:val="9"/>
+    <w:unhideWhenUsed/>
+    <w:qFormat/>
+    <w:rsid w:val="00B8129B"/>
+    <w:pPr>
+      <w:keepNext/>
+      <w:keepLines/>
+      <w:spacing w:before="40" w:after="0"/>
+      <w:outlineLvl w:val="3"/>
+    </w:pPr>
+    <w:rPr>
+      <w:rFonts w:asciiTheme="majorHAnsi" w:eastAsiaTheme="majorEastAsia" w:hAnsiTheme="majorHAnsi" w:cstheme="majorBidi"/>
+      <w:i/>
+      <w:iCs/>
+      <w:color w:val="2F5496" w:themeColor="accent1" w:themeShade="BF"/>
+    </w:rPr>
+  </w:style>
   <w:style w:type="character" w:default="1" w:styleId="DefaultParagraphFont">
     <w:name w:val="Default Paragraph Font"/>
     <w:uiPriority w:val="1"/>
@@ -9683,6 +11502,32 @@
       <w:color w:val="2F5496" w:themeColor="accent1" w:themeShade="BF"/>
       <w:sz w:val="26"/>
       <w:szCs w:val="26"/>
+    </w:rPr>
+  </w:style>
+  <w:style w:type="character" w:customStyle="1" w:styleId="Heading3Char">
+    <w:name w:val="Heading 3 Char"/>
+    <w:basedOn w:val="DefaultParagraphFont"/>
+    <w:link w:val="Heading3"/>
+    <w:uiPriority w:val="9"/>
+    <w:rsid w:val="0081462B"/>
+    <w:rPr>
+      <w:rFonts w:asciiTheme="majorHAnsi" w:eastAsiaTheme="majorEastAsia" w:hAnsiTheme="majorHAnsi" w:cstheme="majorBidi"/>
+      <w:color w:val="1F3763" w:themeColor="accent1" w:themeShade="7F"/>
+      <w:sz w:val="24"/>
+      <w:szCs w:val="24"/>
+    </w:rPr>
+  </w:style>
+  <w:style w:type="character" w:customStyle="1" w:styleId="Heading4Char">
+    <w:name w:val="Heading 4 Char"/>
+    <w:basedOn w:val="DefaultParagraphFont"/>
+    <w:link w:val="Heading4"/>
+    <w:uiPriority w:val="9"/>
+    <w:rsid w:val="00B8129B"/>
+    <w:rPr>
+      <w:rFonts w:asciiTheme="majorHAnsi" w:eastAsiaTheme="majorEastAsia" w:hAnsiTheme="majorHAnsi" w:cstheme="majorBidi"/>
+      <w:i/>
+      <w:iCs/>
+      <w:color w:val="2F5496" w:themeColor="accent1" w:themeShade="BF"/>
     </w:rPr>
   </w:style>
 </w:styles>

</xml_diff>

<commit_message>
Updated doc and made getInsances recursive as default
</commit_message>
<xml_diff>
--- a/doc/graph_app_sample.docx
+++ b/doc/graph_app_sample.docx
@@ -25,13 +25,19 @@
         <w:rPr>
           <w:lang w:val="en-US"/>
         </w:rPr>
-        <w:t xml:space="preserve"> with dynamic models</w:t>
-      </w:r>
-      <w:r>
-        <w:rPr>
-          <w:lang w:val="en-US"/>
-        </w:rPr>
-        <w:t xml:space="preserve"> experimentations</w:t>
+        <w:t xml:space="preserve"> with </w:t>
+      </w:r>
+      <w:r>
+        <w:rPr>
+          <w:lang w:val="en-US"/>
+        </w:rPr>
+        <w:t xml:space="preserve">a </w:t>
+      </w:r>
+      <w:r>
+        <w:rPr>
+          <w:lang w:val="en-US"/>
+        </w:rPr>
+        <w:t>dynamic model</w:t>
       </w:r>
     </w:p>
     <w:p>
@@ -969,6 +975,126 @@
           <w:lang w:val="en-US"/>
         </w:rPr>
       </w:pPr>
+      <w:r>
+        <w:rPr>
+          <w:lang w:val="en-US"/>
+        </w:rPr>
+        <w:t>It is considered in this document as a dynamic model, because the labels of the nodes are representing abstractions and the same model can be used whatever the objects it will store.</w:t>
+      </w:r>
+    </w:p>
+    <w:p>
+      <w:pPr>
+        <w:rPr>
+          <w:lang w:val="en-US"/>
+        </w:rPr>
+      </w:pPr>
+      <w:r>
+        <w:rPr>
+          <w:lang w:val="en-US"/>
+        </w:rPr>
+        <w:t>A static model is referring to a model with nodes and relationships based on the nature of stored objects. As an example, here is the schema of the Movie sample database in neo4j:</w:t>
+      </w:r>
+    </w:p>
+    <w:p>
+      <w:pPr>
+        <w:rPr>
+          <w:lang w:val="en-US"/>
+        </w:rPr>
+      </w:pPr>
+      <w:r>
+        <w:rPr>
+          <w:noProof/>
+          <w:lang w:val="en-US"/>
+        </w:rPr>
+        <w:drawing>
+          <wp:inline distT="0" distB="0" distL="0" distR="0" wp14:anchorId="21A959A6" wp14:editId="1B4BC03C">
+            <wp:extent cx="5731510" cy="3617595"/>
+            <wp:effectExtent l="0" t="0" r="2540" b="1905"/>
+            <wp:docPr id="1" name="Picture 1"/>
+            <wp:cNvGraphicFramePr>
+              <a:graphicFrameLocks xmlns:a="http://schemas.openxmlformats.org/drawingml/2006/main" noChangeAspect="1"/>
+            </wp:cNvGraphicFramePr>
+            <a:graphic xmlns:a="http://schemas.openxmlformats.org/drawingml/2006/main">
+              <a:graphicData uri="http://schemas.openxmlformats.org/drawingml/2006/picture">
+                <pic:pic xmlns:pic="http://schemas.openxmlformats.org/drawingml/2006/picture">
+                  <pic:nvPicPr>
+                    <pic:cNvPr id="0" name="Picture 1"/>
+                    <pic:cNvPicPr>
+                      <a:picLocks noChangeAspect="1" noChangeArrowheads="1"/>
+                    </pic:cNvPicPr>
+                  </pic:nvPicPr>
+                  <pic:blipFill>
+                    <a:blip r:embed="rId7">
+                      <a:extLst>
+                        <a:ext uri="{28A0092B-C50C-407E-A947-70E740481C1C}">
+                          <a14:useLocalDpi xmlns:a14="http://schemas.microsoft.com/office/drawing/2010/main" val="0"/>
+                        </a:ext>
+                      </a:extLst>
+                    </a:blip>
+                    <a:srcRect/>
+                    <a:stretch>
+                      <a:fillRect/>
+                    </a:stretch>
+                  </pic:blipFill>
+                  <pic:spPr bwMode="auto">
+                    <a:xfrm>
+                      <a:off x="0" y="0"/>
+                      <a:ext cx="5731510" cy="3617595"/>
+                    </a:xfrm>
+                    <a:prstGeom prst="rect">
+                      <a:avLst/>
+                    </a:prstGeom>
+                    <a:noFill/>
+                    <a:ln>
+                      <a:noFill/>
+                    </a:ln>
+                  </pic:spPr>
+                </pic:pic>
+              </a:graphicData>
+            </a:graphic>
+          </wp:inline>
+        </w:drawing>
+      </w:r>
+    </w:p>
+    <w:p>
+      <w:pPr>
+        <w:rPr>
+          <w:lang w:val="en-US"/>
+        </w:rPr>
+      </w:pPr>
+      <w:r>
+        <w:rPr>
+          <w:lang w:val="en-US"/>
+        </w:rPr>
+        <w:lastRenderedPageBreak/>
+        <w:t>The database is storing ‘Person’ and ‘Movie’ objects which has relationships based on relationships between persons and movies. If we changed some concept in our structure, we probably have to add, remove or modify the nodes or the relationships to fit</w:t>
+      </w:r>
+      <w:r>
+        <w:rPr>
+          <w:lang w:val="en-US"/>
+        </w:rPr>
+        <w:t xml:space="preserve"> the new logic.</w:t>
+      </w:r>
+    </w:p>
+    <w:p>
+      <w:pPr>
+        <w:rPr>
+          <w:lang w:val="en-US"/>
+        </w:rPr>
+      </w:pPr>
+      <w:r>
+        <w:rPr>
+          <w:lang w:val="en-US"/>
+        </w:rPr>
+        <w:t>In a dynamic model, the structure shouldn’t change but able to represent a lot of different concepts</w:t>
+      </w:r>
+    </w:p>
+    <w:p>
+      <w:pPr>
+        <w:rPr>
+          <w:lang w:val="en-US"/>
+        </w:rPr>
+      </w:pPr>
     </w:p>
     <w:p>
       <w:pPr>
@@ -994,39 +1120,20 @@
         <w:rPr>
           <w:lang w:val="en-US"/>
         </w:rPr>
-        <w:t xml:space="preserve">The application will communicate </w:t>
-      </w:r>
-      <w:r>
-        <w:rPr>
-          <w:lang w:val="en-US"/>
-        </w:rPr>
-        <w:t xml:space="preserve">with the database </w:t>
-      </w:r>
-      <w:r>
-        <w:rPr>
-          <w:lang w:val="en-US"/>
-        </w:rPr>
-        <w:t>using the ModelService</w:t>
-      </w:r>
-      <w:r>
-        <w:rPr>
-          <w:lang w:val="en-US"/>
-        </w:rPr>
-        <w:t>:</w:t>
-      </w:r>
-    </w:p>
-    <w:p>
-      <w:pPr>
-        <w:rPr>
-          <w:lang w:val="en-US"/>
-        </w:rPr>
-      </w:pPr>
-      <w:r>
-        <w:rPr>
-          <w:noProof/>
-          <w:lang w:val="en-US"/>
-        </w:rPr>
-        <w:lastRenderedPageBreak/>
+        <w:t>The application presented in the sample is an Angular application that will communicates directly with the graph database trough a service named ‘ModelService’:</w:t>
+      </w:r>
+    </w:p>
+    <w:p>
+      <w:pPr>
+        <w:rPr>
+          <w:lang w:val="en-US"/>
+        </w:rPr>
+      </w:pPr>
+      <w:r>
+        <w:rPr>
+          <w:noProof/>
+          <w:lang w:val="en-US"/>
+        </w:rPr>
         <w:drawing>
           <wp:inline distT="0" distB="0" distL="0" distR="0" wp14:anchorId="73B57426" wp14:editId="554B84E5">
             <wp:extent cx="5725160" cy="4237355"/>
@@ -1045,7 +1152,7 @@
                     </pic:cNvPicPr>
                   </pic:nvPicPr>
                   <pic:blipFill>
-                    <a:blip r:embed="rId7">
+                    <a:blip r:embed="rId8">
                       <a:extLst>
                         <a:ext uri="{28A0092B-C50C-407E-A947-70E740481C1C}">
                           <a14:useLocalDpi xmlns:a14="http://schemas.microsoft.com/office/drawing/2010/main" val="0"/>
@@ -1156,6 +1263,7 @@
           <w:noProof/>
           <w:lang w:val="en-US"/>
         </w:rPr>
+        <w:lastRenderedPageBreak/>
         <w:drawing>
           <wp:inline distT="0" distB="0" distL="0" distR="0" wp14:anchorId="6D55F0B5" wp14:editId="15004D56">
             <wp:extent cx="3801110" cy="1515110"/>
@@ -1174,7 +1282,7 @@
                     </pic:cNvPicPr>
                   </pic:nvPicPr>
                   <pic:blipFill>
-                    <a:blip r:embed="rId8">
+                    <a:blip r:embed="rId9">
                       <a:extLst>
                         <a:ext uri="{28A0092B-C50C-407E-A947-70E740481C1C}">
                           <a14:useLocalDpi xmlns:a14="http://schemas.microsoft.com/office/drawing/2010/main" val="0"/>
@@ -1342,7 +1450,6 @@
         <w:rPr>
           <w:lang w:val="en-US"/>
         </w:rPr>
-        <w:lastRenderedPageBreak/>
         <w:t>getInstances will take a model name and will retrieve the instances for that model</w:t>
       </w:r>
     </w:p>
@@ -1488,7 +1595,7 @@
                     </pic:cNvPicPr>
                   </pic:nvPicPr>
                   <pic:blipFill>
-                    <a:blip r:embed="rId9">
+                    <a:blip r:embed="rId10">
                       <a:extLst>
                         <a:ext uri="{28A0092B-C50C-407E-A947-70E740481C1C}">
                           <a14:useLocalDpi xmlns:a14="http://schemas.microsoft.com/office/drawing/2010/main" val="0"/>
@@ -1543,6 +1650,26 @@
         <w:rPr>
           <w:lang w:val="en-US"/>
         </w:rPr>
+        <w:t xml:space="preserve">The purpose of the method is to adapt the database using a DBModel collection (referred as sample) representing the Models with their instance. The changes made to the database will be diffential: it means that the method will compare the existing database with the sample and create or remove the nodes and relationships to represent exactly the change. In a real project we wouldn’t use such a </w:t>
+      </w:r>
+      <w:r>
+        <w:rPr>
+          <w:lang w:val="en-US"/>
+        </w:rPr>
+        <w:lastRenderedPageBreak/>
+        <w:t>method, but it was created to check that a single generic query was able to modify dynamically the database.</w:t>
+      </w:r>
+    </w:p>
+    <w:p>
+      <w:pPr>
+        <w:rPr>
+          <w:lang w:val="en-US"/>
+        </w:rPr>
+      </w:pPr>
+      <w:r>
+        <w:rPr>
+          <w:lang w:val="en-US"/>
+        </w:rPr>
         <w:t>The buildSample code is detailed below:</w:t>
       </w:r>
     </w:p>
@@ -1575,7 +1702,7 @@
                     </pic:cNvPicPr>
                   </pic:nvPicPr>
                   <pic:blipFill>
-                    <a:blip r:embed="rId10">
+                    <a:blip r:embed="rId11">
                       <a:extLst>
                         <a:ext uri="{28A0092B-C50C-407E-A947-70E740481C1C}">
                           <a14:useLocalDpi xmlns:a14="http://schemas.microsoft.com/office/drawing/2010/main" val="0"/>
@@ -1617,7 +1744,6 @@
         <w:rPr>
           <w:lang w:val="en-US"/>
         </w:rPr>
-        <w:lastRenderedPageBreak/>
         <w:t>It calls createOrUpdateDBModels method which will run a cypher query to the database providing the models then it calls clearUnusedObjects that will clean the database.</w:t>
       </w:r>
     </w:p>
@@ -1676,7 +1802,7 @@
                     </pic:cNvPicPr>
                   </pic:nvPicPr>
                   <pic:blipFill>
-                    <a:blip r:embed="rId11">
+                    <a:blip r:embed="rId12">
                       <a:extLst>
                         <a:ext uri="{28A0092B-C50C-407E-A947-70E740481C1C}">
                           <a14:useLocalDpi xmlns:a14="http://schemas.microsoft.com/office/drawing/2010/main" val="0"/>
@@ -1765,6 +1891,7 @@
         <w:rPr>
           <w:lang w:val="en-US"/>
         </w:rPr>
+        <w:lastRenderedPageBreak/>
         <w:t>Let’s build a simple Movie application</w:t>
       </w:r>
     </w:p>
@@ -1849,7 +1976,7 @@
                     <pic:cNvPicPr/>
                   </pic:nvPicPr>
                   <pic:blipFill>
-                    <a:blip r:embed="rId12">
+                    <a:blip r:embed="rId13">
                       <a:extLst>
                         <a:ext uri="{28A0092B-C50C-407E-A947-70E740481C1C}">
                           <a14:useLocalDpi xmlns:a14="http://schemas.microsoft.com/office/drawing/2010/main" val="0"/>
@@ -1900,12 +2027,11 @@
           <w:noProof/>
           <w:lang w:val="en-US"/>
         </w:rPr>
-        <w:lastRenderedPageBreak/>
         <w:drawing>
-          <wp:inline distT="0" distB="0" distL="0" distR="0" wp14:anchorId="0D6DE49D" wp14:editId="4BE80ECF">
-            <wp:extent cx="5731510" cy="4031615"/>
-            <wp:effectExtent l="0" t="0" r="2540" b="6985"/>
-            <wp:docPr id="15" name="Picture 15" descr="A screenshot of a cell phone&#10;&#10;Description automatically generated"/>
+          <wp:inline distT="0" distB="0" distL="0" distR="0" wp14:anchorId="273EAC73" wp14:editId="1C2C70FA">
+            <wp:extent cx="4848225" cy="4314825"/>
+            <wp:effectExtent l="0" t="0" r="9525" b="9525"/>
+            <wp:docPr id="3" name="Picture 3"/>
             <wp:cNvGraphicFramePr>
               <a:graphicFrameLocks xmlns:a="http://schemas.openxmlformats.org/drawingml/2006/main" noChangeAspect="1"/>
             </wp:cNvGraphicFramePr>
@@ -1913,29 +2039,36 @@
               <a:graphicData uri="http://schemas.openxmlformats.org/drawingml/2006/picture">
                 <pic:pic xmlns:pic="http://schemas.openxmlformats.org/drawingml/2006/picture">
                   <pic:nvPicPr>
-                    <pic:cNvPr id="15" name="MovieListComponent.png"/>
-                    <pic:cNvPicPr/>
+                    <pic:cNvPr id="0" name="Picture 2"/>
+                    <pic:cNvPicPr>
+                      <a:picLocks noChangeAspect="1" noChangeArrowheads="1"/>
+                    </pic:cNvPicPr>
                   </pic:nvPicPr>
                   <pic:blipFill>
-                    <a:blip r:embed="rId13">
+                    <a:blip r:embed="rId14">
                       <a:extLst>
                         <a:ext uri="{28A0092B-C50C-407E-A947-70E740481C1C}">
                           <a14:useLocalDpi xmlns:a14="http://schemas.microsoft.com/office/drawing/2010/main" val="0"/>
                         </a:ext>
                       </a:extLst>
                     </a:blip>
+                    <a:srcRect/>
                     <a:stretch>
                       <a:fillRect/>
                     </a:stretch>
                   </pic:blipFill>
-                  <pic:spPr>
+                  <pic:spPr bwMode="auto">
                     <a:xfrm>
                       <a:off x="0" y="0"/>
-                      <a:ext cx="5731510" cy="4031615"/>
+                      <a:ext cx="4848225" cy="4314825"/>
                     </a:xfrm>
                     <a:prstGeom prst="rect">
                       <a:avLst/>
                     </a:prstGeom>
+                    <a:noFill/>
+                    <a:ln>
+                      <a:noFill/>
+                    </a:ln>
                   </pic:spPr>
                 </pic:pic>
               </a:graphicData>
@@ -1988,7 +2121,7 @@
                     <pic:cNvPicPr/>
                   </pic:nvPicPr>
                   <pic:blipFill>
-                    <a:blip r:embed="rId14">
+                    <a:blip r:embed="rId15">
                       <a:extLst>
                         <a:ext uri="{28A0092B-C50C-407E-A947-70E740481C1C}">
                           <a14:useLocalDpi xmlns:a14="http://schemas.microsoft.com/office/drawing/2010/main" val="0"/>
@@ -2053,6 +2186,7 @@
           <w:noProof/>
           <w:lang w:val="en-US"/>
         </w:rPr>
+        <w:lastRenderedPageBreak/>
         <w:drawing>
           <wp:inline distT="0" distB="0" distL="0" distR="0" wp14:anchorId="03DFF7A3" wp14:editId="2A780BA0">
             <wp:extent cx="5095470" cy="2088107"/>
@@ -2071,7 +2205,7 @@
                     </pic:cNvPicPr>
                   </pic:nvPicPr>
                   <pic:blipFill>
-                    <a:blip r:embed="rId15">
+                    <a:blip r:embed="rId16">
                       <a:extLst>
                         <a:ext uri="{28A0092B-C50C-407E-A947-70E740481C1C}">
                           <a14:useLocalDpi xmlns:a14="http://schemas.microsoft.com/office/drawing/2010/main" val="0"/>
@@ -2134,7 +2268,6 @@
         <w:rPr>
           <w:lang w:val="en-US"/>
         </w:rPr>
-        <w:lastRenderedPageBreak/>
         <w:t>When looking into the logs, the first time the application is launched after having update the sample, we will see the following logs:</w:t>
       </w:r>
     </w:p>
@@ -2170,7 +2303,7 @@
                     </pic:cNvPicPr>
                   </pic:nvPicPr>
                   <pic:blipFill>
-                    <a:blip r:embed="rId16">
+                    <a:blip r:embed="rId17">
                       <a:extLst>
                         <a:ext uri="{28A0092B-C50C-407E-A947-70E740481C1C}">
                           <a14:useLocalDpi xmlns:a14="http://schemas.microsoft.com/office/drawing/2010/main" val="0"/>
@@ -2250,7 +2383,7 @@
                     </pic:cNvPicPr>
                   </pic:nvPicPr>
                   <pic:blipFill>
-                    <a:blip r:embed="rId17">
+                    <a:blip r:embed="rId18">
                       <a:extLst>
                         <a:ext uri="{28A0092B-C50C-407E-A947-70E740481C1C}">
                           <a14:useLocalDpi xmlns:a14="http://schemas.microsoft.com/office/drawing/2010/main" val="0"/>
@@ -2388,7 +2521,7 @@
                     <pic:cNvPicPr/>
                   </pic:nvPicPr>
                   <pic:blipFill>
-                    <a:blip r:embed="rId18">
+                    <a:blip r:embed="rId19">
                       <a:extLst>
                         <a:ext uri="{28A0092B-C50C-407E-A947-70E740481C1C}">
                           <a14:useLocalDpi xmlns:a14="http://schemas.microsoft.com/office/drawing/2010/main" val="0"/>
@@ -2479,7 +2612,7 @@
                     </pic:cNvPicPr>
                   </pic:nvPicPr>
                   <pic:blipFill>
-                    <a:blip r:embed="rId19">
+                    <a:blip r:embed="rId20">
                       <a:extLst>
                         <a:ext uri="{28A0092B-C50C-407E-A947-70E740481C1C}">
                           <a14:useLocalDpi xmlns:a14="http://schemas.microsoft.com/office/drawing/2010/main" val="0"/>
@@ -2788,7 +2921,67 @@
         <w:rPr>
           <w:lang w:val="en-US"/>
         </w:rPr>
-        <w:t>Our model is dynamic by the fact that ‘Movie’ is just a node labelled as ‘Model’ and ‘title’ a node labelled as ‘Key’ the abstraction. Was defined statically but we can work with movies, fruits, or products, the label and relation ships will remain the same, which mean than we can have generic method based on model name that will dynamically create the desired object according to the specifications defined in the sample.</w:t>
+        <w:t>Our model is</w:t>
+      </w:r>
+      <w:r>
+        <w:rPr>
+          <w:lang w:val="en-US"/>
+        </w:rPr>
+        <w:t xml:space="preserve"> considerred</w:t>
+      </w:r>
+      <w:r>
+        <w:rPr>
+          <w:lang w:val="en-US"/>
+        </w:rPr>
+        <w:t xml:space="preserve"> dynamic by the fact that ‘Movie’ is just a node labelled as ‘Model’ and ‘title’ a node labelled as ‘Key’</w:t>
+      </w:r>
+      <w:r>
+        <w:rPr>
+          <w:lang w:val="en-US"/>
+        </w:rPr>
+        <w:t>. T</w:t>
+      </w:r>
+      <w:r>
+        <w:rPr>
+          <w:lang w:val="en-US"/>
+        </w:rPr>
+        <w:t>he abstraction</w:t>
+      </w:r>
+      <w:r>
+        <w:rPr>
+          <w:lang w:val="en-US"/>
+        </w:rPr>
+        <w:t xml:space="preserve"> model w</w:t>
+      </w:r>
+      <w:r>
+        <w:rPr>
+          <w:lang w:val="en-US"/>
+        </w:rPr>
+        <w:t>as defined statically but we can work with movies, fruits, or products, the label</w:t>
+      </w:r>
+      <w:r>
+        <w:rPr>
+          <w:lang w:val="en-US"/>
+        </w:rPr>
+        <w:t>s</w:t>
+      </w:r>
+      <w:r>
+        <w:rPr>
+          <w:lang w:val="en-US"/>
+        </w:rPr>
+        <w:t xml:space="preserve"> and </w:t>
+      </w:r>
+      <w:r>
+        <w:rPr>
+          <w:lang w:val="en-US"/>
+        </w:rPr>
+        <w:t>relationships</w:t>
+      </w:r>
+      <w:r>
+        <w:rPr>
+          <w:lang w:val="en-US"/>
+        </w:rPr>
+        <w:t xml:space="preserve"> will remain the same, which mean than we can have generic method based on model name that will dynamically create the desired object according to the specifications defined in the sample.</w:t>
       </w:r>
     </w:p>
     <w:p>
@@ -2976,7 +3169,7 @@
                     <pic:cNvPicPr/>
                   </pic:nvPicPr>
                   <pic:blipFill>
-                    <a:blip r:embed="rId20">
+                    <a:blip r:embed="rId21">
                       <a:extLst>
                         <a:ext uri="{28A0092B-C50C-407E-A947-70E740481C1C}">
                           <a14:useLocalDpi xmlns:a14="http://schemas.microsoft.com/office/drawing/2010/main" val="0"/>
@@ -3043,7 +3236,7 @@
                     <pic:cNvPicPr/>
                   </pic:nvPicPr>
                   <pic:blipFill>
-                    <a:blip r:embed="rId21">
+                    <a:blip r:embed="rId22">
                       <a:extLst>
                         <a:ext uri="{28A0092B-C50C-407E-A947-70E740481C1C}">
                           <a14:useLocalDpi xmlns:a14="http://schemas.microsoft.com/office/drawing/2010/main" val="0"/>
@@ -3122,7 +3315,7 @@
                     <pic:cNvPicPr/>
                   </pic:nvPicPr>
                   <pic:blipFill>
-                    <a:blip r:embed="rId22">
+                    <a:blip r:embed="rId23">
                       <a:extLst>
                         <a:ext uri="{28A0092B-C50C-407E-A947-70E740481C1C}">
                           <a14:useLocalDpi xmlns:a14="http://schemas.microsoft.com/office/drawing/2010/main" val="0"/>
@@ -3233,7 +3426,7 @@
                     <pic:cNvPicPr/>
                   </pic:nvPicPr>
                   <pic:blipFill>
-                    <a:blip r:embed="rId23">
+                    <a:blip r:embed="rId24">
                       <a:extLst>
                         <a:ext uri="{28A0092B-C50C-407E-A947-70E740481C1C}">
                           <a14:useLocalDpi xmlns:a14="http://schemas.microsoft.com/office/drawing/2010/main" val="0"/>
@@ -3301,7 +3494,7 @@
                     <pic:cNvPicPr/>
                   </pic:nvPicPr>
                   <pic:blipFill>
-                    <a:blip r:embed="rId24">
+                    <a:blip r:embed="rId25">
                       <a:extLst>
                         <a:ext uri="{28A0092B-C50C-407E-A947-70E740481C1C}">
                           <a14:useLocalDpi xmlns:a14="http://schemas.microsoft.com/office/drawing/2010/main" val="0"/>
@@ -3384,7 +3577,7 @@
                     </pic:cNvPicPr>
                   </pic:nvPicPr>
                   <pic:blipFill>
-                    <a:blip r:embed="rId25">
+                    <a:blip r:embed="rId26">
                       <a:extLst>
                         <a:ext uri="{28A0092B-C50C-407E-A947-70E740481C1C}">
                           <a14:useLocalDpi xmlns:a14="http://schemas.microsoft.com/office/drawing/2010/main" val="0"/>
@@ -3472,7 +3665,7 @@
                     </pic:cNvPicPr>
                   </pic:nvPicPr>
                   <pic:blipFill>
-                    <a:blip r:embed="rId26">
+                    <a:blip r:embed="rId27">
                       <a:extLst>
                         <a:ext uri="{28A0092B-C50C-407E-A947-70E740481C1C}">
                           <a14:useLocalDpi xmlns:a14="http://schemas.microsoft.com/office/drawing/2010/main" val="0"/>
@@ -3578,7 +3771,7 @@
                     <pic:cNvPicPr/>
                   </pic:nvPicPr>
                   <pic:blipFill>
-                    <a:blip r:embed="rId27">
+                    <a:blip r:embed="rId28">
                       <a:extLst>
                         <a:ext uri="{28A0092B-C50C-407E-A947-70E740481C1C}">
                           <a14:useLocalDpi xmlns:a14="http://schemas.microsoft.com/office/drawing/2010/main" val="0"/>
@@ -3651,7 +3844,7 @@
                     </pic:cNvPicPr>
                   </pic:nvPicPr>
                   <pic:blipFill>
-                    <a:blip r:embed="rId28">
+                    <a:blip r:embed="rId29">
                       <a:extLst>
                         <a:ext uri="{28A0092B-C50C-407E-A947-70E740481C1C}">
                           <a14:useLocalDpi xmlns:a14="http://schemas.microsoft.com/office/drawing/2010/main" val="0"/>
@@ -3861,7 +4054,25 @@
         <w:rPr>
           <w:lang w:val="en-US"/>
         </w:rPr>
-        <w:t xml:space="preserve">Well, having the actors, is nice but we should have also the character played in each movie. We need to update our model to reflect that need, creating a </w:t>
+        <w:t>In our application</w:t>
+      </w:r>
+      <w:r>
+        <w:rPr>
+          <w:lang w:val="en-US"/>
+        </w:rPr>
+        <w:t>, having the actors</w:t>
+      </w:r>
+      <w:r>
+        <w:rPr>
+          <w:lang w:val="en-US"/>
+        </w:rPr>
+        <w:t xml:space="preserve"> of a movie</w:t>
+      </w:r>
+      <w:r>
+        <w:rPr>
+          <w:lang w:val="en-US"/>
+        </w:rPr>
+        <w:t xml:space="preserve"> is nice but we should have also the character played in each movie. We need to update our model to reflect that need, creating a </w:t>
       </w:r>
       <w:r>
         <w:rPr>
@@ -3927,19 +4138,25 @@
         <w:rPr>
           <w:lang w:val="en-US"/>
         </w:rPr>
-        <w:t xml:space="preserve">’ properties </w:t>
-      </w:r>
-      <w:r>
-        <w:rPr>
-          <w:lang w:val="en-US"/>
-        </w:rPr>
-        <w:t>, and changing the ‘actors’ properties to ‘roles’</w:t>
-      </w:r>
-      <w:r>
-        <w:rPr>
-          <w:lang w:val="en-US"/>
-        </w:rPr>
-        <w:t xml:space="preserve"> int the ‘Movie’ model</w:t>
+        <w:t xml:space="preserve">’ </w:t>
+      </w:r>
+      <w:r>
+        <w:rPr>
+          <w:lang w:val="en-US"/>
+        </w:rPr>
+        <w:t>properties,</w:t>
+      </w:r>
+      <w:r>
+        <w:rPr>
+          <w:lang w:val="en-US"/>
+        </w:rPr>
+        <w:t xml:space="preserve"> and changing the ‘actors’ properties to ‘roles’</w:t>
+      </w:r>
+      <w:r>
+        <w:rPr>
+          <w:lang w:val="en-US"/>
+        </w:rPr>
+        <w:t xml:space="preserve"> in the ‘Movie’ model</w:t>
       </w:r>
       <w:r>
         <w:rPr>
@@ -4007,7 +4224,7 @@
                     <pic:cNvPicPr/>
                   </pic:nvPicPr>
                   <pic:blipFill>
-                    <a:blip r:embed="rId29">
+                    <a:blip r:embed="rId30">
                       <a:extLst>
                         <a:ext uri="{28A0092B-C50C-407E-A947-70E740481C1C}">
                           <a14:useLocalDpi xmlns:a14="http://schemas.microsoft.com/office/drawing/2010/main" val="0"/>
@@ -4078,7 +4295,7 @@
                     <pic:cNvPicPr/>
                   </pic:nvPicPr>
                   <pic:blipFill>
-                    <a:blip r:embed="rId30">
+                    <a:blip r:embed="rId31">
                       <a:extLst>
                         <a:ext uri="{28A0092B-C50C-407E-A947-70E740481C1C}">
                           <a14:useLocalDpi xmlns:a14="http://schemas.microsoft.com/office/drawing/2010/main" val="0"/>
@@ -4151,7 +4368,7 @@
                     </pic:cNvPicPr>
                   </pic:nvPicPr>
                   <pic:blipFill>
-                    <a:blip r:embed="rId31">
+                    <a:blip r:embed="rId32">
                       <a:extLst>
                         <a:ext uri="{28A0092B-C50C-407E-A947-70E740481C1C}">
                           <a14:useLocalDpi xmlns:a14="http://schemas.microsoft.com/office/drawing/2010/main" val="0"/>
@@ -4243,7 +4460,7 @@
                     <pic:cNvPicPr/>
                   </pic:nvPicPr>
                   <pic:blipFill>
-                    <a:blip r:embed="rId32">
+                    <a:blip r:embed="rId33">
                       <a:extLst>
                         <a:ext uri="{28A0092B-C50C-407E-A947-70E740481C1C}">
                           <a14:useLocalDpi xmlns:a14="http://schemas.microsoft.com/office/drawing/2010/main" val="0"/>
@@ -4311,7 +4528,7 @@
                     <pic:cNvPicPr/>
                   </pic:nvPicPr>
                   <pic:blipFill>
-                    <a:blip r:embed="rId33">
+                    <a:blip r:embed="rId34">
                       <a:extLst>
                         <a:ext uri="{28A0092B-C50C-407E-A947-70E740481C1C}">
                           <a14:useLocalDpi xmlns:a14="http://schemas.microsoft.com/office/drawing/2010/main" val="0"/>
@@ -4381,7 +4598,7 @@
                     </pic:cNvPicPr>
                   </pic:nvPicPr>
                   <pic:blipFill>
-                    <a:blip r:embed="rId34">
+                    <a:blip r:embed="rId35">
                       <a:extLst>
                         <a:ext uri="{28A0092B-C50C-407E-A947-70E740481C1C}">
                           <a14:useLocalDpi xmlns:a14="http://schemas.microsoft.com/office/drawing/2010/main" val="0"/>
@@ -4468,7 +4685,7 @@
                     </pic:cNvPicPr>
                   </pic:nvPicPr>
                   <pic:blipFill>
-                    <a:blip r:embed="rId35">
+                    <a:blip r:embed="rId36">
                       <a:extLst>
                         <a:ext uri="{28A0092B-C50C-407E-A947-70E740481C1C}">
                           <a14:useLocalDpi xmlns:a14="http://schemas.microsoft.com/office/drawing/2010/main" val="0"/>
@@ -4582,7 +4799,7 @@
                     </pic:cNvPicPr>
                   </pic:nvPicPr>
                   <pic:blipFill>
-                    <a:blip r:embed="rId36">
+                    <a:blip r:embed="rId37">
                       <a:extLst>
                         <a:ext uri="{28A0092B-C50C-407E-A947-70E740481C1C}">
                           <a14:useLocalDpi xmlns:a14="http://schemas.microsoft.com/office/drawing/2010/main" val="0"/>
@@ -4669,7 +4886,7 @@
                     </pic:cNvPicPr>
                   </pic:nvPicPr>
                   <pic:blipFill>
-                    <a:blip r:embed="rId37" cstate="print">
+                    <a:blip r:embed="rId38" cstate="print">
                       <a:extLst>
                         <a:ext uri="{28A0092B-C50C-407E-A947-70E740481C1C}">
                           <a14:useLocalDpi xmlns:a14="http://schemas.microsoft.com/office/drawing/2010/main" val="0"/>
@@ -4768,7 +4985,7 @@
                     </pic:cNvPicPr>
                   </pic:nvPicPr>
                   <pic:blipFill>
-                    <a:blip r:embed="rId38">
+                    <a:blip r:embed="rId39">
                       <a:extLst>
                         <a:ext uri="{28A0092B-C50C-407E-A947-70E740481C1C}">
                           <a14:useLocalDpi xmlns:a14="http://schemas.microsoft.com/office/drawing/2010/main" val="0"/>
@@ -5001,7 +5218,7 @@
                     </pic:cNvPicPr>
                   </pic:nvPicPr>
                   <pic:blipFill>
-                    <a:blip r:embed="rId39">
+                    <a:blip r:embed="rId40">
                       <a:extLst>
                         <a:ext uri="{28A0092B-C50C-407E-A947-70E740481C1C}">
                           <a14:useLocalDpi xmlns:a14="http://schemas.microsoft.com/office/drawing/2010/main" val="0"/>
@@ -5095,7 +5312,7 @@
                     </pic:cNvPicPr>
                   </pic:nvPicPr>
                   <pic:blipFill>
-                    <a:blip r:embed="rId40">
+                    <a:blip r:embed="rId41">
                       <a:extLst>
                         <a:ext uri="{28A0092B-C50C-407E-A947-70E740481C1C}">
                           <a14:useLocalDpi xmlns:a14="http://schemas.microsoft.com/office/drawing/2010/main" val="0"/>
@@ -5284,7 +5501,7 @@
                     <pic:cNvPicPr/>
                   </pic:nvPicPr>
                   <pic:blipFill>
-                    <a:blip r:embed="rId41">
+                    <a:blip r:embed="rId42">
                       <a:extLst>
                         <a:ext uri="{28A0092B-C50C-407E-A947-70E740481C1C}">
                           <a14:useLocalDpi xmlns:a14="http://schemas.microsoft.com/office/drawing/2010/main" val="0"/>
@@ -5337,10 +5554,10 @@
         </w:rPr>
         <w:lastRenderedPageBreak/>
         <w:drawing>
-          <wp:inline distT="0" distB="0" distL="0" distR="0" wp14:anchorId="5A80F9B1" wp14:editId="76E1DF56">
-            <wp:extent cx="5731510" cy="3808095"/>
-            <wp:effectExtent l="0" t="0" r="2540" b="1905"/>
-            <wp:docPr id="48" name="Picture 48" descr="A screenshot of a cell phone&#10;&#10;Description automatically generated"/>
+          <wp:inline distT="0" distB="0" distL="0" distR="0" wp14:anchorId="7CAD7673" wp14:editId="1902EEC8">
+            <wp:extent cx="5057775" cy="3771900"/>
+            <wp:effectExtent l="0" t="0" r="9525" b="0"/>
+            <wp:docPr id="4" name="Picture 4"/>
             <wp:cNvGraphicFramePr>
               <a:graphicFrameLocks xmlns:a="http://schemas.openxmlformats.org/drawingml/2006/main" noChangeAspect="1"/>
             </wp:cNvGraphicFramePr>
@@ -5348,29 +5565,36 @@
               <a:graphicData uri="http://schemas.openxmlformats.org/drawingml/2006/picture">
                 <pic:pic xmlns:pic="http://schemas.openxmlformats.org/drawingml/2006/picture">
                   <pic:nvPicPr>
-                    <pic:cNvPr id="48" name="BookListComponent.png"/>
-                    <pic:cNvPicPr/>
+                    <pic:cNvPr id="0" name="Picture 3"/>
+                    <pic:cNvPicPr>
+                      <a:picLocks noChangeAspect="1" noChangeArrowheads="1"/>
+                    </pic:cNvPicPr>
                   </pic:nvPicPr>
                   <pic:blipFill>
-                    <a:blip r:embed="rId42">
+                    <a:blip r:embed="rId43">
                       <a:extLst>
                         <a:ext uri="{28A0092B-C50C-407E-A947-70E740481C1C}">
                           <a14:useLocalDpi xmlns:a14="http://schemas.microsoft.com/office/drawing/2010/main" val="0"/>
                         </a:ext>
                       </a:extLst>
                     </a:blip>
+                    <a:srcRect/>
                     <a:stretch>
                       <a:fillRect/>
                     </a:stretch>
                   </pic:blipFill>
-                  <pic:spPr>
+                  <pic:spPr bwMode="auto">
                     <a:xfrm>
                       <a:off x="0" y="0"/>
-                      <a:ext cx="5731510" cy="3808095"/>
+                      <a:ext cx="5057775" cy="3771900"/>
                     </a:xfrm>
                     <a:prstGeom prst="rect">
                       <a:avLst/>
                     </a:prstGeom>
+                    <a:noFill/>
+                    <a:ln>
+                      <a:noFill/>
+                    </a:ln>
                   </pic:spPr>
                 </pic:pic>
               </a:graphicData>
@@ -5419,7 +5643,7 @@
                     <pic:cNvPicPr/>
                   </pic:nvPicPr>
                   <pic:blipFill>
-                    <a:blip r:embed="rId43">
+                    <a:blip r:embed="rId44">
                       <a:extLst>
                         <a:ext uri="{28A0092B-C50C-407E-A947-70E740481C1C}">
                           <a14:useLocalDpi xmlns:a14="http://schemas.microsoft.com/office/drawing/2010/main" val="0"/>
@@ -5486,7 +5710,7 @@
                     <pic:cNvPicPr/>
                   </pic:nvPicPr>
                   <pic:blipFill>
-                    <a:blip r:embed="rId44">
+                    <a:blip r:embed="rId45">
                       <a:extLst>
                         <a:ext uri="{28A0092B-C50C-407E-A947-70E740481C1C}">
                           <a14:useLocalDpi xmlns:a14="http://schemas.microsoft.com/office/drawing/2010/main" val="0"/>
@@ -5554,7 +5778,7 @@
                     <pic:cNvPicPr/>
                   </pic:nvPicPr>
                   <pic:blipFill>
-                    <a:blip r:embed="rId45">
+                    <a:blip r:embed="rId46">
                       <a:extLst>
                         <a:ext uri="{28A0092B-C50C-407E-A947-70E740481C1C}">
                           <a14:useLocalDpi xmlns:a14="http://schemas.microsoft.com/office/drawing/2010/main" val="0"/>
@@ -5635,7 +5859,7 @@
                     <pic:cNvPicPr/>
                   </pic:nvPicPr>
                   <pic:blipFill>
-                    <a:blip r:embed="rId46">
+                    <a:blip r:embed="rId47">
                       <a:extLst>
                         <a:ext uri="{28A0092B-C50C-407E-A947-70E740481C1C}">
                           <a14:useLocalDpi xmlns:a14="http://schemas.microsoft.com/office/drawing/2010/main" val="0"/>
@@ -5704,7 +5928,7 @@
                     </pic:cNvPicPr>
                   </pic:nvPicPr>
                   <pic:blipFill>
-                    <a:blip r:embed="rId47">
+                    <a:blip r:embed="rId48">
                       <a:extLst>
                         <a:ext uri="{28A0092B-C50C-407E-A947-70E740481C1C}">
                           <a14:useLocalDpi xmlns:a14="http://schemas.microsoft.com/office/drawing/2010/main" val="0"/>
@@ -5817,7 +6041,7 @@
                     </pic:cNvPicPr>
                   </pic:nvPicPr>
                   <pic:blipFill>
-                    <a:blip r:embed="rId48">
+                    <a:blip r:embed="rId49">
                       <a:extLst>
                         <a:ext uri="{28A0092B-C50C-407E-A947-70E740481C1C}">
                           <a14:useLocalDpi xmlns:a14="http://schemas.microsoft.com/office/drawing/2010/main" val="0"/>
@@ -5891,7 +6115,7 @@
                     </pic:cNvPicPr>
                   </pic:nvPicPr>
                   <pic:blipFill>
-                    <a:blip r:embed="rId49">
+                    <a:blip r:embed="rId50">
                       <a:extLst>
                         <a:ext uri="{28A0092B-C50C-407E-A947-70E740481C1C}">
                           <a14:useLocalDpi xmlns:a14="http://schemas.microsoft.com/office/drawing/2010/main" val="0"/>
@@ -5980,7 +6204,7 @@
                     </pic:cNvPicPr>
                   </pic:nvPicPr>
                   <pic:blipFill>
-                    <a:blip r:embed="rId50">
+                    <a:blip r:embed="rId51">
                       <a:extLst>
                         <a:ext uri="{28A0092B-C50C-407E-A947-70E740481C1C}">
                           <a14:useLocalDpi xmlns:a14="http://schemas.microsoft.com/office/drawing/2010/main" val="0"/>
@@ -6048,7 +6272,7 @@
                     </pic:cNvPicPr>
                   </pic:nvPicPr>
                   <pic:blipFill>
-                    <a:blip r:embed="rId51">
+                    <a:blip r:embed="rId52">
                       <a:extLst>
                         <a:ext uri="{28A0092B-C50C-407E-A947-70E740481C1C}">
                           <a14:useLocalDpi xmlns:a14="http://schemas.microsoft.com/office/drawing/2010/main" val="0"/>
@@ -6109,7 +6333,7 @@
                     </pic:cNvPicPr>
                   </pic:nvPicPr>
                   <pic:blipFill>
-                    <a:blip r:embed="rId52">
+                    <a:blip r:embed="rId53">
                       <a:extLst>
                         <a:ext uri="{28A0092B-C50C-407E-A947-70E740481C1C}">
                           <a14:useLocalDpi xmlns:a14="http://schemas.microsoft.com/office/drawing/2010/main" val="0"/>
@@ -6197,7 +6421,7 @@
                     </pic:cNvPicPr>
                   </pic:nvPicPr>
                   <pic:blipFill>
-                    <a:blip r:embed="rId53">
+                    <a:blip r:embed="rId54">
                       <a:extLst>
                         <a:ext uri="{28A0092B-C50C-407E-A947-70E740481C1C}">
                           <a14:useLocalDpi xmlns:a14="http://schemas.microsoft.com/office/drawing/2010/main" val="0"/>
@@ -6403,7 +6627,7 @@
                     <pic:cNvPicPr/>
                   </pic:nvPicPr>
                   <pic:blipFill>
-                    <a:blip r:embed="rId54">
+                    <a:blip r:embed="rId55">
                       <a:extLst>
                         <a:ext uri="{28A0092B-C50C-407E-A947-70E740481C1C}">
                           <a14:useLocalDpi xmlns:a14="http://schemas.microsoft.com/office/drawing/2010/main" val="0"/>
@@ -6471,7 +6695,7 @@
                     <pic:cNvPicPr/>
                   </pic:nvPicPr>
                   <pic:blipFill>
-                    <a:blip r:embed="rId55">
+                    <a:blip r:embed="rId56">
                       <a:extLst>
                         <a:ext uri="{28A0092B-C50C-407E-A947-70E740481C1C}">
                           <a14:useLocalDpi xmlns:a14="http://schemas.microsoft.com/office/drawing/2010/main" val="0"/>
@@ -6538,7 +6762,7 @@
                     <pic:cNvPicPr/>
                   </pic:nvPicPr>
                   <pic:blipFill>
-                    <a:blip r:embed="rId56">
+                    <a:blip r:embed="rId57">
                       <a:extLst>
                         <a:ext uri="{28A0092B-C50C-407E-A947-70E740481C1C}">
                           <a14:useLocalDpi xmlns:a14="http://schemas.microsoft.com/office/drawing/2010/main" val="0"/>
@@ -6621,7 +6845,7 @@
                     </pic:cNvPicPr>
                   </pic:nvPicPr>
                   <pic:blipFill>
-                    <a:blip r:embed="rId57">
+                    <a:blip r:embed="rId58">
                       <a:extLst>
                         <a:ext uri="{28A0092B-C50C-407E-A947-70E740481C1C}">
                           <a14:useLocalDpi xmlns:a14="http://schemas.microsoft.com/office/drawing/2010/main" val="0"/>
@@ -6696,7 +6920,7 @@
                     </pic:cNvPicPr>
                   </pic:nvPicPr>
                   <pic:blipFill>
-                    <a:blip r:embed="rId58">
+                    <a:blip r:embed="rId59">
                       <a:extLst>
                         <a:ext uri="{28A0092B-C50C-407E-A947-70E740481C1C}">
                           <a14:useLocalDpi xmlns:a14="http://schemas.microsoft.com/office/drawing/2010/main" val="0"/>
@@ -6784,7 +7008,7 @@
                     </pic:cNvPicPr>
                   </pic:nvPicPr>
                   <pic:blipFill>
-                    <a:blip r:embed="rId59">
+                    <a:blip r:embed="rId60">
                       <a:extLst>
                         <a:ext uri="{28A0092B-C50C-407E-A947-70E740481C1C}">
                           <a14:useLocalDpi xmlns:a14="http://schemas.microsoft.com/office/drawing/2010/main" val="0"/>
@@ -6858,7 +7082,7 @@
                     </pic:cNvPicPr>
                   </pic:nvPicPr>
                   <pic:blipFill>
-                    <a:blip r:embed="rId60">
+                    <a:blip r:embed="rId61">
                       <a:extLst>
                         <a:ext uri="{28A0092B-C50C-407E-A947-70E740481C1C}">
                           <a14:useLocalDpi xmlns:a14="http://schemas.microsoft.com/office/drawing/2010/main" val="0"/>
@@ -6947,7 +7171,7 @@
                     </pic:cNvPicPr>
                   </pic:nvPicPr>
                   <pic:blipFill>
-                    <a:blip r:embed="rId61">
+                    <a:blip r:embed="rId62">
                       <a:extLst>
                         <a:ext uri="{28A0092B-C50C-407E-A947-70E740481C1C}">
                           <a14:useLocalDpi xmlns:a14="http://schemas.microsoft.com/office/drawing/2010/main" val="0"/>
@@ -7021,7 +7245,7 @@
                     </pic:cNvPicPr>
                   </pic:nvPicPr>
                   <pic:blipFill>
-                    <a:blip r:embed="rId62">
+                    <a:blip r:embed="rId63">
                       <a:extLst>
                         <a:ext uri="{28A0092B-C50C-407E-A947-70E740481C1C}">
                           <a14:useLocalDpi xmlns:a14="http://schemas.microsoft.com/office/drawing/2010/main" val="0"/>
@@ -7261,7 +7485,7 @@
                     </pic:cNvPicPr>
                   </pic:nvPicPr>
                   <pic:blipFill>
-                    <a:blip r:embed="rId63">
+                    <a:blip r:embed="rId64">
                       <a:extLst>
                         <a:ext uri="{28A0092B-C50C-407E-A947-70E740481C1C}">
                           <a14:useLocalDpi xmlns:a14="http://schemas.microsoft.com/office/drawing/2010/main" val="0"/>
@@ -7341,7 +7565,7 @@
                     </pic:cNvPicPr>
                   </pic:nvPicPr>
                   <pic:blipFill>
-                    <a:blip r:embed="rId64">
+                    <a:blip r:embed="rId65">
                       <a:extLst>
                         <a:ext uri="{28A0092B-C50C-407E-A947-70E740481C1C}">
                           <a14:useLocalDpi xmlns:a14="http://schemas.microsoft.com/office/drawing/2010/main" val="0"/>
@@ -7402,7 +7626,7 @@
                     </pic:cNvPicPr>
                   </pic:nvPicPr>
                   <pic:blipFill>
-                    <a:blip r:embed="rId65">
+                    <a:blip r:embed="rId66">
                       <a:extLst>
                         <a:ext uri="{28A0092B-C50C-407E-A947-70E740481C1C}">
                           <a14:useLocalDpi xmlns:a14="http://schemas.microsoft.com/office/drawing/2010/main" val="0"/>
@@ -7477,7 +7701,7 @@
                     </pic:cNvPicPr>
                   </pic:nvPicPr>
                   <pic:blipFill>
-                    <a:blip r:embed="rId66">
+                    <a:blip r:embed="rId67">
                       <a:extLst>
                         <a:ext uri="{28A0092B-C50C-407E-A947-70E740481C1C}">
                           <a14:useLocalDpi xmlns:a14="http://schemas.microsoft.com/office/drawing/2010/main" val="0"/>
@@ -7551,7 +7775,7 @@
                     </pic:cNvPicPr>
                   </pic:nvPicPr>
                   <pic:blipFill>
-                    <a:blip r:embed="rId67">
+                    <a:blip r:embed="rId68">
                       <a:extLst>
                         <a:ext uri="{28A0092B-C50C-407E-A947-70E740481C1C}">
                           <a14:useLocalDpi xmlns:a14="http://schemas.microsoft.com/office/drawing/2010/main" val="0"/>
@@ -7625,7 +7849,7 @@
                     </pic:cNvPicPr>
                   </pic:nvPicPr>
                   <pic:blipFill>
-                    <a:blip r:embed="rId68">
+                    <a:blip r:embed="rId69">
                       <a:extLst>
                         <a:ext uri="{28A0092B-C50C-407E-A947-70E740481C1C}">
                           <a14:useLocalDpi xmlns:a14="http://schemas.microsoft.com/office/drawing/2010/main" val="0"/>
@@ -7686,7 +7910,7 @@
                     </pic:cNvPicPr>
                   </pic:nvPicPr>
                   <pic:blipFill>
-                    <a:blip r:embed="rId69">
+                    <a:blip r:embed="rId70">
                       <a:extLst>
                         <a:ext uri="{28A0092B-C50C-407E-A947-70E740481C1C}">
                           <a14:useLocalDpi xmlns:a14="http://schemas.microsoft.com/office/drawing/2010/main" val="0"/>
@@ -7747,7 +7971,7 @@
                     </pic:cNvPicPr>
                   </pic:nvPicPr>
                   <pic:blipFill>
-                    <a:blip r:embed="rId70">
+                    <a:blip r:embed="rId71">
                       <a:extLst>
                         <a:ext uri="{28A0092B-C50C-407E-A947-70E740481C1C}">
                           <a14:useLocalDpi xmlns:a14="http://schemas.microsoft.com/office/drawing/2010/main" val="0"/>
@@ -7822,7 +8046,7 @@
                     </pic:cNvPicPr>
                   </pic:nvPicPr>
                   <pic:blipFill>
-                    <a:blip r:embed="rId71">
+                    <a:blip r:embed="rId72">
                       <a:extLst>
                         <a:ext uri="{28A0092B-C50C-407E-A947-70E740481C1C}">
                           <a14:useLocalDpi xmlns:a14="http://schemas.microsoft.com/office/drawing/2010/main" val="0"/>
@@ -7896,7 +8120,7 @@
                     </pic:cNvPicPr>
                   </pic:nvPicPr>
                   <pic:blipFill>
-                    <a:blip r:embed="rId72">
+                    <a:blip r:embed="rId73">
                       <a:extLst>
                         <a:ext uri="{28A0092B-C50C-407E-A947-70E740481C1C}">
                           <a14:useLocalDpi xmlns:a14="http://schemas.microsoft.com/office/drawing/2010/main" val="0"/>
@@ -8014,7 +8238,7 @@
                     </pic:cNvPicPr>
                   </pic:nvPicPr>
                   <pic:blipFill>
-                    <a:blip r:embed="rId73">
+                    <a:blip r:embed="rId74">
                       <a:extLst>
                         <a:ext uri="{28A0092B-C50C-407E-A947-70E740481C1C}">
                           <a14:useLocalDpi xmlns:a14="http://schemas.microsoft.com/office/drawing/2010/main" val="0"/>
@@ -8110,7 +8334,7 @@
                     </pic:cNvPicPr>
                   </pic:nvPicPr>
                   <pic:blipFill>
-                    <a:blip r:embed="rId74">
+                    <a:blip r:embed="rId75">
                       <a:extLst>
                         <a:ext uri="{28A0092B-C50C-407E-A947-70E740481C1C}">
                           <a14:useLocalDpi xmlns:a14="http://schemas.microsoft.com/office/drawing/2010/main" val="0"/>
@@ -8191,7 +8415,7 @@
                     </pic:cNvPicPr>
                   </pic:nvPicPr>
                   <pic:blipFill>
-                    <a:blip r:embed="rId75">
+                    <a:blip r:embed="rId76">
                       <a:extLst>
                         <a:ext uri="{28A0092B-C50C-407E-A947-70E740481C1C}">
                           <a14:useLocalDpi xmlns:a14="http://schemas.microsoft.com/office/drawing/2010/main" val="0"/>
@@ -8420,7 +8644,7 @@
                     </pic:cNvPicPr>
                   </pic:nvPicPr>
                   <pic:blipFill>
-                    <a:blip r:embed="rId76">
+                    <a:blip r:embed="rId77">
                       <a:extLst>
                         <a:ext uri="{28A0092B-C50C-407E-A947-70E740481C1C}">
                           <a14:useLocalDpi xmlns:a14="http://schemas.microsoft.com/office/drawing/2010/main" val="0"/>
@@ -8577,7 +8801,7 @@
                     </pic:cNvPicPr>
                   </pic:nvPicPr>
                   <pic:blipFill>
-                    <a:blip r:embed="rId77">
+                    <a:blip r:embed="rId78">
                       <a:extLst>
                         <a:ext uri="{28A0092B-C50C-407E-A947-70E740481C1C}">
                           <a14:useLocalDpi xmlns:a14="http://schemas.microsoft.com/office/drawing/2010/main" val="0"/>
@@ -8733,7 +8957,7 @@
                     </pic:cNvPicPr>
                   </pic:nvPicPr>
                   <pic:blipFill>
-                    <a:blip r:embed="rId78">
+                    <a:blip r:embed="rId79">
                       <a:extLst>
                         <a:ext uri="{28A0092B-C50C-407E-A947-70E740481C1C}">
                           <a14:useLocalDpi xmlns:a14="http://schemas.microsoft.com/office/drawing/2010/main" val="0"/>
@@ -8853,7 +9077,7 @@
                     </pic:cNvPicPr>
                   </pic:nvPicPr>
                   <pic:blipFill>
-                    <a:blip r:embed="rId79">
+                    <a:blip r:embed="rId80">
                       <a:extLst>
                         <a:ext uri="{28A0092B-C50C-407E-A947-70E740481C1C}">
                           <a14:useLocalDpi xmlns:a14="http://schemas.microsoft.com/office/drawing/2010/main" val="0"/>
@@ -8961,7 +9185,7 @@
                     </pic:cNvPicPr>
                   </pic:nvPicPr>
                   <pic:blipFill>
-                    <a:blip r:embed="rId80">
+                    <a:blip r:embed="rId81">
                       <a:extLst>
                         <a:ext uri="{28A0092B-C50C-407E-A947-70E740481C1C}">
                           <a14:useLocalDpi xmlns:a14="http://schemas.microsoft.com/office/drawing/2010/main" val="0"/>
@@ -9188,7 +9412,7 @@
                     </pic:cNvPicPr>
                   </pic:nvPicPr>
                   <pic:blipFill>
-                    <a:blip r:embed="rId81">
+                    <a:blip r:embed="rId82">
                       <a:extLst>
                         <a:ext uri="{28A0092B-C50C-407E-A947-70E740481C1C}">
                           <a14:useLocalDpi xmlns:a14="http://schemas.microsoft.com/office/drawing/2010/main" val="0"/>
@@ -9262,7 +9486,7 @@
                     </pic:cNvPicPr>
                   </pic:nvPicPr>
                   <pic:blipFill>
-                    <a:blip r:embed="rId82">
+                    <a:blip r:embed="rId83">
                       <a:extLst>
                         <a:ext uri="{28A0092B-C50C-407E-A947-70E740481C1C}">
                           <a14:useLocalDpi xmlns:a14="http://schemas.microsoft.com/office/drawing/2010/main" val="0"/>
@@ -9351,7 +9575,7 @@
                     </pic:cNvPicPr>
                   </pic:nvPicPr>
                   <pic:blipFill>
-                    <a:blip r:embed="rId83">
+                    <a:blip r:embed="rId84">
                       <a:extLst>
                         <a:ext uri="{28A0092B-C50C-407E-A947-70E740481C1C}">
                           <a14:useLocalDpi xmlns:a14="http://schemas.microsoft.com/office/drawing/2010/main" val="0"/>
@@ -9423,7 +9647,19 @@
         <w:rPr>
           <w:lang w:val="en-US"/>
         </w:rPr>
-        <w:t>The model name</w:t>
+        <w:t>The model</w:t>
+      </w:r>
+      <w:r>
+        <w:rPr>
+          <w:lang w:val="en-US"/>
+        </w:rPr>
+        <w:t xml:space="preserve">’s </w:t>
+      </w:r>
+      <w:r>
+        <w:rPr>
+          <w:lang w:val="en-US"/>
+        </w:rPr>
+        <w:t>name</w:t>
       </w:r>
     </w:p>
     <w:p>
@@ -9535,7 +9771,7 @@
                     </pic:cNvPicPr>
                   </pic:nvPicPr>
                   <pic:blipFill>
-                    <a:blip r:embed="rId84">
+                    <a:blip r:embed="rId85">
                       <a:extLst>
                         <a:ext uri="{28A0092B-C50C-407E-A947-70E740481C1C}">
                           <a14:useLocalDpi xmlns:a14="http://schemas.microsoft.com/office/drawing/2010/main" val="0"/>
@@ -9695,6 +9931,19 @@
         <w:rPr>
           <w:lang w:val="en-US"/>
         </w:rPr>
+        <w:t>NOTE: In the real life, we won’t probably never use such a query, but it’s convenient for a POC.</w:t>
+      </w:r>
+    </w:p>
+    <w:p>
+      <w:pPr>
+        <w:rPr>
+          <w:lang w:val="en-US"/>
+        </w:rPr>
+      </w:pPr>
+      <w:r>
+        <w:rPr>
+          <w:lang w:val="en-US"/>
+        </w:rPr>
         <w:t xml:space="preserve">IMPORTANT: To be able to perform a single query, I had to change the following setting in the </w:t>
       </w:r>
       <w:r>
@@ -9778,7 +10027,7 @@
                     </pic:cNvPicPr>
                   </pic:nvPicPr>
                   <pic:blipFill>
-                    <a:blip r:embed="rId85">
+                    <a:blip r:embed="rId86">
                       <a:extLst>
                         <a:ext uri="{28A0092B-C50C-407E-A947-70E740481C1C}">
                           <a14:useLocalDpi xmlns:a14="http://schemas.microsoft.com/office/drawing/2010/main" val="0"/>
@@ -9878,7 +10127,7 @@
                     </pic:cNvPicPr>
                   </pic:nvPicPr>
                   <pic:blipFill>
-                    <a:blip r:embed="rId86">
+                    <a:blip r:embed="rId87">
                       <a:extLst>
                         <a:ext uri="{28A0092B-C50C-407E-A947-70E740481C1C}">
                           <a14:useLocalDpi xmlns:a14="http://schemas.microsoft.com/office/drawing/2010/main" val="0"/>
@@ -9997,7 +10246,7 @@
                     </pic:cNvPicPr>
                   </pic:nvPicPr>
                   <pic:blipFill>
-                    <a:blip r:embed="rId87">
+                    <a:blip r:embed="rId88">
                       <a:extLst>
                         <a:ext uri="{28A0092B-C50C-407E-A947-70E740481C1C}">
                           <a14:useLocalDpi xmlns:a14="http://schemas.microsoft.com/office/drawing/2010/main" val="0"/>
@@ -10091,7 +10340,7 @@
                     </pic:cNvPicPr>
                   </pic:nvPicPr>
                   <pic:blipFill>
-                    <a:blip r:embed="rId88">
+                    <a:blip r:embed="rId89">
                       <a:extLst>
                         <a:ext uri="{28A0092B-C50C-407E-A947-70E740481C1C}">
                           <a14:useLocalDpi xmlns:a14="http://schemas.microsoft.com/office/drawing/2010/main" val="0"/>
@@ -10179,7 +10428,7 @@
                     </pic:cNvPicPr>
                   </pic:nvPicPr>
                   <pic:blipFill>
-                    <a:blip r:embed="rId89">
+                    <a:blip r:embed="rId90">
                       <a:extLst>
                         <a:ext uri="{28A0092B-C50C-407E-A947-70E740481C1C}">
                           <a14:useLocalDpi xmlns:a14="http://schemas.microsoft.com/office/drawing/2010/main" val="0"/>
@@ -10274,7 +10523,7 @@
                     </pic:cNvPicPr>
                   </pic:nvPicPr>
                   <pic:blipFill>
-                    <a:blip r:embed="rId90">
+                    <a:blip r:embed="rId91">
                       <a:extLst>
                         <a:ext uri="{28A0092B-C50C-407E-A947-70E740481C1C}">
                           <a14:useLocalDpi xmlns:a14="http://schemas.microsoft.com/office/drawing/2010/main" val="0"/>
@@ -10368,7 +10617,7 @@
                     </pic:cNvPicPr>
                   </pic:nvPicPr>
                   <pic:blipFill>
-                    <a:blip r:embed="rId91">
+                    <a:blip r:embed="rId92">
                       <a:extLst>
                         <a:ext uri="{28A0092B-C50C-407E-A947-70E740481C1C}">
                           <a14:useLocalDpi xmlns:a14="http://schemas.microsoft.com/office/drawing/2010/main" val="0"/>
@@ -10456,7 +10705,7 @@
                     </pic:cNvPicPr>
                   </pic:nvPicPr>
                   <pic:blipFill>
-                    <a:blip r:embed="rId92">
+                    <a:blip r:embed="rId93">
                       <a:extLst>
                         <a:ext uri="{28A0092B-C50C-407E-A947-70E740481C1C}">
                           <a14:useLocalDpi xmlns:a14="http://schemas.microsoft.com/office/drawing/2010/main" val="0"/>
@@ -10644,7 +10893,7 @@
                     </pic:cNvPicPr>
                   </pic:nvPicPr>
                   <pic:blipFill>
-                    <a:blip r:embed="rId93">
+                    <a:blip r:embed="rId94">
                       <a:extLst>
                         <a:ext uri="{28A0092B-C50C-407E-A947-70E740481C1C}">
                           <a14:useLocalDpi xmlns:a14="http://schemas.microsoft.com/office/drawing/2010/main" val="0"/>
@@ -10737,7 +10986,7 @@
                     </pic:cNvPicPr>
                   </pic:nvPicPr>
                   <pic:blipFill>
-                    <a:blip r:embed="rId94">
+                    <a:blip r:embed="rId95">
                       <a:extLst>
                         <a:ext uri="{28A0092B-C50C-407E-A947-70E740481C1C}">
                           <a14:useLocalDpi xmlns:a14="http://schemas.microsoft.com/office/drawing/2010/main" val="0"/>

</xml_diff>